<commit_message>
Adding more sections on exam topics and definitions
</commit_message>
<xml_diff>
--- a/Exam1Review.docx
+++ b/Exam1Review.docx
@@ -1764,6 +1764,132 @@
     </w:p>
     <w:p>
       <w:pPr>
+        <w:pStyle w:val="ListParagraph"/>
+        <w:numPr>
+          <w:ilvl w:val="0"/>
+          <w:numId w:val="7"/>
+        </w:numPr>
+        <w:rPr>
+          <w:rFonts w:ascii="Roboto" w:hAnsi="Roboto"/>
+        </w:rPr>
+      </w:pPr>
+      <w:r>
+        <w:rPr>
+          <w:rFonts w:ascii="Roboto" w:hAnsi="Roboto"/>
+        </w:rPr>
+        <w:t>In a Nutshell</w:t>
+      </w:r>
+    </w:p>
+    <w:p>
+      <w:pPr>
+        <w:pStyle w:val="ListParagraph"/>
+        <w:numPr>
+          <w:ilvl w:val="1"/>
+          <w:numId w:val="7"/>
+        </w:numPr>
+        <w:rPr>
+          <w:rFonts w:ascii="Roboto" w:hAnsi="Roboto"/>
+        </w:rPr>
+      </w:pPr>
+      <w:r>
+        <w:rPr>
+          <w:rFonts w:ascii="Roboto" w:hAnsi="Roboto"/>
+        </w:rPr>
+        <w:t>Identify user stakeholders</w:t>
+      </w:r>
+    </w:p>
+    <w:p>
+      <w:pPr>
+        <w:pStyle w:val="ListParagraph"/>
+        <w:numPr>
+          <w:ilvl w:val="1"/>
+          <w:numId w:val="7"/>
+        </w:numPr>
+        <w:rPr>
+          <w:rFonts w:ascii="Roboto" w:hAnsi="Roboto"/>
+        </w:rPr>
+      </w:pPr>
+      <w:r>
+        <w:rPr>
+          <w:rFonts w:ascii="Roboto" w:hAnsi="Roboto"/>
+        </w:rPr>
+        <w:t>Gather each user SH view of the system</w:t>
+      </w:r>
+    </w:p>
+    <w:p>
+      <w:pPr>
+        <w:pStyle w:val="ListParagraph"/>
+        <w:numPr>
+          <w:ilvl w:val="1"/>
+          <w:numId w:val="7"/>
+        </w:numPr>
+        <w:rPr>
+          <w:rFonts w:ascii="Roboto" w:hAnsi="Roboto"/>
+        </w:rPr>
+      </w:pPr>
+      <w:r>
+        <w:rPr>
+          <w:rFonts w:ascii="Roboto" w:hAnsi="Roboto"/>
+        </w:rPr>
+        <w:t>Analyze each SH statement for behavior, data objects, entities, and constraints</w:t>
+      </w:r>
+    </w:p>
+    <w:p>
+      <w:pPr>
+        <w:pStyle w:val="ListParagraph"/>
+        <w:numPr>
+          <w:ilvl w:val="1"/>
+          <w:numId w:val="7"/>
+        </w:numPr>
+        <w:rPr>
+          <w:rFonts w:ascii="Roboto" w:hAnsi="Roboto"/>
+        </w:rPr>
+      </w:pPr>
+      <w:r>
+        <w:rPr>
+          <w:rFonts w:ascii="Roboto" w:hAnsi="Roboto"/>
+        </w:rPr>
+        <w:t>Put analysis into a specs document and fix problems</w:t>
+      </w:r>
+    </w:p>
+    <w:p>
+      <w:pPr>
+        <w:pStyle w:val="ListParagraph"/>
+        <w:numPr>
+          <w:ilvl w:val="1"/>
+          <w:numId w:val="7"/>
+        </w:numPr>
+        <w:rPr>
+          <w:rFonts w:ascii="Roboto" w:hAnsi="Roboto"/>
+        </w:rPr>
+      </w:pPr>
+      <w:r>
+        <w:rPr>
+          <w:rFonts w:ascii="Roboto" w:hAnsi="Roboto"/>
+        </w:rPr>
+        <w:t>Check for correctness with user SHs (fix problems)</w:t>
+      </w:r>
+    </w:p>
+    <w:p>
+      <w:pPr>
+        <w:pStyle w:val="ListParagraph"/>
+        <w:numPr>
+          <w:ilvl w:val="1"/>
+          <w:numId w:val="7"/>
+        </w:numPr>
+        <w:rPr>
+          <w:rFonts w:ascii="Roboto" w:hAnsi="Roboto"/>
+        </w:rPr>
+      </w:pPr>
+      <w:r>
+        <w:rPr>
+          <w:rFonts w:ascii="Roboto" w:hAnsi="Roboto"/>
+        </w:rPr>
+        <w:t>If okay, take specs to Planning</w:t>
+      </w:r>
+    </w:p>
+    <w:p>
+      <w:pPr>
         <w:rPr>
           <w:rFonts w:ascii="Roboto" w:hAnsi="Roboto"/>
         </w:rPr>
@@ -1776,19 +1902,102 @@
           <w:sz w:val="28"/>
         </w:rPr>
       </w:pPr>
-    </w:p>
-    <w:p>
-      <w:pPr>
+      <w:r>
         <w:rPr>
           <w:rFonts w:ascii="Roboto" w:hAnsi="Roboto"/>
           <w:sz w:val="28"/>
         </w:rPr>
-      </w:pPr>
-      <w:r>
+        <w:t>Capturing Requirements</w:t>
+      </w:r>
+    </w:p>
+    <w:p>
+      <w:pPr>
+        <w:rPr>
+          <w:rFonts w:ascii="Roboto" w:hAnsi="Roboto"/>
+        </w:rPr>
+      </w:pPr>
+    </w:p>
+    <w:p>
+      <w:pPr>
+        <w:pStyle w:val="ListParagraph"/>
+        <w:numPr>
+          <w:ilvl w:val="0"/>
+          <w:numId w:val="15"/>
+        </w:numPr>
+        <w:rPr>
+          <w:rFonts w:ascii="Roboto" w:hAnsi="Roboto"/>
+        </w:rPr>
+      </w:pPr>
+      <w:r>
+        <w:rPr>
+          <w:rFonts w:ascii="Roboto" w:hAnsi="Roboto"/>
+        </w:rPr>
+        <w:t>An activity in the software engineering process</w:t>
+      </w:r>
+    </w:p>
+    <w:p>
+      <w:pPr>
+        <w:pStyle w:val="ListParagraph"/>
+        <w:numPr>
+          <w:ilvl w:val="0"/>
+          <w:numId w:val="15"/>
+        </w:numPr>
+        <w:rPr>
+          <w:rFonts w:ascii="Roboto" w:hAnsi="Roboto"/>
+        </w:rPr>
+      </w:pPr>
+      <w:r>
+        <w:rPr>
+          <w:rFonts w:ascii="Roboto" w:hAnsi="Roboto"/>
+        </w:rPr>
+        <w:t>This is the transformation of requirements into a specification</w:t>
+      </w:r>
+    </w:p>
+    <w:p>
+      <w:pPr>
+        <w:pStyle w:val="ListParagraph"/>
+        <w:numPr>
+          <w:ilvl w:val="0"/>
+          <w:numId w:val="15"/>
+        </w:numPr>
+        <w:rPr>
+          <w:rFonts w:ascii="Roboto" w:hAnsi="Roboto"/>
+        </w:rPr>
+      </w:pPr>
+      <w:r>
+        <w:rPr>
+          <w:rFonts w:ascii="Roboto" w:hAnsi="Roboto"/>
+        </w:rPr>
+        <w:t>Clients rarely know precisely what they want</w:t>
+      </w:r>
+    </w:p>
+    <w:p>
+      <w:pPr>
+        <w:rPr>
+          <w:rFonts w:ascii="Roboto" w:hAnsi="Roboto"/>
+        </w:rPr>
+      </w:pPr>
+    </w:p>
+    <w:p>
+      <w:pPr>
         <w:rPr>
           <w:rFonts w:ascii="Roboto" w:hAnsi="Roboto"/>
           <w:sz w:val="28"/>
         </w:rPr>
+      </w:pPr>
+    </w:p>
+    <w:p>
+      <w:pPr>
+        <w:rPr>
+          <w:rFonts w:ascii="Roboto" w:hAnsi="Roboto"/>
+          <w:sz w:val="28"/>
+        </w:rPr>
+      </w:pPr>
+      <w:r>
+        <w:rPr>
+          <w:rFonts w:ascii="Roboto" w:hAnsi="Roboto"/>
+          <w:sz w:val="28"/>
+        </w:rPr>
         <w:t>Types of Requirements</w:t>
       </w:r>
     </w:p>
@@ -2044,22 +2253,651 @@
       <w:pPr>
         <w:rPr>
           <w:rFonts w:ascii="Roboto" w:hAnsi="Roboto"/>
-        </w:rPr>
-      </w:pPr>
-    </w:p>
-    <w:p>
-      <w:pPr>
-        <w:rPr>
-          <w:rFonts w:ascii="Roboto" w:hAnsi="Roboto"/>
-        </w:rPr>
-      </w:pPr>
-    </w:p>
-    <w:p>
-      <w:pPr>
-        <w:rPr>
-          <w:rFonts w:ascii="Roboto" w:hAnsi="Roboto"/>
-        </w:rPr>
-      </w:pPr>
+          <w:sz w:val="28"/>
+        </w:rPr>
+      </w:pPr>
+      <w:bookmarkStart w:id="0" w:name="_GoBack"/>
+      <w:r>
+        <w:rPr>
+          <w:rFonts w:ascii="Roboto" w:hAnsi="Roboto"/>
+          <w:sz w:val="28"/>
+        </w:rPr>
+        <w:t>Requirements Products</w:t>
+      </w:r>
+    </w:p>
+    <w:bookmarkEnd w:id="0"/>
+    <w:p>
+      <w:pPr>
+        <w:rPr>
+          <w:rFonts w:ascii="Roboto" w:hAnsi="Roboto"/>
+        </w:rPr>
+      </w:pPr>
+    </w:p>
+    <w:p>
+      <w:pPr>
+        <w:pStyle w:val="ListParagraph"/>
+        <w:numPr>
+          <w:ilvl w:val="0"/>
+          <w:numId w:val="16"/>
+        </w:numPr>
+        <w:rPr>
+          <w:rFonts w:ascii="Roboto" w:hAnsi="Roboto"/>
+        </w:rPr>
+      </w:pPr>
+      <w:r>
+        <w:rPr>
+          <w:rFonts w:ascii="Roboto" w:hAnsi="Roboto"/>
+        </w:rPr>
+        <w:t>Requirements definition</w:t>
+      </w:r>
+    </w:p>
+    <w:p>
+      <w:pPr>
+        <w:pStyle w:val="ListParagraph"/>
+        <w:numPr>
+          <w:ilvl w:val="1"/>
+          <w:numId w:val="16"/>
+        </w:numPr>
+        <w:rPr>
+          <w:rFonts w:ascii="Roboto" w:hAnsi="Roboto"/>
+        </w:rPr>
+      </w:pPr>
+      <w:r>
+        <w:rPr>
+          <w:rFonts w:ascii="Roboto" w:hAnsi="Roboto"/>
+        </w:rPr>
+        <w:t>A description of everything client wants the system to do and which entities are involved in each behavior</w:t>
+      </w:r>
+    </w:p>
+    <w:p>
+      <w:pPr>
+        <w:pStyle w:val="ListParagraph"/>
+        <w:numPr>
+          <w:ilvl w:val="1"/>
+          <w:numId w:val="16"/>
+        </w:numPr>
+        <w:rPr>
+          <w:rFonts w:ascii="Roboto" w:hAnsi="Roboto"/>
+        </w:rPr>
+      </w:pPr>
+      <w:r>
+        <w:rPr>
+          <w:rFonts w:ascii="Roboto" w:hAnsi="Roboto"/>
+        </w:rPr>
+        <w:t>Software must realize this definition</w:t>
+      </w:r>
+    </w:p>
+    <w:p>
+      <w:pPr>
+        <w:pStyle w:val="ListParagraph"/>
+        <w:numPr>
+          <w:ilvl w:val="0"/>
+          <w:numId w:val="16"/>
+        </w:numPr>
+        <w:rPr>
+          <w:rFonts w:ascii="Roboto" w:hAnsi="Roboto"/>
+        </w:rPr>
+      </w:pPr>
+      <w:r>
+        <w:rPr>
+          <w:rFonts w:ascii="Roboto" w:hAnsi="Roboto"/>
+        </w:rPr>
+        <w:t>Specification</w:t>
+      </w:r>
+    </w:p>
+    <w:p>
+      <w:pPr>
+        <w:pStyle w:val="ListParagraph"/>
+        <w:numPr>
+          <w:ilvl w:val="1"/>
+          <w:numId w:val="16"/>
+        </w:numPr>
+        <w:rPr>
+          <w:rFonts w:ascii="Roboto" w:hAnsi="Roboto"/>
+        </w:rPr>
+      </w:pPr>
+      <w:r>
+        <w:rPr>
+          <w:rFonts w:ascii="Roboto" w:hAnsi="Roboto"/>
+        </w:rPr>
+        <w:t xml:space="preserve">Each requirement restated from developer perspective. </w:t>
+      </w:r>
+    </w:p>
+    <w:p>
+      <w:pPr>
+        <w:pStyle w:val="ListParagraph"/>
+        <w:numPr>
+          <w:ilvl w:val="1"/>
+          <w:numId w:val="16"/>
+        </w:numPr>
+        <w:rPr>
+          <w:rFonts w:ascii="Roboto" w:hAnsi="Roboto"/>
+        </w:rPr>
+      </w:pPr>
+      <w:r>
+        <w:rPr>
+          <w:rFonts w:ascii="Roboto" w:hAnsi="Roboto"/>
+        </w:rPr>
+        <w:t>Work product used by all other developer stakeholders</w:t>
+      </w:r>
+    </w:p>
+    <w:p>
+      <w:pPr>
+        <w:rPr>
+          <w:rFonts w:ascii="Roboto" w:hAnsi="Roboto"/>
+        </w:rPr>
+      </w:pPr>
+    </w:p>
+    <w:p>
+      <w:pPr>
+        <w:rPr>
+          <w:rFonts w:ascii="Roboto" w:hAnsi="Roboto"/>
+          <w:sz w:val="28"/>
+        </w:rPr>
+      </w:pPr>
+      <w:r>
+        <w:rPr>
+          <w:rFonts w:ascii="Roboto" w:hAnsi="Roboto"/>
+          <w:sz w:val="28"/>
+        </w:rPr>
+        <w:t>Scrum</w:t>
+      </w:r>
+    </w:p>
+    <w:p>
+      <w:pPr>
+        <w:rPr>
+          <w:rFonts w:ascii="Roboto" w:hAnsi="Roboto"/>
+        </w:rPr>
+      </w:pPr>
+    </w:p>
+    <w:p>
+      <w:pPr>
+        <w:pStyle w:val="ListParagraph"/>
+        <w:numPr>
+          <w:ilvl w:val="0"/>
+          <w:numId w:val="9"/>
+        </w:numPr>
+        <w:rPr>
+          <w:rFonts w:ascii="Roboto" w:hAnsi="Roboto"/>
+        </w:rPr>
+      </w:pPr>
+      <w:r>
+        <w:rPr>
+          <w:rFonts w:ascii="Roboto" w:hAnsi="Roboto"/>
+        </w:rPr>
+        <w:t>Agile method delivering highest business value first</w:t>
+      </w:r>
+    </w:p>
+    <w:p>
+      <w:pPr>
+        <w:pStyle w:val="ListParagraph"/>
+        <w:numPr>
+          <w:ilvl w:val="0"/>
+          <w:numId w:val="9"/>
+        </w:numPr>
+        <w:rPr>
+          <w:rFonts w:ascii="Roboto" w:hAnsi="Roboto"/>
+        </w:rPr>
+      </w:pPr>
+      <w:r>
+        <w:rPr>
+          <w:rFonts w:ascii="Roboto" w:hAnsi="Roboto"/>
+        </w:rPr>
+        <w:t>Sprint length: 2 to 4 weeks</w:t>
+      </w:r>
+    </w:p>
+    <w:p>
+      <w:pPr>
+        <w:pStyle w:val="ListParagraph"/>
+        <w:numPr>
+          <w:ilvl w:val="0"/>
+          <w:numId w:val="9"/>
+        </w:numPr>
+        <w:rPr>
+          <w:rFonts w:ascii="Roboto" w:hAnsi="Roboto"/>
+        </w:rPr>
+      </w:pPr>
+      <w:r>
+        <w:rPr>
+          <w:rFonts w:ascii="Roboto" w:hAnsi="Roboto"/>
+        </w:rPr>
+        <w:t>Sprint</w:t>
+      </w:r>
+    </w:p>
+    <w:p>
+      <w:pPr>
+        <w:pStyle w:val="ListParagraph"/>
+        <w:numPr>
+          <w:ilvl w:val="1"/>
+          <w:numId w:val="9"/>
+        </w:numPr>
+        <w:rPr>
+          <w:rFonts w:ascii="Roboto" w:hAnsi="Roboto"/>
+        </w:rPr>
+      </w:pPr>
+      <w:r>
+        <w:rPr>
+          <w:rFonts w:ascii="Roboto" w:hAnsi="Roboto"/>
+        </w:rPr>
+        <w:t>Scrum team selects subsets of work tasks for next iteration</w:t>
+      </w:r>
+    </w:p>
+    <w:p>
+      <w:pPr>
+        <w:pStyle w:val="ListParagraph"/>
+        <w:numPr>
+          <w:ilvl w:val="0"/>
+          <w:numId w:val="9"/>
+        </w:numPr>
+        <w:rPr>
+          <w:rFonts w:ascii="Roboto" w:hAnsi="Roboto"/>
+        </w:rPr>
+      </w:pPr>
+      <w:r>
+        <w:rPr>
+          <w:rFonts w:ascii="Roboto" w:hAnsi="Roboto"/>
+        </w:rPr>
+        <w:t>Lots of meetings for task assignment, progress updates, problem resolution, brainstorming</w:t>
+      </w:r>
+    </w:p>
+    <w:p>
+      <w:pPr>
+        <w:pStyle w:val="ListParagraph"/>
+        <w:numPr>
+          <w:ilvl w:val="1"/>
+          <w:numId w:val="9"/>
+        </w:numPr>
+        <w:rPr>
+          <w:rFonts w:ascii="Roboto" w:hAnsi="Roboto"/>
+        </w:rPr>
+      </w:pPr>
+      <w:r>
+        <w:rPr>
+          <w:rFonts w:ascii="Roboto" w:hAnsi="Roboto"/>
+        </w:rPr>
+        <w:t>Planning, standups, reviews</w:t>
+      </w:r>
+    </w:p>
+    <w:p>
+      <w:pPr>
+        <w:rPr>
+          <w:rFonts w:ascii="Roboto" w:hAnsi="Roboto"/>
+        </w:rPr>
+      </w:pPr>
+    </w:p>
+    <w:p>
+      <w:pPr>
+        <w:rPr>
+          <w:rFonts w:ascii="Roboto" w:hAnsi="Roboto"/>
+          <w:sz w:val="28"/>
+        </w:rPr>
+      </w:pPr>
+      <w:r>
+        <w:rPr>
+          <w:rFonts w:ascii="Roboto" w:hAnsi="Roboto"/>
+          <w:sz w:val="28"/>
+        </w:rPr>
+        <w:t>Scrum Backlogs</w:t>
+      </w:r>
+    </w:p>
+    <w:p>
+      <w:pPr>
+        <w:rPr>
+          <w:rFonts w:ascii="Roboto" w:hAnsi="Roboto"/>
+        </w:rPr>
+      </w:pPr>
+    </w:p>
+    <w:p>
+      <w:pPr>
+        <w:pStyle w:val="ListParagraph"/>
+        <w:numPr>
+          <w:ilvl w:val="0"/>
+          <w:numId w:val="10"/>
+        </w:numPr>
+        <w:rPr>
+          <w:rFonts w:ascii="Roboto" w:hAnsi="Roboto"/>
+        </w:rPr>
+      </w:pPr>
+      <w:r>
+        <w:rPr>
+          <w:rFonts w:ascii="Roboto" w:hAnsi="Roboto"/>
+        </w:rPr>
+        <w:t>Product Backlog</w:t>
+      </w:r>
+    </w:p>
+    <w:p>
+      <w:pPr>
+        <w:pStyle w:val="ListParagraph"/>
+        <w:numPr>
+          <w:ilvl w:val="1"/>
+          <w:numId w:val="10"/>
+        </w:numPr>
+        <w:rPr>
+          <w:rFonts w:ascii="Roboto" w:hAnsi="Roboto"/>
+        </w:rPr>
+      </w:pPr>
+      <w:r>
+        <w:rPr>
+          <w:rFonts w:ascii="Roboto" w:hAnsi="Roboto"/>
+        </w:rPr>
+        <w:t>Master list of things to do</w:t>
+      </w:r>
+    </w:p>
+    <w:p>
+      <w:pPr>
+        <w:pStyle w:val="ListParagraph"/>
+        <w:numPr>
+          <w:ilvl w:val="1"/>
+          <w:numId w:val="10"/>
+        </w:numPr>
+        <w:rPr>
+          <w:rFonts w:ascii="Roboto" w:hAnsi="Roboto"/>
+        </w:rPr>
+      </w:pPr>
+      <w:r>
+        <w:rPr>
+          <w:rFonts w:ascii="Roboto" w:hAnsi="Roboto"/>
+        </w:rPr>
+        <w:t>Items have 2 extra descriptors: business value and time to finish</w:t>
+      </w:r>
+    </w:p>
+    <w:p>
+      <w:pPr>
+        <w:pStyle w:val="ListParagraph"/>
+        <w:numPr>
+          <w:ilvl w:val="0"/>
+          <w:numId w:val="10"/>
+        </w:numPr>
+        <w:rPr>
+          <w:rFonts w:ascii="Roboto" w:hAnsi="Roboto"/>
+        </w:rPr>
+      </w:pPr>
+      <w:r>
+        <w:rPr>
+          <w:rFonts w:ascii="Roboto" w:hAnsi="Roboto"/>
+        </w:rPr>
+        <w:t>Sprint Backlog</w:t>
+      </w:r>
+    </w:p>
+    <w:p>
+      <w:pPr>
+        <w:pStyle w:val="ListParagraph"/>
+        <w:numPr>
+          <w:ilvl w:val="1"/>
+          <w:numId w:val="10"/>
+        </w:numPr>
+        <w:rPr>
+          <w:rFonts w:ascii="Roboto" w:hAnsi="Roboto"/>
+        </w:rPr>
+      </w:pPr>
+      <w:r>
+        <w:rPr>
+          <w:rFonts w:ascii="Roboto" w:hAnsi="Roboto"/>
+        </w:rPr>
+        <w:t>A subset of product backlog items for that sprint</w:t>
+      </w:r>
+    </w:p>
+    <w:p>
+      <w:pPr>
+        <w:pStyle w:val="ListParagraph"/>
+        <w:numPr>
+          <w:ilvl w:val="1"/>
+          <w:numId w:val="10"/>
+        </w:numPr>
+        <w:rPr>
+          <w:rFonts w:ascii="Roboto" w:hAnsi="Roboto"/>
+        </w:rPr>
+      </w:pPr>
+      <w:r>
+        <w:rPr>
+          <w:rFonts w:ascii="Roboto" w:hAnsi="Roboto"/>
+        </w:rPr>
+        <w:t>Items selected based on</w:t>
+      </w:r>
+    </w:p>
+    <w:p>
+      <w:pPr>
+        <w:pStyle w:val="ListParagraph"/>
+        <w:numPr>
+          <w:ilvl w:val="2"/>
+          <w:numId w:val="10"/>
+        </w:numPr>
+        <w:rPr>
+          <w:rFonts w:ascii="Roboto" w:hAnsi="Roboto"/>
+        </w:rPr>
+      </w:pPr>
+      <w:r>
+        <w:rPr>
+          <w:rFonts w:ascii="Roboto" w:hAnsi="Roboto"/>
+        </w:rPr>
+        <w:t>Business value</w:t>
+      </w:r>
+    </w:p>
+    <w:p>
+      <w:pPr>
+        <w:pStyle w:val="ListParagraph"/>
+        <w:numPr>
+          <w:ilvl w:val="2"/>
+          <w:numId w:val="10"/>
+        </w:numPr>
+        <w:rPr>
+          <w:rFonts w:ascii="Roboto" w:hAnsi="Roboto"/>
+        </w:rPr>
+      </w:pPr>
+      <w:r>
+        <w:rPr>
+          <w:rFonts w:ascii="Roboto" w:hAnsi="Roboto"/>
+        </w:rPr>
+        <w:t>How long items will take</w:t>
+      </w:r>
+    </w:p>
+    <w:p>
+      <w:pPr>
+        <w:pStyle w:val="ListParagraph"/>
+        <w:numPr>
+          <w:ilvl w:val="2"/>
+          <w:numId w:val="10"/>
+        </w:numPr>
+        <w:rPr>
+          <w:rFonts w:ascii="Roboto" w:hAnsi="Roboto"/>
+        </w:rPr>
+      </w:pPr>
+      <w:r>
+        <w:rPr>
+          <w:rFonts w:ascii="Roboto" w:hAnsi="Roboto"/>
+        </w:rPr>
+        <w:t>How much team feels it can do that sprint</w:t>
+      </w:r>
+    </w:p>
+    <w:p>
+      <w:pPr>
+        <w:pStyle w:val="ListParagraph"/>
+        <w:numPr>
+          <w:ilvl w:val="3"/>
+          <w:numId w:val="10"/>
+        </w:numPr>
+        <w:rPr>
+          <w:rFonts w:ascii="Roboto" w:hAnsi="Roboto"/>
+        </w:rPr>
+      </w:pPr>
+      <w:r>
+        <w:rPr>
+          <w:rFonts w:ascii="Roboto" w:hAnsi="Roboto"/>
+        </w:rPr>
+        <w:t>Velocity – calculated from previous finished sprint items</w:t>
+      </w:r>
+    </w:p>
+    <w:p>
+      <w:pPr>
+        <w:pStyle w:val="ListParagraph"/>
+        <w:numPr>
+          <w:ilvl w:val="1"/>
+          <w:numId w:val="10"/>
+        </w:numPr>
+        <w:rPr>
+          <w:rFonts w:ascii="Roboto" w:hAnsi="Roboto"/>
+        </w:rPr>
+      </w:pPr>
+      <w:r>
+        <w:rPr>
+          <w:rFonts w:ascii="Roboto" w:hAnsi="Roboto"/>
+        </w:rPr>
+        <w:t>Items not finished return to Product Backlog</w:t>
+      </w:r>
+    </w:p>
+    <w:p>
+      <w:pPr>
+        <w:pStyle w:val="ListParagraph"/>
+        <w:numPr>
+          <w:ilvl w:val="0"/>
+          <w:numId w:val="10"/>
+        </w:numPr>
+        <w:rPr>
+          <w:rFonts w:ascii="Roboto" w:hAnsi="Roboto"/>
+          <w:color w:val="FF0000"/>
+        </w:rPr>
+      </w:pPr>
+      <w:r>
+        <w:rPr>
+          <w:rFonts w:ascii="Roboto" w:hAnsi="Roboto"/>
+          <w:color w:val="FF0000"/>
+        </w:rPr>
+        <w:t xml:space="preserve">Product backlog can change during a sprint but the spring backlog </w:t>
+      </w:r>
+      <w:r>
+        <w:rPr>
+          <w:rFonts w:ascii="Roboto" w:hAnsi="Roboto"/>
+          <w:b/>
+          <w:color w:val="FF0000"/>
+        </w:rPr>
+        <w:t xml:space="preserve">should not </w:t>
+      </w:r>
+      <w:r>
+        <w:rPr>
+          <w:rFonts w:ascii="Roboto" w:hAnsi="Roboto"/>
+          <w:color w:val="FF0000"/>
+        </w:rPr>
+        <w:t>be changed.</w:t>
+      </w:r>
+    </w:p>
+    <w:p>
+      <w:pPr>
+        <w:rPr>
+          <w:rFonts w:ascii="Roboto" w:hAnsi="Roboto"/>
+        </w:rPr>
+      </w:pPr>
+    </w:p>
+    <w:p>
+      <w:pPr>
+        <w:rPr>
+          <w:rFonts w:ascii="Roboto" w:hAnsi="Roboto"/>
+          <w:sz w:val="28"/>
+        </w:rPr>
+      </w:pPr>
+      <w:r>
+        <w:rPr>
+          <w:rFonts w:ascii="Roboto" w:hAnsi="Roboto"/>
+          <w:sz w:val="28"/>
+        </w:rPr>
+        <w:t>Scrum-specific Rules</w:t>
+      </w:r>
+    </w:p>
+    <w:p>
+      <w:pPr>
+        <w:rPr>
+          <w:rFonts w:ascii="Roboto" w:hAnsi="Roboto"/>
+        </w:rPr>
+      </w:pPr>
+    </w:p>
+    <w:p>
+      <w:pPr>
+        <w:pStyle w:val="ListParagraph"/>
+        <w:numPr>
+          <w:ilvl w:val="0"/>
+          <w:numId w:val="11"/>
+        </w:numPr>
+        <w:rPr>
+          <w:rFonts w:ascii="Roboto" w:hAnsi="Roboto"/>
+        </w:rPr>
+      </w:pPr>
+      <w:r>
+        <w:rPr>
+          <w:rFonts w:ascii="Roboto" w:hAnsi="Roboto"/>
+        </w:rPr>
+        <w:t>Product Owner</w:t>
+      </w:r>
+    </w:p>
+    <w:p>
+      <w:pPr>
+        <w:pStyle w:val="ListParagraph"/>
+        <w:numPr>
+          <w:ilvl w:val="0"/>
+          <w:numId w:val="11"/>
+        </w:numPr>
+        <w:rPr>
+          <w:rFonts w:ascii="Roboto" w:hAnsi="Roboto"/>
+        </w:rPr>
+      </w:pPr>
+      <w:r>
+        <w:rPr>
+          <w:rFonts w:ascii="Roboto" w:hAnsi="Roboto"/>
+        </w:rPr>
+        <w:t>User Story</w:t>
+      </w:r>
+    </w:p>
+    <w:p>
+      <w:pPr>
+        <w:pStyle w:val="ListParagraph"/>
+        <w:numPr>
+          <w:ilvl w:val="1"/>
+          <w:numId w:val="11"/>
+        </w:numPr>
+        <w:rPr>
+          <w:rFonts w:ascii="Roboto" w:hAnsi="Roboto"/>
+        </w:rPr>
+      </w:pPr>
+      <w:r>
+        <w:rPr>
+          <w:rFonts w:ascii="Roboto" w:hAnsi="Roboto"/>
+        </w:rPr>
+        <w:t>A free text, step-by-step description of a functional requirement from an end-user perspective</w:t>
+      </w:r>
+    </w:p>
+    <w:p>
+      <w:pPr>
+        <w:pStyle w:val="ListParagraph"/>
+        <w:numPr>
+          <w:ilvl w:val="0"/>
+          <w:numId w:val="11"/>
+        </w:numPr>
+        <w:rPr>
+          <w:rFonts w:ascii="Roboto" w:hAnsi="Roboto"/>
+        </w:rPr>
+      </w:pPr>
+      <w:r>
+        <w:rPr>
+          <w:rFonts w:ascii="Roboto" w:hAnsi="Roboto"/>
+        </w:rPr>
+        <w:t>Scrum Master</w:t>
+      </w:r>
+    </w:p>
+    <w:p>
+      <w:pPr>
+        <w:pStyle w:val="ListParagraph"/>
+        <w:numPr>
+          <w:ilvl w:val="1"/>
+          <w:numId w:val="11"/>
+        </w:numPr>
+        <w:rPr>
+          <w:rFonts w:ascii="Roboto" w:hAnsi="Roboto"/>
+        </w:rPr>
+      </w:pPr>
+      <w:r>
+        <w:rPr>
+          <w:rFonts w:ascii="Roboto" w:hAnsi="Roboto"/>
+        </w:rPr>
+        <w:t>Enforcer of scrum rules</w:t>
+      </w:r>
     </w:p>
     <w:p>
       <w:pPr>
@@ -2098,38 +2936,163 @@
     </w:p>
     <w:p>
       <w:pPr>
-        <w:rPr>
-          <w:rFonts w:ascii="Roboto" w:hAnsi="Roboto"/>
-        </w:rPr>
-      </w:pPr>
-    </w:p>
-    <w:p>
-      <w:pPr>
-        <w:rPr>
-          <w:rFonts w:ascii="Roboto" w:hAnsi="Roboto"/>
-        </w:rPr>
-      </w:pPr>
-      <w:r>
-        <w:rPr>
-          <w:rFonts w:ascii="Roboto" w:hAnsi="Roboto"/>
-        </w:rPr>
-        <w:t>1. When would you use the waterfall model and why?</w:t>
-      </w:r>
-    </w:p>
-    <w:p>
-      <w:pPr>
-        <w:rPr>
-          <w:rFonts w:ascii="Roboto" w:hAnsi="Roboto"/>
-        </w:rPr>
-      </w:pPr>
-    </w:p>
-    <w:p>
-      <w:pPr>
         <w:ind w:left="720"/>
         <w:rPr>
           <w:rFonts w:ascii="Roboto" w:hAnsi="Roboto"/>
         </w:rPr>
       </w:pPr>
+    </w:p>
+    <w:p>
+      <w:pPr>
+        <w:pStyle w:val="ListParagraph"/>
+        <w:numPr>
+          <w:ilvl w:val="0"/>
+          <w:numId w:val="14"/>
+        </w:numPr>
+        <w:rPr>
+          <w:rFonts w:ascii="Roboto" w:hAnsi="Roboto"/>
+        </w:rPr>
+      </w:pPr>
+      <w:r>
+        <w:rPr>
+          <w:rFonts w:ascii="Roboto" w:hAnsi="Roboto"/>
+        </w:rPr>
+        <w:t>He could give us a software description that we would need to produce a model for. Be able to produce a use case diagram for a piece of software.</w:t>
+      </w:r>
+    </w:p>
+    <w:p>
+      <w:pPr>
+        <w:rPr>
+          <w:rFonts w:ascii="Roboto" w:hAnsi="Roboto"/>
+        </w:rPr>
+      </w:pPr>
+    </w:p>
+    <w:p>
+      <w:pPr>
+        <w:rPr>
+          <w:rFonts w:ascii="Roboto" w:hAnsi="Roboto"/>
+        </w:rPr>
+      </w:pPr>
+    </w:p>
+    <w:p>
+      <w:pPr>
+        <w:pStyle w:val="ListParagraph"/>
+        <w:numPr>
+          <w:ilvl w:val="0"/>
+          <w:numId w:val="13"/>
+        </w:numPr>
+        <w:rPr>
+          <w:rFonts w:ascii="Roboto" w:hAnsi="Roboto"/>
+          <w:b/>
+        </w:rPr>
+      </w:pPr>
+      <w:r>
+        <w:rPr>
+          <w:rFonts w:ascii="Roboto" w:hAnsi="Roboto"/>
+          <w:b/>
+        </w:rPr>
+        <w:t>What is a sprint?</w:t>
+      </w:r>
+    </w:p>
+    <w:p>
+      <w:pPr>
+        <w:rPr>
+          <w:rFonts w:ascii="Roboto" w:hAnsi="Roboto"/>
+        </w:rPr>
+      </w:pPr>
+    </w:p>
+    <w:p>
+      <w:pPr>
+        <w:ind w:left="720"/>
+        <w:rPr>
+          <w:rFonts w:ascii="Roboto" w:hAnsi="Roboto"/>
+        </w:rPr>
+      </w:pPr>
+      <w:r>
+        <w:rPr>
+          <w:rFonts w:ascii="Roboto" w:hAnsi="Roboto"/>
+        </w:rPr>
+        <w:t>A subset of work tasks for a specific iteration in Scrum</w:t>
+      </w:r>
+    </w:p>
+    <w:p>
+      <w:pPr>
+        <w:rPr>
+          <w:rFonts w:ascii="Roboto" w:hAnsi="Roboto"/>
+        </w:rPr>
+      </w:pPr>
+    </w:p>
+    <w:p>
+      <w:pPr>
+        <w:pStyle w:val="ListParagraph"/>
+        <w:numPr>
+          <w:ilvl w:val="0"/>
+          <w:numId w:val="13"/>
+        </w:numPr>
+        <w:rPr>
+          <w:rFonts w:ascii="Roboto" w:hAnsi="Roboto"/>
+          <w:b/>
+        </w:rPr>
+      </w:pPr>
+      <w:r>
+        <w:rPr>
+          <w:rFonts w:ascii="Roboto" w:hAnsi="Roboto"/>
+          <w:b/>
+        </w:rPr>
+        <w:t xml:space="preserve">What is a </w:t>
+      </w:r>
+      <w:proofErr w:type="spellStart"/>
+      <w:r>
+        <w:rPr>
+          <w:rFonts w:ascii="Roboto" w:hAnsi="Roboto"/>
+          <w:b/>
+        </w:rPr>
+        <w:t>gantt</w:t>
+      </w:r>
+      <w:proofErr w:type="spellEnd"/>
+      <w:r>
+        <w:rPr>
+          <w:rFonts w:ascii="Roboto" w:hAnsi="Roboto"/>
+          <w:b/>
+        </w:rPr>
+        <w:t xml:space="preserve"> chart used for?</w:t>
+      </w:r>
+    </w:p>
+    <w:p>
+      <w:pPr>
+        <w:pStyle w:val="ListParagraph"/>
+        <w:numPr>
+          <w:ilvl w:val="0"/>
+          <w:numId w:val="13"/>
+        </w:numPr>
+        <w:rPr>
+          <w:rFonts w:ascii="Roboto" w:hAnsi="Roboto"/>
+          <w:b/>
+        </w:rPr>
+      </w:pPr>
+      <w:r>
+        <w:rPr>
+          <w:rFonts w:ascii="Roboto" w:hAnsi="Roboto"/>
+          <w:b/>
+        </w:rPr>
+        <w:t>When would you use the waterfall model and why?</w:t>
+      </w:r>
+    </w:p>
+    <w:p>
+      <w:pPr>
+        <w:ind w:left="720"/>
+        <w:rPr>
+          <w:rFonts w:ascii="Roboto" w:hAnsi="Roboto"/>
+        </w:rPr>
+      </w:pPr>
+    </w:p>
+    <w:p>
+      <w:pPr>
+        <w:ind w:left="720"/>
+        <w:rPr>
+          <w:rFonts w:ascii="Roboto" w:hAnsi="Roboto"/>
+        </w:rPr>
+      </w:pPr>
       <w:r>
         <w:rPr>
           <w:rFonts w:ascii="Roboto" w:hAnsi="Roboto"/>
@@ -2139,23 +3102,226 @@
     </w:p>
     <w:p>
       <w:pPr>
+        <w:rPr>
+          <w:rFonts w:ascii="Roboto" w:hAnsi="Roboto"/>
+        </w:rPr>
+      </w:pPr>
+    </w:p>
+    <w:p>
+      <w:pPr>
+        <w:pStyle w:val="ListParagraph"/>
+        <w:numPr>
+          <w:ilvl w:val="0"/>
+          <w:numId w:val="13"/>
+        </w:numPr>
+        <w:rPr>
+          <w:rFonts w:ascii="Roboto" w:hAnsi="Roboto"/>
+          <w:b/>
+        </w:rPr>
+      </w:pPr>
+      <w:r>
+        <w:rPr>
+          <w:rFonts w:ascii="Roboto" w:hAnsi="Roboto"/>
+          <w:b/>
+        </w:rPr>
+        <w:t>How does the waterfall process model differ from the iterative process model?</w:t>
+      </w:r>
+    </w:p>
+    <w:p>
+      <w:pPr>
+        <w:pStyle w:val="ListParagraph"/>
+        <w:rPr>
+          <w:rFonts w:ascii="Roboto" w:hAnsi="Roboto"/>
+        </w:rPr>
+      </w:pPr>
+    </w:p>
+    <w:p>
+      <w:pPr>
+        <w:pStyle w:val="ListParagraph"/>
+        <w:rPr>
+          <w:rFonts w:ascii="Roboto" w:hAnsi="Roboto"/>
+        </w:rPr>
+      </w:pPr>
+      <w:r>
+        <w:rPr>
+          <w:rFonts w:ascii="Roboto" w:hAnsi="Roboto"/>
+        </w:rPr>
+        <w:t>The waterfall process model is for quicker development, but does not account for change like the iterative process model. Iterative has the same back structure as the waterfall model, but it also for a back track to one of the earlier steps in the process. This causes the iterative process model approach to take longer.</w:t>
+      </w:r>
+    </w:p>
+    <w:p>
+      <w:pPr>
+        <w:rPr>
+          <w:rFonts w:ascii="Roboto" w:hAnsi="Roboto"/>
+        </w:rPr>
+      </w:pPr>
+    </w:p>
+    <w:p>
+      <w:pPr>
+        <w:pStyle w:val="ListParagraph"/>
+        <w:numPr>
+          <w:ilvl w:val="0"/>
+          <w:numId w:val="13"/>
+        </w:numPr>
+        <w:rPr>
+          <w:rFonts w:ascii="Roboto" w:hAnsi="Roboto"/>
+          <w:b/>
+        </w:rPr>
+      </w:pPr>
+      <w:r>
+        <w:rPr>
+          <w:rFonts w:ascii="Roboto" w:hAnsi="Roboto"/>
+          <w:b/>
+        </w:rPr>
+        <w:t>What basic concepts do all agile methods have in common?</w:t>
+      </w:r>
+    </w:p>
+    <w:p>
+      <w:pPr>
+        <w:pStyle w:val="ListParagraph"/>
+        <w:rPr>
+          <w:rFonts w:ascii="Roboto" w:hAnsi="Roboto"/>
+        </w:rPr>
+      </w:pPr>
+    </w:p>
+    <w:p>
+      <w:pPr>
+        <w:pStyle w:val="ListParagraph"/>
+        <w:rPr>
+          <w:rFonts w:ascii="Roboto" w:hAnsi="Roboto"/>
+        </w:rPr>
+      </w:pPr>
+      <w:r>
+        <w:rPr>
+          <w:rFonts w:ascii="Roboto" w:hAnsi="Roboto"/>
+        </w:rPr>
+        <w:t xml:space="preserve">All deal with the same basic actions (requirements, design, </w:t>
+      </w:r>
+      <w:proofErr w:type="spellStart"/>
+      <w:r>
+        <w:rPr>
+          <w:rFonts w:ascii="Roboto" w:hAnsi="Roboto"/>
+        </w:rPr>
+        <w:t>etc</w:t>
+      </w:r>
+      <w:proofErr w:type="spellEnd"/>
+      <w:r>
+        <w:rPr>
+          <w:rFonts w:ascii="Roboto" w:hAnsi="Roboto"/>
+        </w:rPr>
+        <w:t xml:space="preserve">) and all accept change as part of the process. </w:t>
+      </w:r>
+    </w:p>
+    <w:p>
+      <w:pPr>
+        <w:pStyle w:val="ListParagraph"/>
+        <w:rPr>
+          <w:rFonts w:ascii="Roboto" w:hAnsi="Roboto"/>
+        </w:rPr>
+      </w:pPr>
+    </w:p>
+    <w:p>
+      <w:pPr>
+        <w:pStyle w:val="ListParagraph"/>
+        <w:numPr>
+          <w:ilvl w:val="0"/>
+          <w:numId w:val="13"/>
+        </w:numPr>
+        <w:rPr>
+          <w:rFonts w:ascii="Roboto" w:hAnsi="Roboto"/>
+        </w:rPr>
+      </w:pPr>
+      <w:r>
+        <w:rPr>
+          <w:rFonts w:ascii="Roboto" w:hAnsi="Roboto"/>
+        </w:rPr>
+        <w:t>Why should the development of software follow an engineering process?</w:t>
+      </w:r>
+    </w:p>
+    <w:p>
+      <w:pPr>
+        <w:pStyle w:val="ListParagraph"/>
+        <w:numPr>
+          <w:ilvl w:val="0"/>
+          <w:numId w:val="13"/>
+        </w:numPr>
+        <w:rPr>
+          <w:rFonts w:ascii="Roboto" w:hAnsi="Roboto"/>
+          <w:b/>
+        </w:rPr>
+      </w:pPr>
+      <w:r>
+        <w:rPr>
+          <w:rFonts w:ascii="Roboto" w:hAnsi="Roboto"/>
+          <w:b/>
+        </w:rPr>
+        <w:t>What are the five values of extreme programming?</w:t>
+      </w:r>
+    </w:p>
+    <w:p>
+      <w:pPr>
+        <w:rPr>
+          <w:rFonts w:ascii="Roboto" w:hAnsi="Roboto"/>
+        </w:rPr>
+      </w:pPr>
+    </w:p>
+    <w:p>
+      <w:pPr>
         <w:ind w:left="720"/>
         <w:rPr>
           <w:rFonts w:ascii="Roboto" w:hAnsi="Roboto"/>
         </w:rPr>
       </w:pPr>
-    </w:p>
-    <w:p>
-      <w:pPr>
-        <w:rPr>
-          <w:rFonts w:ascii="Roboto" w:hAnsi="Roboto"/>
-        </w:rPr>
-      </w:pPr>
-      <w:r>
-        <w:rPr>
-          <w:rFonts w:ascii="Roboto" w:hAnsi="Roboto"/>
-        </w:rPr>
-        <w:t>2. How does the waterfall model differ from the iterative process model?</w:t>
+      <w:r>
+        <w:rPr>
+          <w:rFonts w:ascii="Roboto" w:hAnsi="Roboto"/>
+        </w:rPr>
+        <w:t>Communication, Simplicity, Feedback, Courage, and Respect</w:t>
+      </w:r>
+    </w:p>
+    <w:p>
+      <w:pPr>
+        <w:rPr>
+          <w:rFonts w:ascii="Roboto" w:hAnsi="Roboto"/>
+        </w:rPr>
+      </w:pPr>
+    </w:p>
+    <w:p>
+      <w:pPr>
+        <w:pStyle w:val="ListParagraph"/>
+        <w:numPr>
+          <w:ilvl w:val="0"/>
+          <w:numId w:val="13"/>
+        </w:numPr>
+        <w:rPr>
+          <w:rFonts w:ascii="Roboto" w:hAnsi="Roboto"/>
+        </w:rPr>
+      </w:pPr>
+      <w:r>
+        <w:rPr>
+          <w:rFonts w:ascii="Roboto" w:hAnsi="Roboto"/>
+        </w:rPr>
+        <w:t>Can you define the five values of extreme programming?</w:t>
+      </w:r>
+    </w:p>
+    <w:p>
+      <w:pPr>
+        <w:pStyle w:val="ListParagraph"/>
+        <w:numPr>
+          <w:ilvl w:val="0"/>
+          <w:numId w:val="13"/>
+        </w:numPr>
+        <w:rPr>
+          <w:rFonts w:ascii="Roboto" w:hAnsi="Roboto"/>
+          <w:b/>
+        </w:rPr>
+      </w:pPr>
+      <w:r>
+        <w:rPr>
+          <w:rFonts w:ascii="Roboto" w:hAnsi="Roboto"/>
+          <w:b/>
+        </w:rPr>
+        <w:t>What is a stakeholder?</w:t>
       </w:r>
     </w:p>
     <w:p>
@@ -2176,20 +3342,54 @@
         <w:rPr>
           <w:rFonts w:ascii="Roboto" w:hAnsi="Roboto"/>
         </w:rPr>
-        <w:t>The waterfall process model is for quicker development, but does not account for change like the iterative process model. Iterative has the same back structure as the waterfall model, but it also for a back track to one of the earlier steps in the process. This cause</w:t>
-      </w:r>
-      <w:r>
-        <w:rPr>
-          <w:rFonts w:ascii="Roboto" w:hAnsi="Roboto"/>
-        </w:rPr>
-        <w:t>s</w:t>
-      </w:r>
-      <w:r>
-        <w:rPr>
-          <w:rFonts w:ascii="Roboto" w:hAnsi="Roboto"/>
-        </w:rPr>
-        <w:t xml:space="preserve"> the iterative process model approach to take longer.</w:t>
-      </w:r>
+        <w:t xml:space="preserve">A stakeholder is anyone who is affected by the software engineering process. A stakeholder can be </w:t>
+      </w:r>
+      <w:proofErr w:type="gramStart"/>
+      <w:r>
+        <w:rPr>
+          <w:rFonts w:ascii="Roboto" w:hAnsi="Roboto"/>
+        </w:rPr>
+        <w:t>a</w:t>
+      </w:r>
+      <w:proofErr w:type="gramEnd"/>
+      <w:r>
+        <w:rPr>
+          <w:rFonts w:ascii="Roboto" w:hAnsi="Roboto"/>
+        </w:rPr>
+        <w:t xml:space="preserve"> end-user, developer, investor, etc.</w:t>
+      </w:r>
+    </w:p>
+    <w:p>
+      <w:pPr>
+        <w:rPr>
+          <w:rFonts w:ascii="Roboto" w:hAnsi="Roboto"/>
+        </w:rPr>
+      </w:pPr>
+    </w:p>
+    <w:p>
+      <w:pPr>
+        <w:pStyle w:val="ListParagraph"/>
+        <w:numPr>
+          <w:ilvl w:val="0"/>
+          <w:numId w:val="13"/>
+        </w:numPr>
+        <w:rPr>
+          <w:rFonts w:ascii="Roboto" w:hAnsi="Roboto"/>
+        </w:rPr>
+      </w:pPr>
+      <w:r>
+        <w:rPr>
+          <w:rFonts w:ascii="Roboto" w:hAnsi="Roboto"/>
+        </w:rPr>
+        <w:t>What normally takes place during a scrum sprint?</w:t>
+      </w:r>
+    </w:p>
+    <w:p>
+      <w:pPr>
+        <w:rPr>
+          <w:rFonts w:ascii="Roboto" w:hAnsi="Roboto"/>
+        </w:rPr>
+      </w:pPr>
     </w:p>
     <w:p>
       <w:pPr>
@@ -2201,286 +3401,56 @@
     </w:p>
     <w:p>
       <w:pPr>
-        <w:ind w:left="720"/>
-        <w:rPr>
-          <w:rFonts w:ascii="Roboto" w:hAnsi="Roboto"/>
-        </w:rPr>
-      </w:pPr>
-    </w:p>
-    <w:p>
-      <w:pPr>
-        <w:rPr>
-          <w:rFonts w:ascii="Roboto" w:hAnsi="Roboto"/>
-        </w:rPr>
-      </w:pPr>
-      <w:r>
-        <w:rPr>
-          <w:rFonts w:ascii="Roboto" w:hAnsi="Roboto"/>
-        </w:rPr>
-        <w:t xml:space="preserve">3. </w:t>
-      </w:r>
-      <w:r>
-        <w:rPr>
-          <w:rFonts w:ascii="Roboto" w:hAnsi="Roboto"/>
-        </w:rPr>
-        <w:t xml:space="preserve">What’s a </w:t>
-      </w:r>
-      <w:proofErr w:type="spellStart"/>
-      <w:r>
-        <w:rPr>
-          <w:rFonts w:ascii="Roboto" w:hAnsi="Roboto"/>
-        </w:rPr>
-        <w:t>gantt</w:t>
-      </w:r>
-      <w:proofErr w:type="spellEnd"/>
-      <w:r>
-        <w:rPr>
-          <w:rFonts w:ascii="Roboto" w:hAnsi="Roboto"/>
-        </w:rPr>
-        <w:t xml:space="preserve"> chart used for?</w:t>
-      </w:r>
-    </w:p>
-    <w:p>
-      <w:pPr>
-        <w:rPr>
-          <w:rFonts w:ascii="Roboto" w:hAnsi="Roboto"/>
-        </w:rPr>
-      </w:pPr>
-    </w:p>
-    <w:p>
-      <w:pPr>
-        <w:rPr>
-          <w:rFonts w:ascii="Roboto" w:hAnsi="Roboto"/>
-        </w:rPr>
-      </w:pPr>
-      <w:r>
-        <w:rPr>
-          <w:rFonts w:ascii="Roboto" w:hAnsi="Roboto"/>
-        </w:rPr>
-        <w:t xml:space="preserve">4. </w:t>
-      </w:r>
-      <w:r>
-        <w:rPr>
-          <w:rFonts w:ascii="Roboto" w:hAnsi="Roboto"/>
-        </w:rPr>
-        <w:t>He could give us a software description that we would need to</w:t>
-      </w:r>
-      <w:r>
-        <w:rPr>
-          <w:rFonts w:ascii="Roboto" w:hAnsi="Roboto"/>
-        </w:rPr>
-        <w:t xml:space="preserve"> produce a model for. </w:t>
-      </w:r>
-      <w:r>
-        <w:rPr>
-          <w:rFonts w:ascii="Roboto" w:hAnsi="Roboto"/>
-        </w:rPr>
-        <w:t>Be able to produce a use case diagram for a piece of software.</w:t>
-      </w:r>
-    </w:p>
-    <w:p>
-      <w:pPr>
-        <w:rPr>
-          <w:rFonts w:ascii="Roboto" w:hAnsi="Roboto"/>
-        </w:rPr>
-      </w:pPr>
-    </w:p>
-    <w:p>
-      <w:pPr>
-        <w:rPr>
-          <w:rFonts w:ascii="Roboto" w:hAnsi="Roboto"/>
-        </w:rPr>
-      </w:pPr>
-    </w:p>
-    <w:p>
-      <w:pPr>
-        <w:rPr>
-          <w:rFonts w:ascii="Roboto" w:hAnsi="Roboto"/>
-          <w:sz w:val="32"/>
-        </w:rPr>
-      </w:pPr>
-      <w:r>
-        <w:rPr>
-          <w:rFonts w:ascii="Roboto" w:hAnsi="Roboto"/>
-          <w:sz w:val="32"/>
-        </w:rPr>
-        <w:t>More Questions</w:t>
-      </w:r>
-    </w:p>
-    <w:p>
-      <w:pPr>
-        <w:rPr>
-          <w:rFonts w:ascii="Roboto" w:hAnsi="Roboto"/>
-        </w:rPr>
-      </w:pPr>
-    </w:p>
-    <w:p>
-      <w:pPr>
-        <w:rPr>
-          <w:rFonts w:ascii="Roboto" w:hAnsi="Roboto"/>
-        </w:rPr>
-      </w:pPr>
-      <w:r>
-        <w:rPr>
-          <w:rFonts w:ascii="Roboto" w:hAnsi="Roboto"/>
-        </w:rPr>
-        <w:t>1. What is a sprint?</w:t>
-      </w:r>
-    </w:p>
-    <w:p>
-      <w:pPr>
-        <w:rPr>
-          <w:rFonts w:ascii="Roboto" w:hAnsi="Roboto"/>
-        </w:rPr>
-      </w:pPr>
-      <w:r>
-        <w:rPr>
-          <w:rFonts w:ascii="Roboto" w:hAnsi="Roboto"/>
-        </w:rPr>
-        <w:t>2. How does the waterfall process model differ from the iterative process model?</w:t>
-      </w:r>
-    </w:p>
-    <w:p>
-      <w:pPr>
-        <w:rPr>
-          <w:rFonts w:ascii="Roboto" w:hAnsi="Roboto"/>
-        </w:rPr>
-      </w:pPr>
-      <w:r>
-        <w:rPr>
-          <w:rFonts w:ascii="Roboto" w:hAnsi="Roboto"/>
-        </w:rPr>
-        <w:t>3. What basic concepts do all agile methods have in common?</w:t>
-      </w:r>
-    </w:p>
-    <w:p>
-      <w:pPr>
-        <w:rPr>
-          <w:rFonts w:ascii="Roboto" w:hAnsi="Roboto"/>
-        </w:rPr>
-      </w:pPr>
-      <w:r>
-        <w:rPr>
-          <w:rFonts w:ascii="Roboto" w:hAnsi="Roboto"/>
-        </w:rPr>
-        <w:t xml:space="preserve">4. Why should the development of </w:t>
-      </w:r>
-      <w:r>
-        <w:rPr>
-          <w:rFonts w:ascii="Roboto" w:hAnsi="Roboto"/>
-        </w:rPr>
-        <w:t>software</w:t>
-      </w:r>
-      <w:bookmarkStart w:id="0" w:name="_GoBack"/>
-      <w:bookmarkEnd w:id="0"/>
-      <w:r>
-        <w:rPr>
-          <w:rFonts w:ascii="Roboto" w:hAnsi="Roboto"/>
-        </w:rPr>
-        <w:t xml:space="preserve"> follow an engineering process?</w:t>
-      </w:r>
-    </w:p>
-    <w:p>
-      <w:pPr>
-        <w:rPr>
-          <w:rFonts w:ascii="Roboto" w:hAnsi="Roboto"/>
-        </w:rPr>
-      </w:pPr>
-      <w:r>
-        <w:rPr>
-          <w:rFonts w:ascii="Roboto" w:hAnsi="Roboto"/>
-        </w:rPr>
-        <w:t>5. What are the five values of extreme programming?</w:t>
-      </w:r>
-    </w:p>
-    <w:p>
-      <w:pPr>
-        <w:rPr>
-          <w:rFonts w:ascii="Roboto" w:hAnsi="Roboto"/>
-        </w:rPr>
-      </w:pPr>
-      <w:r>
-        <w:rPr>
-          <w:rFonts w:ascii="Roboto" w:hAnsi="Roboto"/>
-        </w:rPr>
-        <w:t>6. Can you define the five values of extreme programming?</w:t>
-      </w:r>
-    </w:p>
-    <w:p>
-      <w:pPr>
-        <w:rPr>
-          <w:rFonts w:ascii="Roboto" w:hAnsi="Roboto"/>
-        </w:rPr>
-      </w:pPr>
-      <w:r>
-        <w:rPr>
-          <w:rFonts w:ascii="Roboto" w:hAnsi="Roboto"/>
-        </w:rPr>
-        <w:t>7. What is a stakeholder?</w:t>
-      </w:r>
-    </w:p>
-    <w:p>
-      <w:pPr>
-        <w:rPr>
-          <w:rFonts w:ascii="Roboto" w:hAnsi="Roboto"/>
-        </w:rPr>
-      </w:pPr>
-      <w:r>
-        <w:rPr>
-          <w:rFonts w:ascii="Roboto" w:hAnsi="Roboto"/>
-        </w:rPr>
-        <w:t>8. What normally takes place during a scrum sprint?</w:t>
-      </w:r>
-    </w:p>
-    <w:p>
-      <w:pPr>
-        <w:rPr>
-          <w:rFonts w:ascii="Roboto" w:hAnsi="Roboto"/>
-        </w:rPr>
-      </w:pPr>
-      <w:r>
-        <w:rPr>
-          <w:rFonts w:ascii="Roboto" w:hAnsi="Roboto"/>
-        </w:rPr>
-        <w:t>9. What is scrum?</w:t>
-      </w:r>
-    </w:p>
-    <w:p>
-      <w:pPr>
-        <w:rPr>
-          <w:rFonts w:ascii="Roboto" w:hAnsi="Roboto"/>
-        </w:rPr>
-      </w:pPr>
-      <w:r>
-        <w:rPr>
-          <w:rFonts w:ascii="Roboto" w:hAnsi="Roboto"/>
-        </w:rPr>
-        <w:t>10. What are the capture steps in requirements analysis?</w:t>
-      </w:r>
-    </w:p>
-    <w:p>
-      <w:pPr>
-        <w:rPr>
-          <w:rFonts w:ascii="Roboto" w:hAnsi="Roboto"/>
-        </w:rPr>
-      </w:pPr>
-      <w:r>
-        <w:rPr>
-          <w:rFonts w:ascii="Roboto" w:hAnsi="Roboto"/>
-        </w:rPr>
-        <w:t xml:space="preserve">11. What are the </w:t>
-      </w:r>
-      <w:r>
-        <w:rPr>
-          <w:rFonts w:ascii="Roboto" w:hAnsi="Roboto"/>
-        </w:rPr>
-        <w:t>fundamental</w:t>
-      </w:r>
-      <w:r>
-        <w:rPr>
-          <w:rFonts w:ascii="Roboto" w:hAnsi="Roboto"/>
-        </w:rPr>
-        <w:t xml:space="preserve"> principles behind agile?</w:t>
+        <w:pStyle w:val="ListParagraph"/>
+        <w:numPr>
+          <w:ilvl w:val="0"/>
+          <w:numId w:val="13"/>
+        </w:numPr>
+        <w:rPr>
+          <w:rFonts w:ascii="Roboto" w:hAnsi="Roboto"/>
+        </w:rPr>
+      </w:pPr>
+      <w:r>
+        <w:rPr>
+          <w:rFonts w:ascii="Roboto" w:hAnsi="Roboto"/>
+        </w:rPr>
+        <w:t>What is scrum?</w:t>
+      </w:r>
+    </w:p>
+    <w:p>
+      <w:pPr>
+        <w:pStyle w:val="ListParagraph"/>
+        <w:numPr>
+          <w:ilvl w:val="0"/>
+          <w:numId w:val="13"/>
+        </w:numPr>
+        <w:rPr>
+          <w:rFonts w:ascii="Roboto" w:hAnsi="Roboto"/>
+        </w:rPr>
+      </w:pPr>
+      <w:r>
+        <w:rPr>
+          <w:rFonts w:ascii="Roboto" w:hAnsi="Roboto"/>
+        </w:rPr>
+        <w:t>What are the capture steps in requirements analysis?</w:t>
+      </w:r>
+    </w:p>
+    <w:p>
+      <w:pPr>
+        <w:pStyle w:val="ListParagraph"/>
+        <w:numPr>
+          <w:ilvl w:val="0"/>
+          <w:numId w:val="13"/>
+        </w:numPr>
+        <w:rPr>
+          <w:rFonts w:ascii="Roboto" w:hAnsi="Roboto"/>
+        </w:rPr>
+      </w:pPr>
+      <w:r>
+        <w:rPr>
+          <w:rFonts w:ascii="Roboto" w:hAnsi="Roboto"/>
+        </w:rPr>
+        <w:t>What are the fundamental principles behind agile?</w:t>
       </w:r>
     </w:p>
     <w:p>
@@ -2675,6 +3645,350 @@
     </w:lvl>
   </w:abstractNum>
   <w:abstractNum w:abstractNumId="2">
+    <w:nsid w:val="17CE7918"/>
+    <w:multiLevelType w:val="hybridMultilevel"/>
+    <w:tmpl w:val="9A2884E2"/>
+    <w:lvl w:ilvl="0" w:tplc="0409000F">
+      <w:start w:val="1"/>
+      <w:numFmt w:val="decimal"/>
+      <w:lvlText w:val="%1."/>
+      <w:lvlJc w:val="left"/>
+      <w:pPr>
+        <w:ind w:left="720" w:hanging="360"/>
+      </w:pPr>
+    </w:lvl>
+    <w:lvl w:ilvl="1" w:tplc="04090019">
+      <w:start w:val="1"/>
+      <w:numFmt w:val="lowerLetter"/>
+      <w:lvlText w:val="%2."/>
+      <w:lvlJc w:val="left"/>
+      <w:pPr>
+        <w:ind w:left="1440" w:hanging="360"/>
+      </w:pPr>
+    </w:lvl>
+    <w:lvl w:ilvl="2" w:tplc="0409001B" w:tentative="1">
+      <w:start w:val="1"/>
+      <w:numFmt w:val="lowerRoman"/>
+      <w:lvlText w:val="%3."/>
+      <w:lvlJc w:val="right"/>
+      <w:pPr>
+        <w:ind w:left="2160" w:hanging="180"/>
+      </w:pPr>
+    </w:lvl>
+    <w:lvl w:ilvl="3" w:tplc="0409000F" w:tentative="1">
+      <w:start w:val="1"/>
+      <w:numFmt w:val="decimal"/>
+      <w:lvlText w:val="%4."/>
+      <w:lvlJc w:val="left"/>
+      <w:pPr>
+        <w:ind w:left="2880" w:hanging="360"/>
+      </w:pPr>
+    </w:lvl>
+    <w:lvl w:ilvl="4" w:tplc="04090019" w:tentative="1">
+      <w:start w:val="1"/>
+      <w:numFmt w:val="lowerLetter"/>
+      <w:lvlText w:val="%5."/>
+      <w:lvlJc w:val="left"/>
+      <w:pPr>
+        <w:ind w:left="3600" w:hanging="360"/>
+      </w:pPr>
+    </w:lvl>
+    <w:lvl w:ilvl="5" w:tplc="0409001B" w:tentative="1">
+      <w:start w:val="1"/>
+      <w:numFmt w:val="lowerRoman"/>
+      <w:lvlText w:val="%6."/>
+      <w:lvlJc w:val="right"/>
+      <w:pPr>
+        <w:ind w:left="4320" w:hanging="180"/>
+      </w:pPr>
+    </w:lvl>
+    <w:lvl w:ilvl="6" w:tplc="0409000F" w:tentative="1">
+      <w:start w:val="1"/>
+      <w:numFmt w:val="decimal"/>
+      <w:lvlText w:val="%7."/>
+      <w:lvlJc w:val="left"/>
+      <w:pPr>
+        <w:ind w:left="5040" w:hanging="360"/>
+      </w:pPr>
+    </w:lvl>
+    <w:lvl w:ilvl="7" w:tplc="04090019" w:tentative="1">
+      <w:start w:val="1"/>
+      <w:numFmt w:val="lowerLetter"/>
+      <w:lvlText w:val="%8."/>
+      <w:lvlJc w:val="left"/>
+      <w:pPr>
+        <w:ind w:left="5760" w:hanging="360"/>
+      </w:pPr>
+    </w:lvl>
+    <w:lvl w:ilvl="8" w:tplc="0409001B" w:tentative="1">
+      <w:start w:val="1"/>
+      <w:numFmt w:val="lowerRoman"/>
+      <w:lvlText w:val="%9."/>
+      <w:lvlJc w:val="right"/>
+      <w:pPr>
+        <w:ind w:left="6480" w:hanging="180"/>
+      </w:pPr>
+    </w:lvl>
+  </w:abstractNum>
+  <w:abstractNum w:abstractNumId="3">
+    <w:nsid w:val="18F53504"/>
+    <w:multiLevelType w:val="hybridMultilevel"/>
+    <w:tmpl w:val="42120B84"/>
+    <w:lvl w:ilvl="0" w:tplc="0409000F">
+      <w:start w:val="1"/>
+      <w:numFmt w:val="decimal"/>
+      <w:lvlText w:val="%1."/>
+      <w:lvlJc w:val="left"/>
+      <w:pPr>
+        <w:ind w:left="720" w:hanging="360"/>
+      </w:pPr>
+    </w:lvl>
+    <w:lvl w:ilvl="1" w:tplc="04090019" w:tentative="1">
+      <w:start w:val="1"/>
+      <w:numFmt w:val="lowerLetter"/>
+      <w:lvlText w:val="%2."/>
+      <w:lvlJc w:val="left"/>
+      <w:pPr>
+        <w:ind w:left="1440" w:hanging="360"/>
+      </w:pPr>
+    </w:lvl>
+    <w:lvl w:ilvl="2" w:tplc="0409001B" w:tentative="1">
+      <w:start w:val="1"/>
+      <w:numFmt w:val="lowerRoman"/>
+      <w:lvlText w:val="%3."/>
+      <w:lvlJc w:val="right"/>
+      <w:pPr>
+        <w:ind w:left="2160" w:hanging="180"/>
+      </w:pPr>
+    </w:lvl>
+    <w:lvl w:ilvl="3" w:tplc="0409000F" w:tentative="1">
+      <w:start w:val="1"/>
+      <w:numFmt w:val="decimal"/>
+      <w:lvlText w:val="%4."/>
+      <w:lvlJc w:val="left"/>
+      <w:pPr>
+        <w:ind w:left="2880" w:hanging="360"/>
+      </w:pPr>
+    </w:lvl>
+    <w:lvl w:ilvl="4" w:tplc="04090019" w:tentative="1">
+      <w:start w:val="1"/>
+      <w:numFmt w:val="lowerLetter"/>
+      <w:lvlText w:val="%5."/>
+      <w:lvlJc w:val="left"/>
+      <w:pPr>
+        <w:ind w:left="3600" w:hanging="360"/>
+      </w:pPr>
+    </w:lvl>
+    <w:lvl w:ilvl="5" w:tplc="0409001B" w:tentative="1">
+      <w:start w:val="1"/>
+      <w:numFmt w:val="lowerRoman"/>
+      <w:lvlText w:val="%6."/>
+      <w:lvlJc w:val="right"/>
+      <w:pPr>
+        <w:ind w:left="4320" w:hanging="180"/>
+      </w:pPr>
+    </w:lvl>
+    <w:lvl w:ilvl="6" w:tplc="0409000F" w:tentative="1">
+      <w:start w:val="1"/>
+      <w:numFmt w:val="decimal"/>
+      <w:lvlText w:val="%7."/>
+      <w:lvlJc w:val="left"/>
+      <w:pPr>
+        <w:ind w:left="5040" w:hanging="360"/>
+      </w:pPr>
+    </w:lvl>
+    <w:lvl w:ilvl="7" w:tplc="04090019" w:tentative="1">
+      <w:start w:val="1"/>
+      <w:numFmt w:val="lowerLetter"/>
+      <w:lvlText w:val="%8."/>
+      <w:lvlJc w:val="left"/>
+      <w:pPr>
+        <w:ind w:left="5760" w:hanging="360"/>
+      </w:pPr>
+    </w:lvl>
+    <w:lvl w:ilvl="8" w:tplc="0409001B" w:tentative="1">
+      <w:start w:val="1"/>
+      <w:numFmt w:val="lowerRoman"/>
+      <w:lvlText w:val="%9."/>
+      <w:lvlJc w:val="right"/>
+      <w:pPr>
+        <w:ind w:left="6480" w:hanging="180"/>
+      </w:pPr>
+    </w:lvl>
+  </w:abstractNum>
+  <w:abstractNum w:abstractNumId="4">
+    <w:nsid w:val="1B5A0A74"/>
+    <w:multiLevelType w:val="hybridMultilevel"/>
+    <w:tmpl w:val="71486960"/>
+    <w:lvl w:ilvl="0" w:tplc="0409000F">
+      <w:start w:val="1"/>
+      <w:numFmt w:val="decimal"/>
+      <w:lvlText w:val="%1."/>
+      <w:lvlJc w:val="left"/>
+      <w:pPr>
+        <w:ind w:left="720" w:hanging="360"/>
+      </w:pPr>
+    </w:lvl>
+    <w:lvl w:ilvl="1" w:tplc="04090019">
+      <w:start w:val="1"/>
+      <w:numFmt w:val="lowerLetter"/>
+      <w:lvlText w:val="%2."/>
+      <w:lvlJc w:val="left"/>
+      <w:pPr>
+        <w:ind w:left="1440" w:hanging="360"/>
+      </w:pPr>
+    </w:lvl>
+    <w:lvl w:ilvl="2" w:tplc="0409001B" w:tentative="1">
+      <w:start w:val="1"/>
+      <w:numFmt w:val="lowerRoman"/>
+      <w:lvlText w:val="%3."/>
+      <w:lvlJc w:val="right"/>
+      <w:pPr>
+        <w:ind w:left="2160" w:hanging="180"/>
+      </w:pPr>
+    </w:lvl>
+    <w:lvl w:ilvl="3" w:tplc="0409000F" w:tentative="1">
+      <w:start w:val="1"/>
+      <w:numFmt w:val="decimal"/>
+      <w:lvlText w:val="%4."/>
+      <w:lvlJc w:val="left"/>
+      <w:pPr>
+        <w:ind w:left="2880" w:hanging="360"/>
+      </w:pPr>
+    </w:lvl>
+    <w:lvl w:ilvl="4" w:tplc="04090019" w:tentative="1">
+      <w:start w:val="1"/>
+      <w:numFmt w:val="lowerLetter"/>
+      <w:lvlText w:val="%5."/>
+      <w:lvlJc w:val="left"/>
+      <w:pPr>
+        <w:ind w:left="3600" w:hanging="360"/>
+      </w:pPr>
+    </w:lvl>
+    <w:lvl w:ilvl="5" w:tplc="0409001B" w:tentative="1">
+      <w:start w:val="1"/>
+      <w:numFmt w:val="lowerRoman"/>
+      <w:lvlText w:val="%6."/>
+      <w:lvlJc w:val="right"/>
+      <w:pPr>
+        <w:ind w:left="4320" w:hanging="180"/>
+      </w:pPr>
+    </w:lvl>
+    <w:lvl w:ilvl="6" w:tplc="0409000F" w:tentative="1">
+      <w:start w:val="1"/>
+      <w:numFmt w:val="decimal"/>
+      <w:lvlText w:val="%7."/>
+      <w:lvlJc w:val="left"/>
+      <w:pPr>
+        <w:ind w:left="5040" w:hanging="360"/>
+      </w:pPr>
+    </w:lvl>
+    <w:lvl w:ilvl="7" w:tplc="04090019" w:tentative="1">
+      <w:start w:val="1"/>
+      <w:numFmt w:val="lowerLetter"/>
+      <w:lvlText w:val="%8."/>
+      <w:lvlJc w:val="left"/>
+      <w:pPr>
+        <w:ind w:left="5760" w:hanging="360"/>
+      </w:pPr>
+    </w:lvl>
+    <w:lvl w:ilvl="8" w:tplc="0409001B" w:tentative="1">
+      <w:start w:val="1"/>
+      <w:numFmt w:val="lowerRoman"/>
+      <w:lvlText w:val="%9."/>
+      <w:lvlJc w:val="right"/>
+      <w:pPr>
+        <w:ind w:left="6480" w:hanging="180"/>
+      </w:pPr>
+    </w:lvl>
+  </w:abstractNum>
+  <w:abstractNum w:abstractNumId="5">
+    <w:nsid w:val="1CB17701"/>
+    <w:multiLevelType w:val="hybridMultilevel"/>
+    <w:tmpl w:val="669E3318"/>
+    <w:lvl w:ilvl="0" w:tplc="0409000F">
+      <w:start w:val="1"/>
+      <w:numFmt w:val="decimal"/>
+      <w:lvlText w:val="%1."/>
+      <w:lvlJc w:val="left"/>
+      <w:pPr>
+        <w:ind w:left="720" w:hanging="360"/>
+      </w:pPr>
+    </w:lvl>
+    <w:lvl w:ilvl="1" w:tplc="04090019" w:tentative="1">
+      <w:start w:val="1"/>
+      <w:numFmt w:val="lowerLetter"/>
+      <w:lvlText w:val="%2."/>
+      <w:lvlJc w:val="left"/>
+      <w:pPr>
+        <w:ind w:left="1440" w:hanging="360"/>
+      </w:pPr>
+    </w:lvl>
+    <w:lvl w:ilvl="2" w:tplc="0409001B" w:tentative="1">
+      <w:start w:val="1"/>
+      <w:numFmt w:val="lowerRoman"/>
+      <w:lvlText w:val="%3."/>
+      <w:lvlJc w:val="right"/>
+      <w:pPr>
+        <w:ind w:left="2160" w:hanging="180"/>
+      </w:pPr>
+    </w:lvl>
+    <w:lvl w:ilvl="3" w:tplc="0409000F" w:tentative="1">
+      <w:start w:val="1"/>
+      <w:numFmt w:val="decimal"/>
+      <w:lvlText w:val="%4."/>
+      <w:lvlJc w:val="left"/>
+      <w:pPr>
+        <w:ind w:left="2880" w:hanging="360"/>
+      </w:pPr>
+    </w:lvl>
+    <w:lvl w:ilvl="4" w:tplc="04090019" w:tentative="1">
+      <w:start w:val="1"/>
+      <w:numFmt w:val="lowerLetter"/>
+      <w:lvlText w:val="%5."/>
+      <w:lvlJc w:val="left"/>
+      <w:pPr>
+        <w:ind w:left="3600" w:hanging="360"/>
+      </w:pPr>
+    </w:lvl>
+    <w:lvl w:ilvl="5" w:tplc="0409001B" w:tentative="1">
+      <w:start w:val="1"/>
+      <w:numFmt w:val="lowerRoman"/>
+      <w:lvlText w:val="%6."/>
+      <w:lvlJc w:val="right"/>
+      <w:pPr>
+        <w:ind w:left="4320" w:hanging="180"/>
+      </w:pPr>
+    </w:lvl>
+    <w:lvl w:ilvl="6" w:tplc="0409000F" w:tentative="1">
+      <w:start w:val="1"/>
+      <w:numFmt w:val="decimal"/>
+      <w:lvlText w:val="%7."/>
+      <w:lvlJc w:val="left"/>
+      <w:pPr>
+        <w:ind w:left="5040" w:hanging="360"/>
+      </w:pPr>
+    </w:lvl>
+    <w:lvl w:ilvl="7" w:tplc="04090019" w:tentative="1">
+      <w:start w:val="1"/>
+      <w:numFmt w:val="lowerLetter"/>
+      <w:lvlText w:val="%8."/>
+      <w:lvlJc w:val="left"/>
+      <w:pPr>
+        <w:ind w:left="5760" w:hanging="360"/>
+      </w:pPr>
+    </w:lvl>
+    <w:lvl w:ilvl="8" w:tplc="0409001B" w:tentative="1">
+      <w:start w:val="1"/>
+      <w:numFmt w:val="lowerRoman"/>
+      <w:lvlText w:val="%9."/>
+      <w:lvlJc w:val="right"/>
+      <w:pPr>
+        <w:ind w:left="6480" w:hanging="180"/>
+      </w:pPr>
+    </w:lvl>
+  </w:abstractNum>
+  <w:abstractNum w:abstractNumId="6">
     <w:nsid w:val="2AD02EDF"/>
     <w:multiLevelType w:val="hybridMultilevel"/>
     <w:tmpl w:val="09B81A52"/>
@@ -2760,7 +4074,7 @@
       </w:pPr>
     </w:lvl>
   </w:abstractNum>
-  <w:abstractNum w:abstractNumId="3">
+  <w:abstractNum w:abstractNumId="7">
     <w:nsid w:val="2C410845"/>
     <w:multiLevelType w:val="hybridMultilevel"/>
     <w:tmpl w:val="D242DC00"/>
@@ -2846,7 +4160,93 @@
       </w:pPr>
     </w:lvl>
   </w:abstractNum>
-  <w:abstractNum w:abstractNumId="4">
+  <w:abstractNum w:abstractNumId="8">
+    <w:nsid w:val="461C70BC"/>
+    <w:multiLevelType w:val="hybridMultilevel"/>
+    <w:tmpl w:val="824069CA"/>
+    <w:lvl w:ilvl="0" w:tplc="0409000F">
+      <w:start w:val="1"/>
+      <w:numFmt w:val="decimal"/>
+      <w:lvlText w:val="%1."/>
+      <w:lvlJc w:val="left"/>
+      <w:pPr>
+        <w:ind w:left="720" w:hanging="360"/>
+      </w:pPr>
+    </w:lvl>
+    <w:lvl w:ilvl="1" w:tplc="04090019">
+      <w:start w:val="1"/>
+      <w:numFmt w:val="lowerLetter"/>
+      <w:lvlText w:val="%2."/>
+      <w:lvlJc w:val="left"/>
+      <w:pPr>
+        <w:ind w:left="1440" w:hanging="360"/>
+      </w:pPr>
+    </w:lvl>
+    <w:lvl w:ilvl="2" w:tplc="0409001B" w:tentative="1">
+      <w:start w:val="1"/>
+      <w:numFmt w:val="lowerRoman"/>
+      <w:lvlText w:val="%3."/>
+      <w:lvlJc w:val="right"/>
+      <w:pPr>
+        <w:ind w:left="2160" w:hanging="180"/>
+      </w:pPr>
+    </w:lvl>
+    <w:lvl w:ilvl="3" w:tplc="0409000F" w:tentative="1">
+      <w:start w:val="1"/>
+      <w:numFmt w:val="decimal"/>
+      <w:lvlText w:val="%4."/>
+      <w:lvlJc w:val="left"/>
+      <w:pPr>
+        <w:ind w:left="2880" w:hanging="360"/>
+      </w:pPr>
+    </w:lvl>
+    <w:lvl w:ilvl="4" w:tplc="04090019" w:tentative="1">
+      <w:start w:val="1"/>
+      <w:numFmt w:val="lowerLetter"/>
+      <w:lvlText w:val="%5."/>
+      <w:lvlJc w:val="left"/>
+      <w:pPr>
+        <w:ind w:left="3600" w:hanging="360"/>
+      </w:pPr>
+    </w:lvl>
+    <w:lvl w:ilvl="5" w:tplc="0409001B" w:tentative="1">
+      <w:start w:val="1"/>
+      <w:numFmt w:val="lowerRoman"/>
+      <w:lvlText w:val="%6."/>
+      <w:lvlJc w:val="right"/>
+      <w:pPr>
+        <w:ind w:left="4320" w:hanging="180"/>
+      </w:pPr>
+    </w:lvl>
+    <w:lvl w:ilvl="6" w:tplc="0409000F" w:tentative="1">
+      <w:start w:val="1"/>
+      <w:numFmt w:val="decimal"/>
+      <w:lvlText w:val="%7."/>
+      <w:lvlJc w:val="left"/>
+      <w:pPr>
+        <w:ind w:left="5040" w:hanging="360"/>
+      </w:pPr>
+    </w:lvl>
+    <w:lvl w:ilvl="7" w:tplc="04090019" w:tentative="1">
+      <w:start w:val="1"/>
+      <w:numFmt w:val="lowerLetter"/>
+      <w:lvlText w:val="%8."/>
+      <w:lvlJc w:val="left"/>
+      <w:pPr>
+        <w:ind w:left="5760" w:hanging="360"/>
+      </w:pPr>
+    </w:lvl>
+    <w:lvl w:ilvl="8" w:tplc="0409001B" w:tentative="1">
+      <w:start w:val="1"/>
+      <w:numFmt w:val="lowerRoman"/>
+      <w:lvlText w:val="%9."/>
+      <w:lvlJc w:val="right"/>
+      <w:pPr>
+        <w:ind w:left="6480" w:hanging="180"/>
+      </w:pPr>
+    </w:lvl>
+  </w:abstractNum>
+  <w:abstractNum w:abstractNumId="9">
     <w:nsid w:val="490B6D30"/>
     <w:multiLevelType w:val="hybridMultilevel"/>
     <w:tmpl w:val="389072EE"/>
@@ -2932,7 +4332,206 @@
       </w:pPr>
     </w:lvl>
   </w:abstractNum>
-  <w:abstractNum w:abstractNumId="5">
+  <w:abstractNum w:abstractNumId="10">
+    <w:nsid w:val="6110769D"/>
+    <w:multiLevelType w:val="hybridMultilevel"/>
+    <w:tmpl w:val="7C82E7F8"/>
+    <w:lvl w:ilvl="0" w:tplc="04090001">
+      <w:start w:val="1"/>
+      <w:numFmt w:val="bullet"/>
+      <w:lvlText w:val=""/>
+      <w:lvlJc w:val="left"/>
+      <w:pPr>
+        <w:ind w:left="720" w:hanging="360"/>
+      </w:pPr>
+      <w:rPr>
+        <w:rFonts w:ascii="Symbol" w:hAnsi="Symbol" w:hint="default"/>
+      </w:rPr>
+    </w:lvl>
+    <w:lvl w:ilvl="1" w:tplc="04090003" w:tentative="1">
+      <w:start w:val="1"/>
+      <w:numFmt w:val="bullet"/>
+      <w:lvlText w:val="o"/>
+      <w:lvlJc w:val="left"/>
+      <w:pPr>
+        <w:ind w:left="1440" w:hanging="360"/>
+      </w:pPr>
+      <w:rPr>
+        <w:rFonts w:ascii="Courier New" w:hAnsi="Courier New" w:hint="default"/>
+      </w:rPr>
+    </w:lvl>
+    <w:lvl w:ilvl="2" w:tplc="04090005" w:tentative="1">
+      <w:start w:val="1"/>
+      <w:numFmt w:val="bullet"/>
+      <w:lvlText w:val=""/>
+      <w:lvlJc w:val="left"/>
+      <w:pPr>
+        <w:ind w:left="2160" w:hanging="360"/>
+      </w:pPr>
+      <w:rPr>
+        <w:rFonts w:ascii="Wingdings" w:hAnsi="Wingdings" w:hint="default"/>
+      </w:rPr>
+    </w:lvl>
+    <w:lvl w:ilvl="3" w:tplc="04090001" w:tentative="1">
+      <w:start w:val="1"/>
+      <w:numFmt w:val="bullet"/>
+      <w:lvlText w:val=""/>
+      <w:lvlJc w:val="left"/>
+      <w:pPr>
+        <w:ind w:left="2880" w:hanging="360"/>
+      </w:pPr>
+      <w:rPr>
+        <w:rFonts w:ascii="Symbol" w:hAnsi="Symbol" w:hint="default"/>
+      </w:rPr>
+    </w:lvl>
+    <w:lvl w:ilvl="4" w:tplc="04090003" w:tentative="1">
+      <w:start w:val="1"/>
+      <w:numFmt w:val="bullet"/>
+      <w:lvlText w:val="o"/>
+      <w:lvlJc w:val="left"/>
+      <w:pPr>
+        <w:ind w:left="3600" w:hanging="360"/>
+      </w:pPr>
+      <w:rPr>
+        <w:rFonts w:ascii="Courier New" w:hAnsi="Courier New" w:hint="default"/>
+      </w:rPr>
+    </w:lvl>
+    <w:lvl w:ilvl="5" w:tplc="04090005" w:tentative="1">
+      <w:start w:val="1"/>
+      <w:numFmt w:val="bullet"/>
+      <w:lvlText w:val=""/>
+      <w:lvlJc w:val="left"/>
+      <w:pPr>
+        <w:ind w:left="4320" w:hanging="360"/>
+      </w:pPr>
+      <w:rPr>
+        <w:rFonts w:ascii="Wingdings" w:hAnsi="Wingdings" w:hint="default"/>
+      </w:rPr>
+    </w:lvl>
+    <w:lvl w:ilvl="6" w:tplc="04090001" w:tentative="1">
+      <w:start w:val="1"/>
+      <w:numFmt w:val="bullet"/>
+      <w:lvlText w:val=""/>
+      <w:lvlJc w:val="left"/>
+      <w:pPr>
+        <w:ind w:left="5040" w:hanging="360"/>
+      </w:pPr>
+      <w:rPr>
+        <w:rFonts w:ascii="Symbol" w:hAnsi="Symbol" w:hint="default"/>
+      </w:rPr>
+    </w:lvl>
+    <w:lvl w:ilvl="7" w:tplc="04090003" w:tentative="1">
+      <w:start w:val="1"/>
+      <w:numFmt w:val="bullet"/>
+      <w:lvlText w:val="o"/>
+      <w:lvlJc w:val="left"/>
+      <w:pPr>
+        <w:ind w:left="5760" w:hanging="360"/>
+      </w:pPr>
+      <w:rPr>
+        <w:rFonts w:ascii="Courier New" w:hAnsi="Courier New" w:hint="default"/>
+      </w:rPr>
+    </w:lvl>
+    <w:lvl w:ilvl="8" w:tplc="04090005" w:tentative="1">
+      <w:start w:val="1"/>
+      <w:numFmt w:val="bullet"/>
+      <w:lvlText w:val=""/>
+      <w:lvlJc w:val="left"/>
+      <w:pPr>
+        <w:ind w:left="6480" w:hanging="360"/>
+      </w:pPr>
+      <w:rPr>
+        <w:rFonts w:ascii="Wingdings" w:hAnsi="Wingdings" w:hint="default"/>
+      </w:rPr>
+    </w:lvl>
+  </w:abstractNum>
+  <w:abstractNum w:abstractNumId="11">
+    <w:nsid w:val="697E42D2"/>
+    <w:multiLevelType w:val="hybridMultilevel"/>
+    <w:tmpl w:val="43B2534A"/>
+    <w:lvl w:ilvl="0" w:tplc="0409000F">
+      <w:start w:val="1"/>
+      <w:numFmt w:val="decimal"/>
+      <w:lvlText w:val="%1."/>
+      <w:lvlJc w:val="left"/>
+      <w:pPr>
+        <w:ind w:left="720" w:hanging="360"/>
+      </w:pPr>
+    </w:lvl>
+    <w:lvl w:ilvl="1" w:tplc="04090019">
+      <w:start w:val="1"/>
+      <w:numFmt w:val="lowerLetter"/>
+      <w:lvlText w:val="%2."/>
+      <w:lvlJc w:val="left"/>
+      <w:pPr>
+        <w:ind w:left="1440" w:hanging="360"/>
+      </w:pPr>
+    </w:lvl>
+    <w:lvl w:ilvl="2" w:tplc="0409001B">
+      <w:start w:val="1"/>
+      <w:numFmt w:val="lowerRoman"/>
+      <w:lvlText w:val="%3."/>
+      <w:lvlJc w:val="right"/>
+      <w:pPr>
+        <w:ind w:left="2160" w:hanging="180"/>
+      </w:pPr>
+    </w:lvl>
+    <w:lvl w:ilvl="3" w:tplc="0409000F">
+      <w:start w:val="1"/>
+      <w:numFmt w:val="decimal"/>
+      <w:lvlText w:val="%4."/>
+      <w:lvlJc w:val="left"/>
+      <w:pPr>
+        <w:ind w:left="2880" w:hanging="360"/>
+      </w:pPr>
+    </w:lvl>
+    <w:lvl w:ilvl="4" w:tplc="04090019" w:tentative="1">
+      <w:start w:val="1"/>
+      <w:numFmt w:val="lowerLetter"/>
+      <w:lvlText w:val="%5."/>
+      <w:lvlJc w:val="left"/>
+      <w:pPr>
+        <w:ind w:left="3600" w:hanging="360"/>
+      </w:pPr>
+    </w:lvl>
+    <w:lvl w:ilvl="5" w:tplc="0409001B" w:tentative="1">
+      <w:start w:val="1"/>
+      <w:numFmt w:val="lowerRoman"/>
+      <w:lvlText w:val="%6."/>
+      <w:lvlJc w:val="right"/>
+      <w:pPr>
+        <w:ind w:left="4320" w:hanging="180"/>
+      </w:pPr>
+    </w:lvl>
+    <w:lvl w:ilvl="6" w:tplc="0409000F" w:tentative="1">
+      <w:start w:val="1"/>
+      <w:numFmt w:val="decimal"/>
+      <w:lvlText w:val="%7."/>
+      <w:lvlJc w:val="left"/>
+      <w:pPr>
+        <w:ind w:left="5040" w:hanging="360"/>
+      </w:pPr>
+    </w:lvl>
+    <w:lvl w:ilvl="7" w:tplc="04090019" w:tentative="1">
+      <w:start w:val="1"/>
+      <w:numFmt w:val="lowerLetter"/>
+      <w:lvlText w:val="%8."/>
+      <w:lvlJc w:val="left"/>
+      <w:pPr>
+        <w:ind w:left="5760" w:hanging="360"/>
+      </w:pPr>
+    </w:lvl>
+    <w:lvl w:ilvl="8" w:tplc="0409001B" w:tentative="1">
+      <w:start w:val="1"/>
+      <w:numFmt w:val="lowerRoman"/>
+      <w:lvlText w:val="%9."/>
+      <w:lvlJc w:val="right"/>
+      <w:pPr>
+        <w:ind w:left="6480" w:hanging="180"/>
+      </w:pPr>
+    </w:lvl>
+  </w:abstractNum>
+  <w:abstractNum w:abstractNumId="12">
     <w:nsid w:val="6F8B05C4"/>
     <w:multiLevelType w:val="hybridMultilevel"/>
     <w:tmpl w:val="CF5C7816"/>
@@ -3018,7 +4617,93 @@
       </w:pPr>
     </w:lvl>
   </w:abstractNum>
-  <w:abstractNum w:abstractNumId="6">
+  <w:abstractNum w:abstractNumId="13">
+    <w:nsid w:val="74F52C85"/>
+    <w:multiLevelType w:val="hybridMultilevel"/>
+    <w:tmpl w:val="824069CA"/>
+    <w:lvl w:ilvl="0" w:tplc="0409000F">
+      <w:start w:val="1"/>
+      <w:numFmt w:val="decimal"/>
+      <w:lvlText w:val="%1."/>
+      <w:lvlJc w:val="left"/>
+      <w:pPr>
+        <w:ind w:left="720" w:hanging="360"/>
+      </w:pPr>
+    </w:lvl>
+    <w:lvl w:ilvl="1" w:tplc="04090019">
+      <w:start w:val="1"/>
+      <w:numFmt w:val="lowerLetter"/>
+      <w:lvlText w:val="%2."/>
+      <w:lvlJc w:val="left"/>
+      <w:pPr>
+        <w:ind w:left="1440" w:hanging="360"/>
+      </w:pPr>
+    </w:lvl>
+    <w:lvl w:ilvl="2" w:tplc="0409001B" w:tentative="1">
+      <w:start w:val="1"/>
+      <w:numFmt w:val="lowerRoman"/>
+      <w:lvlText w:val="%3."/>
+      <w:lvlJc w:val="right"/>
+      <w:pPr>
+        <w:ind w:left="2160" w:hanging="180"/>
+      </w:pPr>
+    </w:lvl>
+    <w:lvl w:ilvl="3" w:tplc="0409000F" w:tentative="1">
+      <w:start w:val="1"/>
+      <w:numFmt w:val="decimal"/>
+      <w:lvlText w:val="%4."/>
+      <w:lvlJc w:val="left"/>
+      <w:pPr>
+        <w:ind w:left="2880" w:hanging="360"/>
+      </w:pPr>
+    </w:lvl>
+    <w:lvl w:ilvl="4" w:tplc="04090019" w:tentative="1">
+      <w:start w:val="1"/>
+      <w:numFmt w:val="lowerLetter"/>
+      <w:lvlText w:val="%5."/>
+      <w:lvlJc w:val="left"/>
+      <w:pPr>
+        <w:ind w:left="3600" w:hanging="360"/>
+      </w:pPr>
+    </w:lvl>
+    <w:lvl w:ilvl="5" w:tplc="0409001B" w:tentative="1">
+      <w:start w:val="1"/>
+      <w:numFmt w:val="lowerRoman"/>
+      <w:lvlText w:val="%6."/>
+      <w:lvlJc w:val="right"/>
+      <w:pPr>
+        <w:ind w:left="4320" w:hanging="180"/>
+      </w:pPr>
+    </w:lvl>
+    <w:lvl w:ilvl="6" w:tplc="0409000F" w:tentative="1">
+      <w:start w:val="1"/>
+      <w:numFmt w:val="decimal"/>
+      <w:lvlText w:val="%7."/>
+      <w:lvlJc w:val="left"/>
+      <w:pPr>
+        <w:ind w:left="5040" w:hanging="360"/>
+      </w:pPr>
+    </w:lvl>
+    <w:lvl w:ilvl="7" w:tplc="04090019" w:tentative="1">
+      <w:start w:val="1"/>
+      <w:numFmt w:val="lowerLetter"/>
+      <w:lvlText w:val="%8."/>
+      <w:lvlJc w:val="left"/>
+      <w:pPr>
+        <w:ind w:left="5760" w:hanging="360"/>
+      </w:pPr>
+    </w:lvl>
+    <w:lvl w:ilvl="8" w:tplc="0409001B" w:tentative="1">
+      <w:start w:val="1"/>
+      <w:numFmt w:val="lowerRoman"/>
+      <w:lvlText w:val="%9."/>
+      <w:lvlJc w:val="right"/>
+      <w:pPr>
+        <w:ind w:left="6480" w:hanging="180"/>
+      </w:pPr>
+    </w:lvl>
+  </w:abstractNum>
+  <w:abstractNum w:abstractNumId="14">
     <w:nsid w:val="787502C8"/>
     <w:multiLevelType w:val="hybridMultilevel"/>
     <w:tmpl w:val="DBE6A548"/>
@@ -3104,7 +4789,7 @@
       </w:pPr>
     </w:lvl>
   </w:abstractNum>
-  <w:abstractNum w:abstractNumId="7">
+  <w:abstractNum w:abstractNumId="15">
     <w:nsid w:val="78EC40E5"/>
     <w:multiLevelType w:val="hybridMultilevel"/>
     <w:tmpl w:val="869448F0"/>
@@ -3191,28 +4876,52 @@
     </w:lvl>
   </w:abstractNum>
   <w:num w:numId="1">
-    <w:abstractNumId w:val="6"/>
+    <w:abstractNumId w:val="14"/>
   </w:num>
   <w:num w:numId="2">
     <w:abstractNumId w:val="1"/>
   </w:num>
   <w:num w:numId="3">
-    <w:abstractNumId w:val="4"/>
+    <w:abstractNumId w:val="9"/>
   </w:num>
   <w:num w:numId="4">
-    <w:abstractNumId w:val="7"/>
+    <w:abstractNumId w:val="15"/>
   </w:num>
   <w:num w:numId="5">
-    <w:abstractNumId w:val="2"/>
+    <w:abstractNumId w:val="6"/>
   </w:num>
   <w:num w:numId="6">
     <w:abstractNumId w:val="0"/>
   </w:num>
   <w:num w:numId="7">
+    <w:abstractNumId w:val="12"/>
+  </w:num>
+  <w:num w:numId="8">
+    <w:abstractNumId w:val="7"/>
+  </w:num>
+  <w:num w:numId="9">
+    <w:abstractNumId w:val="2"/>
+  </w:num>
+  <w:num w:numId="10">
+    <w:abstractNumId w:val="11"/>
+  </w:num>
+  <w:num w:numId="11">
+    <w:abstractNumId w:val="8"/>
+  </w:num>
+  <w:num w:numId="12">
     <w:abstractNumId w:val="5"/>
   </w:num>
-  <w:num w:numId="8">
+  <w:num w:numId="13">
+    <w:abstractNumId w:val="13"/>
+  </w:num>
+  <w:num w:numId="14">
+    <w:abstractNumId w:val="10"/>
+  </w:num>
+  <w:num w:numId="15">
     <w:abstractNumId w:val="3"/>
+  </w:num>
+  <w:num w:numId="16">
+    <w:abstractNumId w:val="4"/>
   </w:num>
 </w:numbering>
 </file>

</xml_diff>

<commit_message>
Stopping after lecture4 tonight
</commit_message>
<xml_diff>
--- a/Exam1Review.docx
+++ b/Exam1Review.docx
@@ -2256,130 +2256,148 @@
           <w:sz w:val="28"/>
         </w:rPr>
       </w:pPr>
+      <w:r>
+        <w:rPr>
+          <w:rFonts w:ascii="Roboto" w:hAnsi="Roboto"/>
+          <w:sz w:val="28"/>
+        </w:rPr>
+        <w:t>Requirements Products</w:t>
+      </w:r>
+    </w:p>
+    <w:p>
+      <w:pPr>
+        <w:rPr>
+          <w:rFonts w:ascii="Roboto" w:hAnsi="Roboto"/>
+        </w:rPr>
+      </w:pPr>
+    </w:p>
+    <w:p>
+      <w:pPr>
+        <w:pStyle w:val="ListParagraph"/>
+        <w:numPr>
+          <w:ilvl w:val="0"/>
+          <w:numId w:val="16"/>
+        </w:numPr>
+        <w:rPr>
+          <w:rFonts w:ascii="Roboto" w:hAnsi="Roboto"/>
+        </w:rPr>
+      </w:pPr>
+      <w:r>
+        <w:rPr>
+          <w:rFonts w:ascii="Roboto" w:hAnsi="Roboto"/>
+        </w:rPr>
+        <w:t>Requirements definition</w:t>
+      </w:r>
+    </w:p>
+    <w:p>
+      <w:pPr>
+        <w:pStyle w:val="ListParagraph"/>
+        <w:numPr>
+          <w:ilvl w:val="1"/>
+          <w:numId w:val="16"/>
+        </w:numPr>
+        <w:rPr>
+          <w:rFonts w:ascii="Roboto" w:hAnsi="Roboto"/>
+        </w:rPr>
+      </w:pPr>
+      <w:r>
+        <w:rPr>
+          <w:rFonts w:ascii="Roboto" w:hAnsi="Roboto"/>
+        </w:rPr>
+        <w:t>A description of everything client wants the system to do and which entities are involved in each behavior</w:t>
+      </w:r>
+    </w:p>
+    <w:p>
+      <w:pPr>
+        <w:pStyle w:val="ListParagraph"/>
+        <w:numPr>
+          <w:ilvl w:val="1"/>
+          <w:numId w:val="16"/>
+        </w:numPr>
+        <w:rPr>
+          <w:rFonts w:ascii="Roboto" w:hAnsi="Roboto"/>
+        </w:rPr>
+      </w:pPr>
+      <w:r>
+        <w:rPr>
+          <w:rFonts w:ascii="Roboto" w:hAnsi="Roboto"/>
+        </w:rPr>
+        <w:t>Software must realize this definition</w:t>
+      </w:r>
+    </w:p>
+    <w:p>
+      <w:pPr>
+        <w:pStyle w:val="ListParagraph"/>
+        <w:numPr>
+          <w:ilvl w:val="0"/>
+          <w:numId w:val="16"/>
+        </w:numPr>
+        <w:rPr>
+          <w:rFonts w:ascii="Roboto" w:hAnsi="Roboto"/>
+        </w:rPr>
+      </w:pPr>
+      <w:r>
+        <w:rPr>
+          <w:rFonts w:ascii="Roboto" w:hAnsi="Roboto"/>
+        </w:rPr>
+        <w:t>Specification</w:t>
+      </w:r>
+    </w:p>
+    <w:p>
+      <w:pPr>
+        <w:pStyle w:val="ListParagraph"/>
+        <w:numPr>
+          <w:ilvl w:val="1"/>
+          <w:numId w:val="16"/>
+        </w:numPr>
+        <w:rPr>
+          <w:rFonts w:ascii="Roboto" w:hAnsi="Roboto"/>
+        </w:rPr>
+      </w:pPr>
+      <w:r>
+        <w:rPr>
+          <w:rFonts w:ascii="Roboto" w:hAnsi="Roboto"/>
+        </w:rPr>
+        <w:t xml:space="preserve">Each requirement restated from developer perspective. </w:t>
+      </w:r>
+    </w:p>
+    <w:p>
+      <w:pPr>
+        <w:pStyle w:val="ListParagraph"/>
+        <w:numPr>
+          <w:ilvl w:val="1"/>
+          <w:numId w:val="16"/>
+        </w:numPr>
+        <w:rPr>
+          <w:rFonts w:ascii="Roboto" w:hAnsi="Roboto"/>
+        </w:rPr>
+      </w:pPr>
+      <w:r>
+        <w:rPr>
+          <w:rFonts w:ascii="Roboto" w:hAnsi="Roboto"/>
+        </w:rPr>
+        <w:t>Work product used by all other developer stakeholders</w:t>
+      </w:r>
+    </w:p>
+    <w:p>
+      <w:pPr>
+        <w:pStyle w:val="ListParagraph"/>
+        <w:numPr>
+          <w:ilvl w:val="0"/>
+          <w:numId w:val="16"/>
+        </w:numPr>
+        <w:rPr>
+          <w:rFonts w:ascii="Roboto" w:hAnsi="Roboto"/>
+        </w:rPr>
+      </w:pPr>
+      <w:r>
+        <w:rPr>
+          <w:rFonts w:ascii="Roboto" w:hAnsi="Roboto"/>
+        </w:rPr>
+        <w:t>These two can be combined into a single document when referring to agile requirements products</w:t>
+      </w:r>
       <w:bookmarkStart w:id="0" w:name="_GoBack"/>
-      <w:r>
-        <w:rPr>
-          <w:rFonts w:ascii="Roboto" w:hAnsi="Roboto"/>
-          <w:sz w:val="28"/>
-        </w:rPr>
-        <w:t>Requirements Products</w:t>
-      </w:r>
-    </w:p>
-    <w:bookmarkEnd w:id="0"/>
-    <w:p>
-      <w:pPr>
-        <w:rPr>
-          <w:rFonts w:ascii="Roboto" w:hAnsi="Roboto"/>
-        </w:rPr>
-      </w:pPr>
-    </w:p>
-    <w:p>
-      <w:pPr>
-        <w:pStyle w:val="ListParagraph"/>
-        <w:numPr>
-          <w:ilvl w:val="0"/>
-          <w:numId w:val="16"/>
-        </w:numPr>
-        <w:rPr>
-          <w:rFonts w:ascii="Roboto" w:hAnsi="Roboto"/>
-        </w:rPr>
-      </w:pPr>
-      <w:r>
-        <w:rPr>
-          <w:rFonts w:ascii="Roboto" w:hAnsi="Roboto"/>
-        </w:rPr>
-        <w:t>Requirements definition</w:t>
-      </w:r>
-    </w:p>
-    <w:p>
-      <w:pPr>
-        <w:pStyle w:val="ListParagraph"/>
-        <w:numPr>
-          <w:ilvl w:val="1"/>
-          <w:numId w:val="16"/>
-        </w:numPr>
-        <w:rPr>
-          <w:rFonts w:ascii="Roboto" w:hAnsi="Roboto"/>
-        </w:rPr>
-      </w:pPr>
-      <w:r>
-        <w:rPr>
-          <w:rFonts w:ascii="Roboto" w:hAnsi="Roboto"/>
-        </w:rPr>
-        <w:t>A description of everything client wants the system to do and which entities are involved in each behavior</w:t>
-      </w:r>
-    </w:p>
-    <w:p>
-      <w:pPr>
-        <w:pStyle w:val="ListParagraph"/>
-        <w:numPr>
-          <w:ilvl w:val="1"/>
-          <w:numId w:val="16"/>
-        </w:numPr>
-        <w:rPr>
-          <w:rFonts w:ascii="Roboto" w:hAnsi="Roboto"/>
-        </w:rPr>
-      </w:pPr>
-      <w:r>
-        <w:rPr>
-          <w:rFonts w:ascii="Roboto" w:hAnsi="Roboto"/>
-        </w:rPr>
-        <w:t>Software must realize this definition</w:t>
-      </w:r>
-    </w:p>
-    <w:p>
-      <w:pPr>
-        <w:pStyle w:val="ListParagraph"/>
-        <w:numPr>
-          <w:ilvl w:val="0"/>
-          <w:numId w:val="16"/>
-        </w:numPr>
-        <w:rPr>
-          <w:rFonts w:ascii="Roboto" w:hAnsi="Roboto"/>
-        </w:rPr>
-      </w:pPr>
-      <w:r>
-        <w:rPr>
-          <w:rFonts w:ascii="Roboto" w:hAnsi="Roboto"/>
-        </w:rPr>
-        <w:t>Specification</w:t>
-      </w:r>
-    </w:p>
-    <w:p>
-      <w:pPr>
-        <w:pStyle w:val="ListParagraph"/>
-        <w:numPr>
-          <w:ilvl w:val="1"/>
-          <w:numId w:val="16"/>
-        </w:numPr>
-        <w:rPr>
-          <w:rFonts w:ascii="Roboto" w:hAnsi="Roboto"/>
-        </w:rPr>
-      </w:pPr>
-      <w:r>
-        <w:rPr>
-          <w:rFonts w:ascii="Roboto" w:hAnsi="Roboto"/>
-        </w:rPr>
-        <w:t xml:space="preserve">Each requirement restated from developer perspective. </w:t>
-      </w:r>
-    </w:p>
-    <w:p>
-      <w:pPr>
-        <w:pStyle w:val="ListParagraph"/>
-        <w:numPr>
-          <w:ilvl w:val="1"/>
-          <w:numId w:val="16"/>
-        </w:numPr>
-        <w:rPr>
-          <w:rFonts w:ascii="Roboto" w:hAnsi="Roboto"/>
-        </w:rPr>
-      </w:pPr>
-      <w:r>
-        <w:rPr>
-          <w:rFonts w:ascii="Roboto" w:hAnsi="Roboto"/>
-        </w:rPr>
-        <w:t>Work product used by all other developer stakeholders</w:t>
-      </w:r>
+      <w:bookmarkEnd w:id="0"/>
     </w:p>
     <w:p>
       <w:pPr>

</xml_diff>

<commit_message>
added more definitions and sample questions
</commit_message>
<xml_diff>
--- a/Exam1Review.docx
+++ b/Exam1Review.docx
@@ -2396,561 +2396,2067 @@
         </w:rPr>
         <w:t>These two can be combined into a single document when referring to agile requirements products</w:t>
       </w:r>
+    </w:p>
+    <w:p>
+      <w:pPr>
+        <w:rPr>
+          <w:rFonts w:ascii="Roboto" w:hAnsi="Roboto"/>
+        </w:rPr>
+      </w:pPr>
+    </w:p>
+    <w:p>
+      <w:pPr>
+        <w:rPr>
+          <w:rFonts w:ascii="Roboto" w:hAnsi="Roboto"/>
+          <w:sz w:val="28"/>
+        </w:rPr>
+      </w:pPr>
+      <w:r>
+        <w:rPr>
+          <w:rFonts w:ascii="Roboto" w:hAnsi="Roboto"/>
+          <w:sz w:val="28"/>
+        </w:rPr>
+        <w:t>Scrum</w:t>
+      </w:r>
+    </w:p>
+    <w:p>
+      <w:pPr>
+        <w:rPr>
+          <w:rFonts w:ascii="Roboto" w:hAnsi="Roboto"/>
+        </w:rPr>
+      </w:pPr>
+    </w:p>
+    <w:p>
+      <w:pPr>
+        <w:pStyle w:val="ListParagraph"/>
+        <w:numPr>
+          <w:ilvl w:val="0"/>
+          <w:numId w:val="9"/>
+        </w:numPr>
+        <w:rPr>
+          <w:rFonts w:ascii="Roboto" w:hAnsi="Roboto"/>
+        </w:rPr>
+      </w:pPr>
+      <w:r>
+        <w:rPr>
+          <w:rFonts w:ascii="Roboto" w:hAnsi="Roboto"/>
+        </w:rPr>
+        <w:t>Agile method delivering highest business value first</w:t>
+      </w:r>
+    </w:p>
+    <w:p>
+      <w:pPr>
+        <w:pStyle w:val="ListParagraph"/>
+        <w:numPr>
+          <w:ilvl w:val="0"/>
+          <w:numId w:val="9"/>
+        </w:numPr>
+        <w:rPr>
+          <w:rFonts w:ascii="Roboto" w:hAnsi="Roboto"/>
+        </w:rPr>
+      </w:pPr>
+      <w:r>
+        <w:rPr>
+          <w:rFonts w:ascii="Roboto" w:hAnsi="Roboto"/>
+        </w:rPr>
+        <w:t>Sprint length: 2 to 4 weeks</w:t>
+      </w:r>
+    </w:p>
+    <w:p>
+      <w:pPr>
+        <w:pStyle w:val="ListParagraph"/>
+        <w:numPr>
+          <w:ilvl w:val="0"/>
+          <w:numId w:val="9"/>
+        </w:numPr>
+        <w:rPr>
+          <w:rFonts w:ascii="Roboto" w:hAnsi="Roboto"/>
+        </w:rPr>
+      </w:pPr>
+      <w:r>
+        <w:rPr>
+          <w:rFonts w:ascii="Roboto" w:hAnsi="Roboto"/>
+        </w:rPr>
+        <w:t>Sprint</w:t>
+      </w:r>
+    </w:p>
+    <w:p>
+      <w:pPr>
+        <w:pStyle w:val="ListParagraph"/>
+        <w:numPr>
+          <w:ilvl w:val="1"/>
+          <w:numId w:val="9"/>
+        </w:numPr>
+        <w:rPr>
+          <w:rFonts w:ascii="Roboto" w:hAnsi="Roboto"/>
+        </w:rPr>
+      </w:pPr>
+      <w:r>
+        <w:rPr>
+          <w:rFonts w:ascii="Roboto" w:hAnsi="Roboto"/>
+        </w:rPr>
+        <w:t>Scrum team selects subsets of work tasks for next iteration</w:t>
+      </w:r>
+    </w:p>
+    <w:p>
+      <w:pPr>
+        <w:pStyle w:val="ListParagraph"/>
+        <w:numPr>
+          <w:ilvl w:val="0"/>
+          <w:numId w:val="9"/>
+        </w:numPr>
+        <w:rPr>
+          <w:rFonts w:ascii="Roboto" w:hAnsi="Roboto"/>
+        </w:rPr>
+      </w:pPr>
+      <w:r>
+        <w:rPr>
+          <w:rFonts w:ascii="Roboto" w:hAnsi="Roboto"/>
+        </w:rPr>
+        <w:t>Lots of meetings for task assignment, progress updates, problem resolution, brainstorming</w:t>
+      </w:r>
+    </w:p>
+    <w:p>
+      <w:pPr>
+        <w:pStyle w:val="ListParagraph"/>
+        <w:numPr>
+          <w:ilvl w:val="1"/>
+          <w:numId w:val="9"/>
+        </w:numPr>
+        <w:rPr>
+          <w:rFonts w:ascii="Roboto" w:hAnsi="Roboto"/>
+        </w:rPr>
+      </w:pPr>
+      <w:r>
+        <w:rPr>
+          <w:rFonts w:ascii="Roboto" w:hAnsi="Roboto"/>
+        </w:rPr>
+        <w:t>Planning, standups, reviews</w:t>
+      </w:r>
+    </w:p>
+    <w:p>
+      <w:pPr>
+        <w:rPr>
+          <w:rFonts w:ascii="Roboto" w:hAnsi="Roboto"/>
+        </w:rPr>
+      </w:pPr>
+    </w:p>
+    <w:p>
+      <w:pPr>
+        <w:rPr>
+          <w:rFonts w:ascii="Roboto" w:hAnsi="Roboto"/>
+          <w:sz w:val="28"/>
+        </w:rPr>
+      </w:pPr>
+      <w:r>
+        <w:rPr>
+          <w:rFonts w:ascii="Roboto" w:hAnsi="Roboto"/>
+          <w:sz w:val="28"/>
+        </w:rPr>
+        <w:t>Scrum Backlogs</w:t>
+      </w:r>
+    </w:p>
+    <w:p>
+      <w:pPr>
+        <w:rPr>
+          <w:rFonts w:ascii="Roboto" w:hAnsi="Roboto"/>
+        </w:rPr>
+      </w:pPr>
+    </w:p>
+    <w:p>
+      <w:pPr>
+        <w:pStyle w:val="ListParagraph"/>
+        <w:numPr>
+          <w:ilvl w:val="0"/>
+          <w:numId w:val="10"/>
+        </w:numPr>
+        <w:rPr>
+          <w:rFonts w:ascii="Roboto" w:hAnsi="Roboto"/>
+        </w:rPr>
+      </w:pPr>
+      <w:r>
+        <w:rPr>
+          <w:rFonts w:ascii="Roboto" w:hAnsi="Roboto"/>
+        </w:rPr>
+        <w:t>Product Backlog</w:t>
+      </w:r>
+    </w:p>
+    <w:p>
+      <w:pPr>
+        <w:pStyle w:val="ListParagraph"/>
+        <w:numPr>
+          <w:ilvl w:val="1"/>
+          <w:numId w:val="10"/>
+        </w:numPr>
+        <w:rPr>
+          <w:rFonts w:ascii="Roboto" w:hAnsi="Roboto"/>
+        </w:rPr>
+      </w:pPr>
+      <w:r>
+        <w:rPr>
+          <w:rFonts w:ascii="Roboto" w:hAnsi="Roboto"/>
+        </w:rPr>
+        <w:t>Master list of things to do</w:t>
+      </w:r>
+    </w:p>
+    <w:p>
+      <w:pPr>
+        <w:pStyle w:val="ListParagraph"/>
+        <w:numPr>
+          <w:ilvl w:val="1"/>
+          <w:numId w:val="10"/>
+        </w:numPr>
+        <w:rPr>
+          <w:rFonts w:ascii="Roboto" w:hAnsi="Roboto"/>
+        </w:rPr>
+      </w:pPr>
+      <w:r>
+        <w:rPr>
+          <w:rFonts w:ascii="Roboto" w:hAnsi="Roboto"/>
+        </w:rPr>
+        <w:t>Items have 2 extra descriptors: business value and time to finish</w:t>
+      </w:r>
+    </w:p>
+    <w:p>
+      <w:pPr>
+        <w:pStyle w:val="ListParagraph"/>
+        <w:numPr>
+          <w:ilvl w:val="0"/>
+          <w:numId w:val="10"/>
+        </w:numPr>
+        <w:rPr>
+          <w:rFonts w:ascii="Roboto" w:hAnsi="Roboto"/>
+        </w:rPr>
+      </w:pPr>
+      <w:r>
+        <w:rPr>
+          <w:rFonts w:ascii="Roboto" w:hAnsi="Roboto"/>
+        </w:rPr>
+        <w:t>Sprint Backlog</w:t>
+      </w:r>
+    </w:p>
+    <w:p>
+      <w:pPr>
+        <w:pStyle w:val="ListParagraph"/>
+        <w:numPr>
+          <w:ilvl w:val="1"/>
+          <w:numId w:val="10"/>
+        </w:numPr>
+        <w:rPr>
+          <w:rFonts w:ascii="Roboto" w:hAnsi="Roboto"/>
+        </w:rPr>
+      </w:pPr>
+      <w:r>
+        <w:rPr>
+          <w:rFonts w:ascii="Roboto" w:hAnsi="Roboto"/>
+        </w:rPr>
+        <w:t>A subset of product backlog items for that sprint</w:t>
+      </w:r>
+    </w:p>
+    <w:p>
+      <w:pPr>
+        <w:pStyle w:val="ListParagraph"/>
+        <w:numPr>
+          <w:ilvl w:val="1"/>
+          <w:numId w:val="10"/>
+        </w:numPr>
+        <w:rPr>
+          <w:rFonts w:ascii="Roboto" w:hAnsi="Roboto"/>
+        </w:rPr>
+      </w:pPr>
+      <w:r>
+        <w:rPr>
+          <w:rFonts w:ascii="Roboto" w:hAnsi="Roboto"/>
+        </w:rPr>
+        <w:t>Items selected based on</w:t>
+      </w:r>
+    </w:p>
+    <w:p>
+      <w:pPr>
+        <w:pStyle w:val="ListParagraph"/>
+        <w:numPr>
+          <w:ilvl w:val="2"/>
+          <w:numId w:val="10"/>
+        </w:numPr>
+        <w:rPr>
+          <w:rFonts w:ascii="Roboto" w:hAnsi="Roboto"/>
+        </w:rPr>
+      </w:pPr>
+      <w:r>
+        <w:rPr>
+          <w:rFonts w:ascii="Roboto" w:hAnsi="Roboto"/>
+        </w:rPr>
+        <w:t>Business value</w:t>
+      </w:r>
+    </w:p>
+    <w:p>
+      <w:pPr>
+        <w:pStyle w:val="ListParagraph"/>
+        <w:numPr>
+          <w:ilvl w:val="2"/>
+          <w:numId w:val="10"/>
+        </w:numPr>
+        <w:rPr>
+          <w:rFonts w:ascii="Roboto" w:hAnsi="Roboto"/>
+        </w:rPr>
+      </w:pPr>
+      <w:r>
+        <w:rPr>
+          <w:rFonts w:ascii="Roboto" w:hAnsi="Roboto"/>
+        </w:rPr>
+        <w:t>How long items will take</w:t>
+      </w:r>
+    </w:p>
+    <w:p>
+      <w:pPr>
+        <w:pStyle w:val="ListParagraph"/>
+        <w:numPr>
+          <w:ilvl w:val="2"/>
+          <w:numId w:val="10"/>
+        </w:numPr>
+        <w:rPr>
+          <w:rFonts w:ascii="Roboto" w:hAnsi="Roboto"/>
+        </w:rPr>
+      </w:pPr>
+      <w:r>
+        <w:rPr>
+          <w:rFonts w:ascii="Roboto" w:hAnsi="Roboto"/>
+        </w:rPr>
+        <w:t>How much team feels it can do that sprint</w:t>
+      </w:r>
+    </w:p>
+    <w:p>
+      <w:pPr>
+        <w:pStyle w:val="ListParagraph"/>
+        <w:numPr>
+          <w:ilvl w:val="3"/>
+          <w:numId w:val="10"/>
+        </w:numPr>
+        <w:rPr>
+          <w:rFonts w:ascii="Roboto" w:hAnsi="Roboto"/>
+        </w:rPr>
+      </w:pPr>
+      <w:r>
+        <w:rPr>
+          <w:rFonts w:ascii="Roboto" w:hAnsi="Roboto"/>
+        </w:rPr>
+        <w:t>Velocity – calculated from previous finished sprint items</w:t>
+      </w:r>
+    </w:p>
+    <w:p>
+      <w:pPr>
+        <w:pStyle w:val="ListParagraph"/>
+        <w:numPr>
+          <w:ilvl w:val="1"/>
+          <w:numId w:val="10"/>
+        </w:numPr>
+        <w:rPr>
+          <w:rFonts w:ascii="Roboto" w:hAnsi="Roboto"/>
+        </w:rPr>
+      </w:pPr>
+      <w:r>
+        <w:rPr>
+          <w:rFonts w:ascii="Roboto" w:hAnsi="Roboto"/>
+        </w:rPr>
+        <w:t>Items not finished return to Product Backlog</w:t>
+      </w:r>
+    </w:p>
+    <w:p>
+      <w:pPr>
+        <w:pStyle w:val="ListParagraph"/>
+        <w:numPr>
+          <w:ilvl w:val="0"/>
+          <w:numId w:val="10"/>
+        </w:numPr>
+        <w:rPr>
+          <w:rFonts w:ascii="Roboto" w:hAnsi="Roboto"/>
+          <w:color w:val="FF0000"/>
+        </w:rPr>
+      </w:pPr>
+      <w:r>
+        <w:rPr>
+          <w:rFonts w:ascii="Roboto" w:hAnsi="Roboto"/>
+          <w:color w:val="FF0000"/>
+        </w:rPr>
+        <w:t xml:space="preserve">Product backlog can change during a sprint but the spring backlog </w:t>
+      </w:r>
+      <w:r>
+        <w:rPr>
+          <w:rFonts w:ascii="Roboto" w:hAnsi="Roboto"/>
+          <w:b/>
+          <w:color w:val="FF0000"/>
+        </w:rPr>
+        <w:t xml:space="preserve">should not </w:t>
+      </w:r>
+      <w:r>
+        <w:rPr>
+          <w:rFonts w:ascii="Roboto" w:hAnsi="Roboto"/>
+          <w:color w:val="FF0000"/>
+        </w:rPr>
+        <w:t>be changed.</w:t>
+      </w:r>
+    </w:p>
+    <w:p>
+      <w:pPr>
+        <w:rPr>
+          <w:rFonts w:ascii="Roboto" w:hAnsi="Roboto"/>
+        </w:rPr>
+      </w:pPr>
+    </w:p>
+    <w:p>
+      <w:pPr>
+        <w:rPr>
+          <w:rFonts w:ascii="Roboto" w:hAnsi="Roboto"/>
+          <w:sz w:val="28"/>
+        </w:rPr>
+      </w:pPr>
+      <w:r>
+        <w:rPr>
+          <w:rFonts w:ascii="Roboto" w:hAnsi="Roboto"/>
+          <w:sz w:val="28"/>
+        </w:rPr>
+        <w:t>Scrum-specific Rules</w:t>
+      </w:r>
+    </w:p>
+    <w:p>
+      <w:pPr>
+        <w:rPr>
+          <w:rFonts w:ascii="Roboto" w:hAnsi="Roboto"/>
+        </w:rPr>
+      </w:pPr>
+    </w:p>
+    <w:p>
+      <w:pPr>
+        <w:pStyle w:val="ListParagraph"/>
+        <w:numPr>
+          <w:ilvl w:val="0"/>
+          <w:numId w:val="11"/>
+        </w:numPr>
+        <w:rPr>
+          <w:rFonts w:ascii="Roboto" w:hAnsi="Roboto"/>
+        </w:rPr>
+      </w:pPr>
+      <w:r>
+        <w:rPr>
+          <w:rFonts w:ascii="Roboto" w:hAnsi="Roboto"/>
+        </w:rPr>
+        <w:t>Product Owner</w:t>
+      </w:r>
+    </w:p>
+    <w:p>
+      <w:pPr>
+        <w:pStyle w:val="ListParagraph"/>
+        <w:numPr>
+          <w:ilvl w:val="0"/>
+          <w:numId w:val="11"/>
+        </w:numPr>
+        <w:rPr>
+          <w:rFonts w:ascii="Roboto" w:hAnsi="Roboto"/>
+        </w:rPr>
+      </w:pPr>
+      <w:r>
+        <w:rPr>
+          <w:rFonts w:ascii="Roboto" w:hAnsi="Roboto"/>
+        </w:rPr>
+        <w:t>User Story</w:t>
+      </w:r>
+    </w:p>
+    <w:p>
+      <w:pPr>
+        <w:pStyle w:val="ListParagraph"/>
+        <w:numPr>
+          <w:ilvl w:val="1"/>
+          <w:numId w:val="11"/>
+        </w:numPr>
+        <w:rPr>
+          <w:rFonts w:ascii="Roboto" w:hAnsi="Roboto"/>
+        </w:rPr>
+      </w:pPr>
+      <w:r>
+        <w:rPr>
+          <w:rFonts w:ascii="Roboto" w:hAnsi="Roboto"/>
+        </w:rPr>
+        <w:t>A free text, step-by-step description of a functional requirement from an end-user perspective</w:t>
+      </w:r>
+    </w:p>
+    <w:p>
+      <w:pPr>
+        <w:pStyle w:val="ListParagraph"/>
+        <w:numPr>
+          <w:ilvl w:val="0"/>
+          <w:numId w:val="11"/>
+        </w:numPr>
+        <w:rPr>
+          <w:rFonts w:ascii="Roboto" w:hAnsi="Roboto"/>
+        </w:rPr>
+      </w:pPr>
+      <w:r>
+        <w:rPr>
+          <w:rFonts w:ascii="Roboto" w:hAnsi="Roboto"/>
+        </w:rPr>
+        <w:t>Scrum Master</w:t>
+      </w:r>
+    </w:p>
+    <w:p>
+      <w:pPr>
+        <w:pStyle w:val="ListParagraph"/>
+        <w:numPr>
+          <w:ilvl w:val="1"/>
+          <w:numId w:val="11"/>
+        </w:numPr>
+        <w:rPr>
+          <w:rFonts w:ascii="Roboto" w:hAnsi="Roboto"/>
+        </w:rPr>
+      </w:pPr>
+      <w:r>
+        <w:rPr>
+          <w:rFonts w:ascii="Roboto" w:hAnsi="Roboto"/>
+        </w:rPr>
+        <w:t>Enforcer of scrum rules</w:t>
+      </w:r>
+    </w:p>
+    <w:p>
+      <w:pPr>
+        <w:rPr>
+          <w:rFonts w:ascii="Roboto" w:hAnsi="Roboto"/>
+        </w:rPr>
+      </w:pPr>
+    </w:p>
+    <w:p>
+      <w:pPr>
+        <w:rPr>
+          <w:rFonts w:ascii="Roboto" w:hAnsi="Roboto"/>
+        </w:rPr>
+      </w:pPr>
+      <w:r>
+        <w:rPr>
+          <w:rFonts w:ascii="Roboto" w:hAnsi="Roboto"/>
+        </w:rPr>
+        <w:t>Use Case</w:t>
+      </w:r>
+    </w:p>
+    <w:p>
+      <w:pPr>
+        <w:rPr>
+          <w:rFonts w:ascii="Roboto" w:hAnsi="Roboto"/>
+        </w:rPr>
+      </w:pPr>
+    </w:p>
+    <w:p>
+      <w:pPr>
+        <w:pStyle w:val="ListParagraph"/>
+        <w:numPr>
+          <w:ilvl w:val="0"/>
+          <w:numId w:val="17"/>
+        </w:numPr>
+        <w:rPr>
+          <w:rFonts w:ascii="Roboto" w:hAnsi="Roboto"/>
+        </w:rPr>
+      </w:pPr>
+      <w:r>
+        <w:rPr>
+          <w:rFonts w:ascii="Roboto" w:hAnsi="Roboto"/>
+        </w:rPr>
+        <w:t>A plain language format for specifying requirements</w:t>
+      </w:r>
+    </w:p>
+    <w:p>
+      <w:pPr>
+        <w:pStyle w:val="ListParagraph"/>
+        <w:numPr>
+          <w:ilvl w:val="0"/>
+          <w:numId w:val="17"/>
+        </w:numPr>
+        <w:rPr>
+          <w:rFonts w:ascii="Roboto" w:hAnsi="Roboto"/>
+        </w:rPr>
+      </w:pPr>
+      <w:r>
+        <w:rPr>
+          <w:rFonts w:ascii="Roboto" w:hAnsi="Roboto"/>
+        </w:rPr>
+        <w:t>Something that the actor wants or needs to do with the software</w:t>
+      </w:r>
+    </w:p>
+    <w:p>
+      <w:pPr>
+        <w:rPr>
+          <w:rFonts w:ascii="Roboto" w:hAnsi="Roboto"/>
+        </w:rPr>
+      </w:pPr>
+    </w:p>
+    <w:p>
+      <w:pPr>
+        <w:rPr>
+          <w:rFonts w:ascii="Roboto" w:hAnsi="Roboto"/>
+          <w:sz w:val="32"/>
+        </w:rPr>
+      </w:pPr>
+      <w:r>
+        <w:rPr>
+          <w:rFonts w:ascii="Roboto" w:hAnsi="Roboto"/>
+          <w:sz w:val="32"/>
+        </w:rPr>
+        <w:t>Questions</w:t>
+      </w:r>
+    </w:p>
+    <w:p>
+      <w:pPr>
+        <w:ind w:left="720"/>
+        <w:rPr>
+          <w:rFonts w:ascii="Roboto" w:hAnsi="Roboto"/>
+        </w:rPr>
+      </w:pPr>
+    </w:p>
+    <w:p>
+      <w:pPr>
+        <w:pStyle w:val="ListParagraph"/>
+        <w:numPr>
+          <w:ilvl w:val="0"/>
+          <w:numId w:val="14"/>
+        </w:numPr>
+        <w:rPr>
+          <w:rFonts w:ascii="Roboto" w:hAnsi="Roboto"/>
+        </w:rPr>
+      </w:pPr>
+      <w:r>
+        <w:rPr>
+          <w:rFonts w:ascii="Roboto" w:hAnsi="Roboto"/>
+        </w:rPr>
+        <w:t>He could give us a software description that we would need to produce a model for. Be able to produce a use case diagram for a piece of software.</w:t>
+      </w:r>
+    </w:p>
+    <w:p>
+      <w:pPr>
+        <w:rPr>
+          <w:rFonts w:ascii="Roboto" w:hAnsi="Roboto"/>
+        </w:rPr>
+      </w:pPr>
+    </w:p>
+    <w:p>
+      <w:pPr>
+        <w:rPr>
+          <w:rFonts w:ascii="Roboto" w:hAnsi="Roboto"/>
+        </w:rPr>
+      </w:pPr>
+    </w:p>
+    <w:p>
+      <w:pPr>
+        <w:pStyle w:val="ListParagraph"/>
+        <w:numPr>
+          <w:ilvl w:val="0"/>
+          <w:numId w:val="13"/>
+        </w:numPr>
+        <w:rPr>
+          <w:rFonts w:ascii="Roboto" w:hAnsi="Roboto"/>
+          <w:b/>
+        </w:rPr>
+      </w:pPr>
+      <w:r>
+        <w:rPr>
+          <w:rFonts w:ascii="Roboto" w:hAnsi="Roboto"/>
+          <w:b/>
+        </w:rPr>
+        <w:t>What is a sprint?</w:t>
+      </w:r>
+    </w:p>
+    <w:p>
+      <w:pPr>
+        <w:rPr>
+          <w:rFonts w:ascii="Roboto" w:hAnsi="Roboto"/>
+        </w:rPr>
+      </w:pPr>
+    </w:p>
+    <w:p>
+      <w:pPr>
+        <w:ind w:left="720"/>
+        <w:rPr>
+          <w:rFonts w:ascii="Roboto" w:hAnsi="Roboto"/>
+        </w:rPr>
+      </w:pPr>
+      <w:proofErr w:type="gramStart"/>
+      <w:r>
+        <w:rPr>
+          <w:rFonts w:ascii="Roboto" w:hAnsi="Roboto"/>
+        </w:rPr>
+        <w:t>A subset of work tasks for a specific iteration in Scrum</w:t>
+      </w:r>
+      <w:r>
+        <w:rPr>
+          <w:rFonts w:ascii="Roboto" w:hAnsi="Roboto"/>
+        </w:rPr>
+        <w:t>.</w:t>
+      </w:r>
+      <w:proofErr w:type="gramEnd"/>
+    </w:p>
+    <w:p>
+      <w:pPr>
+        <w:rPr>
+          <w:rFonts w:ascii="Roboto" w:hAnsi="Roboto"/>
+        </w:rPr>
+      </w:pPr>
+    </w:p>
+    <w:p>
+      <w:pPr>
+        <w:pStyle w:val="ListParagraph"/>
+        <w:numPr>
+          <w:ilvl w:val="0"/>
+          <w:numId w:val="13"/>
+        </w:numPr>
+        <w:rPr>
+          <w:rFonts w:ascii="Roboto" w:hAnsi="Roboto"/>
+          <w:b/>
+        </w:rPr>
+      </w:pPr>
+      <w:r>
+        <w:rPr>
+          <w:rFonts w:ascii="Roboto" w:hAnsi="Roboto"/>
+          <w:b/>
+        </w:rPr>
+        <w:t xml:space="preserve">What is a </w:t>
+      </w:r>
+      <w:proofErr w:type="spellStart"/>
+      <w:r>
+        <w:rPr>
+          <w:rFonts w:ascii="Roboto" w:hAnsi="Roboto"/>
+          <w:b/>
+        </w:rPr>
+        <w:t>gantt</w:t>
+      </w:r>
+      <w:proofErr w:type="spellEnd"/>
+      <w:r>
+        <w:rPr>
+          <w:rFonts w:ascii="Roboto" w:hAnsi="Roboto"/>
+          <w:b/>
+        </w:rPr>
+        <w:t xml:space="preserve"> chart used for?</w:t>
+      </w:r>
+    </w:p>
+    <w:p>
+      <w:pPr>
+        <w:rPr>
+          <w:rFonts w:ascii="Roboto" w:hAnsi="Roboto"/>
+          <w:b/>
+        </w:rPr>
+      </w:pPr>
+    </w:p>
+    <w:p>
+      <w:pPr>
+        <w:ind w:left="720"/>
+        <w:rPr>
+          <w:rFonts w:ascii="Roboto" w:hAnsi="Roboto"/>
+        </w:rPr>
+      </w:pPr>
+      <w:r>
+        <w:rPr>
+          <w:rFonts w:ascii="Roboto" w:hAnsi="Roboto"/>
+        </w:rPr>
+        <w:t xml:space="preserve">A </w:t>
+      </w:r>
+      <w:proofErr w:type="spellStart"/>
+      <w:r>
+        <w:rPr>
+          <w:rFonts w:ascii="Roboto" w:hAnsi="Roboto"/>
+        </w:rPr>
+        <w:t>gantt</w:t>
+      </w:r>
+      <w:proofErr w:type="spellEnd"/>
+      <w:r>
+        <w:rPr>
+          <w:rFonts w:ascii="Roboto" w:hAnsi="Roboto"/>
+        </w:rPr>
+        <w:t xml:space="preserve"> chart shows tasks assigned to resources over time and how much has been completed. It can also help identify which tasks are on the critical path and which tasks have slack.</w:t>
+      </w:r>
+    </w:p>
+    <w:p>
+      <w:pPr>
+        <w:rPr>
+          <w:rFonts w:ascii="Roboto" w:hAnsi="Roboto"/>
+          <w:b/>
+        </w:rPr>
+      </w:pPr>
+    </w:p>
+    <w:p>
+      <w:pPr>
+        <w:pStyle w:val="ListParagraph"/>
+        <w:numPr>
+          <w:ilvl w:val="0"/>
+          <w:numId w:val="13"/>
+        </w:numPr>
+        <w:rPr>
+          <w:rFonts w:ascii="Roboto" w:hAnsi="Roboto"/>
+          <w:b/>
+        </w:rPr>
+      </w:pPr>
+      <w:r>
+        <w:rPr>
+          <w:rFonts w:ascii="Roboto" w:hAnsi="Roboto"/>
+          <w:b/>
+        </w:rPr>
+        <w:t>When would you use the waterfall model and why?</w:t>
+      </w:r>
+    </w:p>
+    <w:p>
+      <w:pPr>
+        <w:ind w:left="720"/>
+        <w:rPr>
+          <w:rFonts w:ascii="Roboto" w:hAnsi="Roboto"/>
+        </w:rPr>
+      </w:pPr>
+    </w:p>
+    <w:p>
+      <w:pPr>
+        <w:ind w:left="720"/>
+        <w:rPr>
+          <w:rFonts w:ascii="Roboto" w:hAnsi="Roboto"/>
+        </w:rPr>
+      </w:pPr>
+      <w:r>
+        <w:rPr>
+          <w:rFonts w:ascii="Roboto" w:hAnsi="Roboto"/>
+        </w:rPr>
+        <w:t>It is acceptable to use the waterfall model when the client knows exactly what they want for fast software production.</w:t>
+      </w:r>
+    </w:p>
+    <w:p>
+      <w:pPr>
+        <w:rPr>
+          <w:rFonts w:ascii="Roboto" w:hAnsi="Roboto"/>
+        </w:rPr>
+      </w:pPr>
+    </w:p>
+    <w:p>
+      <w:pPr>
+        <w:pStyle w:val="ListParagraph"/>
+        <w:numPr>
+          <w:ilvl w:val="0"/>
+          <w:numId w:val="13"/>
+        </w:numPr>
+        <w:rPr>
+          <w:rFonts w:ascii="Roboto" w:hAnsi="Roboto"/>
+          <w:b/>
+        </w:rPr>
+      </w:pPr>
+      <w:r>
+        <w:rPr>
+          <w:rFonts w:ascii="Roboto" w:hAnsi="Roboto"/>
+          <w:b/>
+        </w:rPr>
+        <w:t>How does the waterfall process model differ from the iterative process model?</w:t>
+      </w:r>
+    </w:p>
+    <w:p>
+      <w:pPr>
+        <w:pStyle w:val="ListParagraph"/>
+        <w:rPr>
+          <w:rFonts w:ascii="Roboto" w:hAnsi="Roboto"/>
+        </w:rPr>
+      </w:pPr>
+    </w:p>
+    <w:p>
+      <w:pPr>
+        <w:pStyle w:val="ListParagraph"/>
+        <w:rPr>
+          <w:rFonts w:ascii="Roboto" w:hAnsi="Roboto"/>
+        </w:rPr>
+      </w:pPr>
+      <w:r>
+        <w:rPr>
+          <w:rFonts w:ascii="Roboto" w:hAnsi="Roboto"/>
+        </w:rPr>
+        <w:t>The waterfall process model is for quicker development, but does not account for change like the iterative process model. Iterative has the same back structure as the waterfall model, but it also for a back track to one of the earlier steps in the process. This causes the iterative process model approach to take longer.</w:t>
+      </w:r>
+    </w:p>
+    <w:p>
+      <w:pPr>
+        <w:pStyle w:val="ListParagraph"/>
+        <w:rPr>
+          <w:rFonts w:ascii="Roboto" w:hAnsi="Roboto"/>
+        </w:rPr>
+      </w:pPr>
+    </w:p>
+    <w:p>
+      <w:pPr>
+        <w:pStyle w:val="ListParagraph"/>
+        <w:rPr>
+          <w:rFonts w:ascii="Roboto" w:hAnsi="Roboto"/>
+        </w:rPr>
+      </w:pPr>
+    </w:p>
+    <w:p>
+      <w:pPr>
+        <w:rPr>
+          <w:rFonts w:ascii="Roboto" w:hAnsi="Roboto"/>
+        </w:rPr>
+      </w:pPr>
+    </w:p>
+    <w:p>
+      <w:pPr>
+        <w:pStyle w:val="ListParagraph"/>
+        <w:numPr>
+          <w:ilvl w:val="0"/>
+          <w:numId w:val="13"/>
+        </w:numPr>
+        <w:rPr>
+          <w:rFonts w:ascii="Roboto" w:hAnsi="Roboto"/>
+          <w:b/>
+        </w:rPr>
+      </w:pPr>
+      <w:r>
+        <w:rPr>
+          <w:rFonts w:ascii="Roboto" w:hAnsi="Roboto"/>
+          <w:b/>
+        </w:rPr>
+        <w:t>What basic concepts do all agile methods have in common?</w:t>
+      </w:r>
+    </w:p>
+    <w:p>
+      <w:pPr>
+        <w:pStyle w:val="ListParagraph"/>
+        <w:rPr>
+          <w:rFonts w:ascii="Roboto" w:hAnsi="Roboto"/>
+        </w:rPr>
+      </w:pPr>
+    </w:p>
+    <w:p>
+      <w:pPr>
+        <w:pStyle w:val="ListParagraph"/>
+        <w:rPr>
+          <w:rFonts w:ascii="Roboto" w:hAnsi="Roboto"/>
+        </w:rPr>
+      </w:pPr>
+      <w:r>
+        <w:rPr>
+          <w:rFonts w:ascii="Roboto" w:hAnsi="Roboto"/>
+        </w:rPr>
+        <w:t xml:space="preserve">All deal with the same basic actions (requirements, design, </w:t>
+      </w:r>
+      <w:proofErr w:type="spellStart"/>
+      <w:r>
+        <w:rPr>
+          <w:rFonts w:ascii="Roboto" w:hAnsi="Roboto"/>
+        </w:rPr>
+        <w:t>etc</w:t>
+      </w:r>
+      <w:proofErr w:type="spellEnd"/>
+      <w:r>
+        <w:rPr>
+          <w:rFonts w:ascii="Roboto" w:hAnsi="Roboto"/>
+        </w:rPr>
+        <w:t xml:space="preserve">) and all accept change as part of the process. </w:t>
+      </w:r>
+    </w:p>
+    <w:p>
+      <w:pPr>
+        <w:pStyle w:val="ListParagraph"/>
+        <w:rPr>
+          <w:rFonts w:ascii="Roboto" w:hAnsi="Roboto"/>
+        </w:rPr>
+      </w:pPr>
+    </w:p>
+    <w:p>
+      <w:pPr>
+        <w:pStyle w:val="ListParagraph"/>
+        <w:numPr>
+          <w:ilvl w:val="0"/>
+          <w:numId w:val="13"/>
+        </w:numPr>
+        <w:rPr>
+          <w:rFonts w:ascii="Roboto" w:hAnsi="Roboto"/>
+          <w:b/>
+        </w:rPr>
+      </w:pPr>
+      <w:r>
+        <w:rPr>
+          <w:rFonts w:ascii="Roboto" w:hAnsi="Roboto"/>
+          <w:b/>
+        </w:rPr>
+        <w:t>Why should the development of software follow an engineering process?</w:t>
+      </w:r>
+    </w:p>
+    <w:p>
+      <w:pPr>
+        <w:rPr>
+          <w:rFonts w:ascii="Roboto" w:hAnsi="Roboto"/>
+        </w:rPr>
+      </w:pPr>
+    </w:p>
+    <w:p>
+      <w:pPr>
+        <w:ind w:left="720"/>
+        <w:rPr>
+          <w:rFonts w:ascii="Roboto" w:hAnsi="Roboto"/>
+        </w:rPr>
+      </w:pPr>
+      <w:r>
+        <w:rPr>
+          <w:rFonts w:ascii="Roboto" w:hAnsi="Roboto"/>
+        </w:rPr>
+        <w:t xml:space="preserve">Software usually involved stakeholders who depend on the working </w:t>
+      </w:r>
+      <w:r>
+        <w:rPr>
+          <w:rFonts w:ascii="Roboto" w:hAnsi="Roboto"/>
+        </w:rPr>
+        <w:t xml:space="preserve">product. Production should be precise, thought out, and validated with the client (SH) before deployment. If software development did not follow an engineering process, it is at </w:t>
+      </w:r>
+      <w:r>
+        <w:rPr>
+          <w:rFonts w:ascii="Roboto" w:hAnsi="Roboto"/>
+          <w:u w:val="single"/>
+        </w:rPr>
+        <w:t>risk</w:t>
+      </w:r>
+      <w:r>
+        <w:rPr>
+          <w:rFonts w:ascii="Roboto" w:hAnsi="Roboto"/>
+        </w:rPr>
+        <w:t xml:space="preserve"> of not fulfilling the set of requirements/specifications and could fail overall. </w:t>
+      </w:r>
+    </w:p>
+    <w:p>
+      <w:pPr>
+        <w:rPr>
+          <w:rFonts w:ascii="Roboto" w:hAnsi="Roboto"/>
+        </w:rPr>
+      </w:pPr>
+    </w:p>
+    <w:p>
+      <w:pPr>
+        <w:pStyle w:val="ListParagraph"/>
+        <w:numPr>
+          <w:ilvl w:val="0"/>
+          <w:numId w:val="13"/>
+        </w:numPr>
+        <w:rPr>
+          <w:rFonts w:ascii="Roboto" w:hAnsi="Roboto"/>
+          <w:b/>
+        </w:rPr>
+      </w:pPr>
+      <w:r>
+        <w:rPr>
+          <w:rFonts w:ascii="Roboto" w:hAnsi="Roboto"/>
+          <w:b/>
+        </w:rPr>
+        <w:t>What are the five values of extreme programming?</w:t>
+      </w:r>
+    </w:p>
+    <w:p>
+      <w:pPr>
+        <w:rPr>
+          <w:rFonts w:ascii="Roboto" w:hAnsi="Roboto"/>
+        </w:rPr>
+      </w:pPr>
+    </w:p>
+    <w:p>
+      <w:pPr>
+        <w:ind w:left="720"/>
+        <w:rPr>
+          <w:rFonts w:ascii="Roboto" w:hAnsi="Roboto"/>
+        </w:rPr>
+      </w:pPr>
+      <w:r>
+        <w:rPr>
+          <w:rFonts w:ascii="Roboto" w:hAnsi="Roboto"/>
+        </w:rPr>
+        <w:t>Communication, Simplicity, Feedback, Courage, and Respect</w:t>
+      </w:r>
+    </w:p>
+    <w:p>
+      <w:pPr>
+        <w:rPr>
+          <w:rFonts w:ascii="Roboto" w:hAnsi="Roboto"/>
+        </w:rPr>
+      </w:pPr>
+    </w:p>
+    <w:p>
+      <w:pPr>
+        <w:pStyle w:val="ListParagraph"/>
+        <w:numPr>
+          <w:ilvl w:val="0"/>
+          <w:numId w:val="13"/>
+        </w:numPr>
+        <w:rPr>
+          <w:rFonts w:ascii="Roboto" w:hAnsi="Roboto"/>
+          <w:b/>
+        </w:rPr>
+      </w:pPr>
+      <w:r>
+        <w:rPr>
+          <w:rFonts w:ascii="Roboto" w:hAnsi="Roboto"/>
+          <w:b/>
+        </w:rPr>
+        <w:t>Can you define the five values of extreme programming?</w:t>
+      </w:r>
+    </w:p>
+    <w:p>
+      <w:pPr>
+        <w:rPr>
+          <w:rFonts w:ascii="Roboto" w:hAnsi="Roboto"/>
+        </w:rPr>
+      </w:pPr>
+    </w:p>
+    <w:p>
+      <w:pPr>
+        <w:ind w:left="720"/>
+        <w:rPr>
+          <w:rFonts w:ascii="Roboto" w:hAnsi="Roboto"/>
+        </w:rPr>
+      </w:pPr>
+      <w:r>
+        <w:rPr>
+          <w:rFonts w:ascii="Roboto" w:hAnsi="Roboto"/>
+          <w:b/>
+        </w:rPr>
+        <w:t>Communication</w:t>
+      </w:r>
+      <w:r>
+        <w:rPr>
+          <w:rFonts w:ascii="Roboto" w:hAnsi="Roboto"/>
+        </w:rPr>
+        <w:t xml:space="preserve"> is the collaboration between stakeholders.</w:t>
+      </w:r>
+    </w:p>
+    <w:p>
+      <w:pPr>
+        <w:ind w:left="720"/>
+        <w:rPr>
+          <w:rFonts w:ascii="Roboto" w:hAnsi="Roboto"/>
+        </w:rPr>
+      </w:pPr>
+      <w:r>
+        <w:rPr>
+          <w:rFonts w:ascii="Roboto" w:hAnsi="Roboto"/>
+          <w:b/>
+        </w:rPr>
+        <w:t>Simplicity</w:t>
+      </w:r>
+      <w:r>
+        <w:rPr>
+          <w:rFonts w:ascii="Roboto" w:hAnsi="Roboto"/>
+        </w:rPr>
+        <w:t xml:space="preserve"> is designing only for immediate needs and not for the future.</w:t>
+      </w:r>
+    </w:p>
+    <w:p>
+      <w:pPr>
+        <w:ind w:left="720"/>
+        <w:rPr>
+          <w:rFonts w:ascii="Roboto" w:hAnsi="Roboto"/>
+        </w:rPr>
+      </w:pPr>
+      <w:r>
+        <w:rPr>
+          <w:rFonts w:ascii="Roboto" w:hAnsi="Roboto"/>
+          <w:b/>
+        </w:rPr>
+        <w:t>Feedback</w:t>
+      </w:r>
+      <w:r>
+        <w:rPr>
+          <w:rFonts w:ascii="Roboto" w:hAnsi="Roboto"/>
+        </w:rPr>
+        <w:t xml:space="preserve"> is the consideration of results from the stakeholders.</w:t>
+      </w:r>
+    </w:p>
+    <w:p>
+      <w:pPr>
+        <w:ind w:left="720"/>
+        <w:rPr>
+          <w:rFonts w:ascii="Roboto" w:hAnsi="Roboto"/>
+        </w:rPr>
+      </w:pPr>
+      <w:r>
+        <w:rPr>
+          <w:rFonts w:ascii="Roboto" w:hAnsi="Roboto"/>
+          <w:b/>
+        </w:rPr>
+        <w:t>Courage</w:t>
+      </w:r>
+      <w:r>
+        <w:rPr>
+          <w:rFonts w:ascii="Roboto" w:hAnsi="Roboto"/>
+        </w:rPr>
+        <w:t xml:space="preserve"> is staying committed to Extreme Programming</w:t>
+      </w:r>
+    </w:p>
+    <w:p>
+      <w:pPr>
+        <w:ind w:left="720"/>
+        <w:rPr>
+          <w:rFonts w:ascii="Roboto" w:hAnsi="Roboto"/>
+        </w:rPr>
+      </w:pPr>
+      <w:r>
+        <w:rPr>
+          <w:rFonts w:ascii="Roboto" w:hAnsi="Roboto"/>
+          <w:b/>
+        </w:rPr>
+        <w:t>Respect</w:t>
+      </w:r>
+      <w:r>
+        <w:rPr>
+          <w:rFonts w:ascii="Roboto" w:hAnsi="Roboto"/>
+        </w:rPr>
+        <w:t xml:space="preserve"> is the acknowledgement that every team member is valuable</w:t>
+      </w:r>
+    </w:p>
+    <w:p>
+      <w:pPr>
+        <w:rPr>
+          <w:rFonts w:ascii="Roboto" w:hAnsi="Roboto"/>
+        </w:rPr>
+      </w:pPr>
+    </w:p>
+    <w:p>
+      <w:pPr>
+        <w:pStyle w:val="ListParagraph"/>
+        <w:numPr>
+          <w:ilvl w:val="0"/>
+          <w:numId w:val="13"/>
+        </w:numPr>
+        <w:rPr>
+          <w:rFonts w:ascii="Roboto" w:hAnsi="Roboto"/>
+          <w:b/>
+        </w:rPr>
+      </w:pPr>
+      <w:r>
+        <w:rPr>
+          <w:rFonts w:ascii="Roboto" w:hAnsi="Roboto"/>
+          <w:b/>
+        </w:rPr>
+        <w:t>What is a stakeholder?</w:t>
+      </w:r>
+    </w:p>
+    <w:p>
+      <w:pPr>
+        <w:rPr>
+          <w:rFonts w:ascii="Roboto" w:hAnsi="Roboto"/>
+        </w:rPr>
+      </w:pPr>
+    </w:p>
+    <w:p>
+      <w:pPr>
+        <w:ind w:left="720"/>
+        <w:rPr>
+          <w:rFonts w:ascii="Roboto" w:hAnsi="Roboto"/>
+        </w:rPr>
+      </w:pPr>
+      <w:r>
+        <w:rPr>
+          <w:rFonts w:ascii="Roboto" w:hAnsi="Roboto"/>
+        </w:rPr>
+        <w:t xml:space="preserve">A stakeholder is anyone who is affected by the software engineering process. A stakeholder can be </w:t>
+      </w:r>
+      <w:proofErr w:type="gramStart"/>
+      <w:r>
+        <w:rPr>
+          <w:rFonts w:ascii="Roboto" w:hAnsi="Roboto"/>
+        </w:rPr>
+        <w:t>a</w:t>
+      </w:r>
+      <w:proofErr w:type="gramEnd"/>
+      <w:r>
+        <w:rPr>
+          <w:rFonts w:ascii="Roboto" w:hAnsi="Roboto"/>
+        </w:rPr>
+        <w:t xml:space="preserve"> end-user, developer, investor, etc.</w:t>
+      </w:r>
+    </w:p>
+    <w:p>
+      <w:pPr>
+        <w:rPr>
+          <w:rFonts w:ascii="Roboto" w:hAnsi="Roboto"/>
+        </w:rPr>
+      </w:pPr>
+    </w:p>
+    <w:p>
+      <w:pPr>
+        <w:pStyle w:val="ListParagraph"/>
+        <w:numPr>
+          <w:ilvl w:val="0"/>
+          <w:numId w:val="13"/>
+        </w:numPr>
+        <w:rPr>
+          <w:rFonts w:ascii="Roboto" w:hAnsi="Roboto"/>
+        </w:rPr>
+      </w:pPr>
+      <w:r>
+        <w:rPr>
+          <w:rFonts w:ascii="Roboto" w:hAnsi="Roboto"/>
+        </w:rPr>
+        <w:t>What normally takes place during a scrum sprint?</w:t>
+      </w:r>
+    </w:p>
+    <w:p>
+      <w:pPr>
+        <w:pStyle w:val="ListParagraph"/>
+        <w:numPr>
+          <w:ilvl w:val="0"/>
+          <w:numId w:val="13"/>
+        </w:numPr>
+        <w:rPr>
+          <w:rFonts w:ascii="Roboto" w:hAnsi="Roboto"/>
+        </w:rPr>
+      </w:pPr>
+      <w:r>
+        <w:rPr>
+          <w:rFonts w:ascii="Roboto" w:hAnsi="Roboto"/>
+        </w:rPr>
+        <w:t>What is scrum?</w:t>
+      </w:r>
+    </w:p>
+    <w:p>
+      <w:pPr>
+        <w:rPr>
+          <w:rFonts w:ascii="Roboto" w:hAnsi="Roboto"/>
+        </w:rPr>
+      </w:pPr>
+    </w:p>
+    <w:p>
+      <w:pPr>
+        <w:pStyle w:val="ListParagraph"/>
+        <w:numPr>
+          <w:ilvl w:val="0"/>
+          <w:numId w:val="13"/>
+        </w:numPr>
+        <w:rPr>
+          <w:rFonts w:ascii="Roboto" w:hAnsi="Roboto"/>
+          <w:b/>
+        </w:rPr>
+      </w:pPr>
+      <w:r>
+        <w:rPr>
+          <w:rFonts w:ascii="Roboto" w:hAnsi="Roboto"/>
+          <w:b/>
+        </w:rPr>
+        <w:t>What are the capture steps in requirements analysis?</w:t>
+      </w:r>
+    </w:p>
+    <w:p>
+      <w:pPr>
+        <w:pStyle w:val="ListParagraph"/>
+        <w:numPr>
+          <w:ilvl w:val="1"/>
+          <w:numId w:val="13"/>
+        </w:numPr>
+        <w:rPr>
+          <w:rFonts w:ascii="Roboto" w:hAnsi="Roboto"/>
+        </w:rPr>
+      </w:pPr>
+      <w:r>
+        <w:rPr>
+          <w:rFonts w:ascii="Roboto" w:hAnsi="Roboto"/>
+        </w:rPr>
+        <w:t>Elicitation – Gather requirements from the stakeholders</w:t>
+      </w:r>
+    </w:p>
+    <w:p>
+      <w:pPr>
+        <w:pStyle w:val="ListParagraph"/>
+        <w:numPr>
+          <w:ilvl w:val="1"/>
+          <w:numId w:val="13"/>
+        </w:numPr>
+        <w:rPr>
+          <w:rFonts w:ascii="Roboto" w:hAnsi="Roboto"/>
+        </w:rPr>
+      </w:pPr>
+      <w:r>
+        <w:rPr>
+          <w:rFonts w:ascii="Roboto" w:hAnsi="Roboto"/>
+        </w:rPr>
+        <w:t>Analysis – Understanding and modeling the desired behavior</w:t>
+      </w:r>
+    </w:p>
+    <w:p>
+      <w:pPr>
+        <w:pStyle w:val="ListParagraph"/>
+        <w:numPr>
+          <w:ilvl w:val="1"/>
+          <w:numId w:val="13"/>
+        </w:numPr>
+        <w:rPr>
+          <w:rFonts w:ascii="Roboto" w:hAnsi="Roboto"/>
+        </w:rPr>
+      </w:pPr>
+      <w:r>
+        <w:rPr>
+          <w:rFonts w:ascii="Roboto" w:hAnsi="Roboto"/>
+        </w:rPr>
+        <w:t>Specification – Documenting the behavior or proposed system</w:t>
+      </w:r>
+    </w:p>
+    <w:p>
+      <w:pPr>
+        <w:pStyle w:val="ListParagraph"/>
+        <w:numPr>
+          <w:ilvl w:val="1"/>
+          <w:numId w:val="13"/>
+        </w:numPr>
+        <w:rPr>
+          <w:rFonts w:ascii="Roboto" w:hAnsi="Roboto"/>
+        </w:rPr>
+      </w:pPr>
+      <w:r>
+        <w:rPr>
+          <w:rFonts w:ascii="Roboto" w:hAnsi="Roboto"/>
+        </w:rPr>
+        <w:t>Validation – Checking that specification matches requirements</w:t>
+      </w:r>
+    </w:p>
+    <w:p>
+      <w:pPr>
+        <w:rPr>
+          <w:rFonts w:ascii="Roboto" w:hAnsi="Roboto"/>
+        </w:rPr>
+      </w:pPr>
+    </w:p>
+    <w:p>
+      <w:pPr>
+        <w:ind w:left="1080"/>
+        <w:rPr>
+          <w:rFonts w:ascii="Roboto" w:hAnsi="Roboto"/>
+        </w:rPr>
+      </w:pPr>
+      <w:r>
+        <w:rPr>
+          <w:rFonts w:ascii="Roboto" w:hAnsi="Roboto"/>
+        </w:rPr>
+        <w:t>Produces the software requirements specification (SRS)</w:t>
+      </w:r>
+    </w:p>
+    <w:p>
+      <w:pPr>
+        <w:rPr>
+          <w:rFonts w:ascii="Roboto" w:hAnsi="Roboto"/>
+        </w:rPr>
+      </w:pPr>
+    </w:p>
+    <w:p>
+      <w:pPr>
+        <w:pStyle w:val="ListParagraph"/>
+        <w:numPr>
+          <w:ilvl w:val="0"/>
+          <w:numId w:val="13"/>
+        </w:numPr>
+        <w:rPr>
+          <w:rFonts w:ascii="Roboto" w:hAnsi="Roboto"/>
+          <w:b/>
+        </w:rPr>
+      </w:pPr>
+      <w:r>
+        <w:rPr>
+          <w:rFonts w:ascii="Roboto" w:hAnsi="Roboto"/>
+          <w:b/>
+        </w:rPr>
+        <w:t>What are the fundamental principles behind agile?</w:t>
+      </w:r>
+    </w:p>
+    <w:p>
+      <w:pPr>
+        <w:rPr>
+          <w:rFonts w:ascii="Roboto" w:hAnsi="Roboto"/>
+        </w:rPr>
+      </w:pPr>
+    </w:p>
+    <w:p>
+      <w:pPr>
+        <w:pStyle w:val="ListParagraph"/>
+        <w:numPr>
+          <w:ilvl w:val="1"/>
+          <w:numId w:val="13"/>
+        </w:numPr>
+        <w:rPr>
+          <w:rFonts w:ascii="Roboto" w:hAnsi="Roboto"/>
+        </w:rPr>
+      </w:pPr>
+      <w:r>
+        <w:rPr>
+          <w:rFonts w:ascii="Roboto" w:hAnsi="Roboto"/>
+          <w:b/>
+        </w:rPr>
+        <w:t>Working software</w:t>
+      </w:r>
+      <w:r>
+        <w:rPr>
+          <w:rFonts w:ascii="Roboto" w:hAnsi="Roboto"/>
+        </w:rPr>
+        <w:t xml:space="preserve"> is delivered frequently</w:t>
+      </w:r>
+    </w:p>
+    <w:p>
+      <w:pPr>
+        <w:pStyle w:val="ListParagraph"/>
+        <w:numPr>
+          <w:ilvl w:val="1"/>
+          <w:numId w:val="13"/>
+        </w:numPr>
+        <w:rPr>
+          <w:rFonts w:ascii="Roboto" w:hAnsi="Roboto"/>
+        </w:rPr>
+      </w:pPr>
+      <w:r>
+        <w:rPr>
+          <w:rFonts w:ascii="Roboto" w:hAnsi="Roboto"/>
+        </w:rPr>
+        <w:t xml:space="preserve">Even late </w:t>
+      </w:r>
+      <w:r>
+        <w:rPr>
+          <w:rFonts w:ascii="Roboto" w:hAnsi="Roboto"/>
+          <w:b/>
+        </w:rPr>
+        <w:t>changes</w:t>
+      </w:r>
+      <w:r>
+        <w:rPr>
+          <w:rFonts w:ascii="Roboto" w:hAnsi="Roboto"/>
+        </w:rPr>
+        <w:t xml:space="preserve"> in requirements are welcomed</w:t>
+      </w:r>
+    </w:p>
+    <w:p>
+      <w:pPr>
+        <w:pStyle w:val="ListParagraph"/>
+        <w:numPr>
+          <w:ilvl w:val="1"/>
+          <w:numId w:val="13"/>
+        </w:numPr>
+        <w:rPr>
+          <w:rFonts w:ascii="Roboto" w:hAnsi="Roboto"/>
+        </w:rPr>
+      </w:pPr>
+      <w:r>
+        <w:rPr>
+          <w:rFonts w:ascii="Roboto" w:hAnsi="Roboto"/>
+        </w:rPr>
+        <w:t xml:space="preserve">Face-to-face conversation is the best form of </w:t>
+      </w:r>
+      <w:r>
+        <w:rPr>
+          <w:rFonts w:ascii="Roboto" w:hAnsi="Roboto"/>
+          <w:b/>
+        </w:rPr>
+        <w:t>communication</w:t>
+      </w:r>
+    </w:p>
+    <w:p>
+      <w:pPr>
+        <w:pStyle w:val="ListParagraph"/>
+        <w:numPr>
+          <w:ilvl w:val="1"/>
+          <w:numId w:val="13"/>
+        </w:numPr>
+        <w:rPr>
+          <w:rFonts w:ascii="Roboto" w:hAnsi="Roboto"/>
+        </w:rPr>
+      </w:pPr>
+      <w:r>
+        <w:rPr>
+          <w:rFonts w:ascii="Roboto" w:hAnsi="Roboto"/>
+        </w:rPr>
+        <w:t xml:space="preserve">Projects are built around motivated individuals, who should be </w:t>
+      </w:r>
+      <w:r>
+        <w:rPr>
+          <w:rFonts w:ascii="Roboto" w:hAnsi="Roboto"/>
+          <w:b/>
+        </w:rPr>
+        <w:t>trusted</w:t>
+      </w:r>
+      <w:r>
+        <w:rPr>
+          <w:rFonts w:ascii="Roboto" w:hAnsi="Roboto"/>
+        </w:rPr>
+        <w:t>.</w:t>
+      </w:r>
+    </w:p>
+    <w:p>
+      <w:pPr>
+        <w:pStyle w:val="ListParagraph"/>
+        <w:numPr>
+          <w:ilvl w:val="1"/>
+          <w:numId w:val="13"/>
+        </w:numPr>
+        <w:rPr>
+          <w:rFonts w:ascii="Roboto" w:hAnsi="Roboto"/>
+          <w:b/>
+        </w:rPr>
+      </w:pPr>
+      <w:r>
+        <w:rPr>
+          <w:rFonts w:ascii="Roboto" w:hAnsi="Roboto"/>
+          <w:b/>
+        </w:rPr>
+        <w:t>Simplicity</w:t>
+      </w:r>
+    </w:p>
+    <w:p>
+      <w:pPr>
+        <w:pStyle w:val="ListParagraph"/>
+        <w:numPr>
+          <w:ilvl w:val="1"/>
+          <w:numId w:val="13"/>
+        </w:numPr>
+        <w:rPr>
+          <w:rFonts w:ascii="Roboto" w:hAnsi="Roboto"/>
+        </w:rPr>
+      </w:pPr>
+      <w:r>
+        <w:rPr>
+          <w:rFonts w:ascii="Roboto" w:hAnsi="Roboto"/>
+          <w:b/>
+        </w:rPr>
+        <w:t>Self-organizing teams</w:t>
+      </w:r>
+      <w:r>
+        <w:rPr>
+          <w:rFonts w:ascii="Roboto" w:hAnsi="Roboto"/>
+        </w:rPr>
+        <w:t xml:space="preserve"> (team itself, the process, and sprint schedule)</w:t>
+      </w:r>
+    </w:p>
+    <w:p>
+      <w:pPr>
+        <w:pStyle w:val="ListParagraph"/>
+        <w:numPr>
+          <w:ilvl w:val="1"/>
+          <w:numId w:val="13"/>
+        </w:numPr>
+        <w:rPr>
+          <w:rFonts w:ascii="Roboto" w:hAnsi="Roboto"/>
+        </w:rPr>
+      </w:pPr>
+      <w:r>
+        <w:rPr>
+          <w:rFonts w:ascii="Roboto" w:hAnsi="Roboto"/>
+        </w:rPr>
+        <w:t xml:space="preserve">Regular </w:t>
+      </w:r>
+      <w:r>
+        <w:rPr>
+          <w:rFonts w:ascii="Roboto" w:hAnsi="Roboto"/>
+          <w:b/>
+        </w:rPr>
+        <w:t>adaptation</w:t>
+      </w:r>
+      <w:r>
+        <w:rPr>
+          <w:rFonts w:ascii="Roboto" w:hAnsi="Roboto"/>
+        </w:rPr>
+        <w:t xml:space="preserve"> to changing circumstances</w:t>
+      </w:r>
+    </w:p>
+    <w:p>
+      <w:pPr>
+        <w:ind w:left="720"/>
+        <w:rPr>
+          <w:rFonts w:ascii="Roboto" w:hAnsi="Roboto"/>
+        </w:rPr>
+      </w:pPr>
+    </w:p>
+    <w:p>
+      <w:pPr>
+        <w:rPr>
+          <w:rFonts w:ascii="Roboto" w:hAnsi="Roboto"/>
+        </w:rPr>
+      </w:pPr>
+    </w:p>
+    <w:p>
+      <w:pPr>
+        <w:pStyle w:val="ListParagraph"/>
+        <w:numPr>
+          <w:ilvl w:val="0"/>
+          <w:numId w:val="13"/>
+        </w:numPr>
+        <w:rPr>
+          <w:rFonts w:ascii="Roboto" w:hAnsi="Roboto"/>
+          <w:b/>
+        </w:rPr>
+      </w:pPr>
+      <w:r>
+        <w:rPr>
+          <w:rFonts w:ascii="Roboto" w:hAnsi="Roboto"/>
+          <w:b/>
+        </w:rPr>
+        <w:t xml:space="preserve">What are the </w:t>
+      </w:r>
+      <w:r>
+        <w:rPr>
+          <w:rFonts w:ascii="Roboto" w:hAnsi="Roboto"/>
+          <w:b/>
+        </w:rPr>
+        <w:t>stages of the</w:t>
+      </w:r>
+      <w:r>
+        <w:rPr>
+          <w:rFonts w:ascii="Roboto" w:hAnsi="Roboto"/>
+          <w:b/>
+        </w:rPr>
+        <w:t xml:space="preserve"> software engineering process?</w:t>
+      </w:r>
+    </w:p>
+    <w:p>
+      <w:pPr>
+        <w:rPr>
+          <w:rFonts w:ascii="Roboto" w:hAnsi="Roboto"/>
+        </w:rPr>
+      </w:pPr>
       <w:bookmarkStart w:id="0" w:name="_GoBack"/>
       <w:bookmarkEnd w:id="0"/>
     </w:p>
     <w:p>
       <w:pPr>
-        <w:rPr>
-          <w:rFonts w:ascii="Roboto" w:hAnsi="Roboto"/>
-        </w:rPr>
-      </w:pPr>
-    </w:p>
-    <w:p>
-      <w:pPr>
-        <w:rPr>
-          <w:rFonts w:ascii="Roboto" w:hAnsi="Roboto"/>
-          <w:sz w:val="28"/>
-        </w:rPr>
-      </w:pPr>
-      <w:r>
-        <w:rPr>
-          <w:rFonts w:ascii="Roboto" w:hAnsi="Roboto"/>
-          <w:sz w:val="28"/>
-        </w:rPr>
-        <w:t>Scrum</w:t>
-      </w:r>
-    </w:p>
-    <w:p>
-      <w:pPr>
-        <w:rPr>
-          <w:rFonts w:ascii="Roboto" w:hAnsi="Roboto"/>
-        </w:rPr>
-      </w:pPr>
-    </w:p>
-    <w:p>
-      <w:pPr>
-        <w:pStyle w:val="ListParagraph"/>
-        <w:numPr>
-          <w:ilvl w:val="0"/>
-          <w:numId w:val="9"/>
-        </w:numPr>
-        <w:rPr>
-          <w:rFonts w:ascii="Roboto" w:hAnsi="Roboto"/>
-        </w:rPr>
-      </w:pPr>
-      <w:r>
-        <w:rPr>
-          <w:rFonts w:ascii="Roboto" w:hAnsi="Roboto"/>
-        </w:rPr>
-        <w:t>Agile method delivering highest business value first</w:t>
-      </w:r>
-    </w:p>
-    <w:p>
-      <w:pPr>
-        <w:pStyle w:val="ListParagraph"/>
-        <w:numPr>
-          <w:ilvl w:val="0"/>
-          <w:numId w:val="9"/>
-        </w:numPr>
-        <w:rPr>
-          <w:rFonts w:ascii="Roboto" w:hAnsi="Roboto"/>
-        </w:rPr>
-      </w:pPr>
-      <w:r>
-        <w:rPr>
-          <w:rFonts w:ascii="Roboto" w:hAnsi="Roboto"/>
-        </w:rPr>
-        <w:t>Sprint length: 2 to 4 weeks</w:t>
-      </w:r>
-    </w:p>
-    <w:p>
-      <w:pPr>
-        <w:pStyle w:val="ListParagraph"/>
-        <w:numPr>
-          <w:ilvl w:val="0"/>
-          <w:numId w:val="9"/>
-        </w:numPr>
-        <w:rPr>
-          <w:rFonts w:ascii="Roboto" w:hAnsi="Roboto"/>
-        </w:rPr>
-      </w:pPr>
-      <w:r>
-        <w:rPr>
-          <w:rFonts w:ascii="Roboto" w:hAnsi="Roboto"/>
-        </w:rPr>
-        <w:t>Sprint</w:t>
-      </w:r>
-    </w:p>
-    <w:p>
-      <w:pPr>
-        <w:pStyle w:val="ListParagraph"/>
-        <w:numPr>
-          <w:ilvl w:val="1"/>
-          <w:numId w:val="9"/>
-        </w:numPr>
-        <w:rPr>
-          <w:rFonts w:ascii="Roboto" w:hAnsi="Roboto"/>
-        </w:rPr>
-      </w:pPr>
-      <w:r>
-        <w:rPr>
-          <w:rFonts w:ascii="Roboto" w:hAnsi="Roboto"/>
-        </w:rPr>
-        <w:t>Scrum team selects subsets of work tasks for next iteration</w:t>
-      </w:r>
-    </w:p>
-    <w:p>
-      <w:pPr>
-        <w:pStyle w:val="ListParagraph"/>
-        <w:numPr>
-          <w:ilvl w:val="0"/>
-          <w:numId w:val="9"/>
-        </w:numPr>
-        <w:rPr>
-          <w:rFonts w:ascii="Roboto" w:hAnsi="Roboto"/>
-        </w:rPr>
-      </w:pPr>
-      <w:r>
-        <w:rPr>
-          <w:rFonts w:ascii="Roboto" w:hAnsi="Roboto"/>
-        </w:rPr>
-        <w:t>Lots of meetings for task assignment, progress updates, problem resolution, brainstorming</w:t>
-      </w:r>
-    </w:p>
-    <w:p>
-      <w:pPr>
-        <w:pStyle w:val="ListParagraph"/>
-        <w:numPr>
-          <w:ilvl w:val="1"/>
-          <w:numId w:val="9"/>
-        </w:numPr>
-        <w:rPr>
-          <w:rFonts w:ascii="Roboto" w:hAnsi="Roboto"/>
-        </w:rPr>
-      </w:pPr>
-      <w:r>
-        <w:rPr>
-          <w:rFonts w:ascii="Roboto" w:hAnsi="Roboto"/>
-        </w:rPr>
-        <w:t>Planning, standups, reviews</w:t>
-      </w:r>
-    </w:p>
-    <w:p>
-      <w:pPr>
-        <w:rPr>
-          <w:rFonts w:ascii="Roboto" w:hAnsi="Roboto"/>
-        </w:rPr>
-      </w:pPr>
-    </w:p>
-    <w:p>
-      <w:pPr>
-        <w:rPr>
-          <w:rFonts w:ascii="Roboto" w:hAnsi="Roboto"/>
-          <w:sz w:val="28"/>
-        </w:rPr>
-      </w:pPr>
-      <w:r>
-        <w:rPr>
-          <w:rFonts w:ascii="Roboto" w:hAnsi="Roboto"/>
-          <w:sz w:val="28"/>
-        </w:rPr>
-        <w:t>Scrum Backlogs</w:t>
-      </w:r>
-    </w:p>
-    <w:p>
-      <w:pPr>
-        <w:rPr>
-          <w:rFonts w:ascii="Roboto" w:hAnsi="Roboto"/>
-        </w:rPr>
-      </w:pPr>
-    </w:p>
-    <w:p>
-      <w:pPr>
-        <w:pStyle w:val="ListParagraph"/>
-        <w:numPr>
-          <w:ilvl w:val="0"/>
-          <w:numId w:val="10"/>
-        </w:numPr>
-        <w:rPr>
-          <w:rFonts w:ascii="Roboto" w:hAnsi="Roboto"/>
-        </w:rPr>
-      </w:pPr>
-      <w:r>
-        <w:rPr>
-          <w:rFonts w:ascii="Roboto" w:hAnsi="Roboto"/>
-        </w:rPr>
-        <w:t>Product Backlog</w:t>
-      </w:r>
-    </w:p>
-    <w:p>
-      <w:pPr>
-        <w:pStyle w:val="ListParagraph"/>
-        <w:numPr>
-          <w:ilvl w:val="1"/>
-          <w:numId w:val="10"/>
-        </w:numPr>
-        <w:rPr>
-          <w:rFonts w:ascii="Roboto" w:hAnsi="Roboto"/>
-        </w:rPr>
-      </w:pPr>
-      <w:r>
-        <w:rPr>
-          <w:rFonts w:ascii="Roboto" w:hAnsi="Roboto"/>
-        </w:rPr>
-        <w:t>Master list of things to do</w:t>
-      </w:r>
-    </w:p>
-    <w:p>
-      <w:pPr>
-        <w:pStyle w:val="ListParagraph"/>
-        <w:numPr>
-          <w:ilvl w:val="1"/>
-          <w:numId w:val="10"/>
-        </w:numPr>
-        <w:rPr>
-          <w:rFonts w:ascii="Roboto" w:hAnsi="Roboto"/>
-        </w:rPr>
-      </w:pPr>
-      <w:r>
-        <w:rPr>
-          <w:rFonts w:ascii="Roboto" w:hAnsi="Roboto"/>
-        </w:rPr>
-        <w:t>Items have 2 extra descriptors: business value and time to finish</w:t>
-      </w:r>
-    </w:p>
-    <w:p>
-      <w:pPr>
-        <w:pStyle w:val="ListParagraph"/>
-        <w:numPr>
-          <w:ilvl w:val="0"/>
-          <w:numId w:val="10"/>
-        </w:numPr>
-        <w:rPr>
-          <w:rFonts w:ascii="Roboto" w:hAnsi="Roboto"/>
-        </w:rPr>
-      </w:pPr>
-      <w:r>
-        <w:rPr>
-          <w:rFonts w:ascii="Roboto" w:hAnsi="Roboto"/>
-        </w:rPr>
-        <w:t>Sprint Backlog</w:t>
-      </w:r>
-    </w:p>
-    <w:p>
-      <w:pPr>
-        <w:pStyle w:val="ListParagraph"/>
-        <w:numPr>
-          <w:ilvl w:val="1"/>
-          <w:numId w:val="10"/>
-        </w:numPr>
-        <w:rPr>
-          <w:rFonts w:ascii="Roboto" w:hAnsi="Roboto"/>
-        </w:rPr>
-      </w:pPr>
-      <w:r>
-        <w:rPr>
-          <w:rFonts w:ascii="Roboto" w:hAnsi="Roboto"/>
-        </w:rPr>
-        <w:t>A subset of product backlog items for that sprint</w:t>
-      </w:r>
-    </w:p>
-    <w:p>
-      <w:pPr>
-        <w:pStyle w:val="ListParagraph"/>
-        <w:numPr>
-          <w:ilvl w:val="1"/>
-          <w:numId w:val="10"/>
-        </w:numPr>
-        <w:rPr>
-          <w:rFonts w:ascii="Roboto" w:hAnsi="Roboto"/>
-        </w:rPr>
-      </w:pPr>
-      <w:r>
-        <w:rPr>
-          <w:rFonts w:ascii="Roboto" w:hAnsi="Roboto"/>
-        </w:rPr>
-        <w:t>Items selected based on</w:t>
-      </w:r>
-    </w:p>
-    <w:p>
-      <w:pPr>
-        <w:pStyle w:val="ListParagraph"/>
-        <w:numPr>
-          <w:ilvl w:val="2"/>
-          <w:numId w:val="10"/>
-        </w:numPr>
-        <w:rPr>
-          <w:rFonts w:ascii="Roboto" w:hAnsi="Roboto"/>
-        </w:rPr>
-      </w:pPr>
-      <w:r>
-        <w:rPr>
-          <w:rFonts w:ascii="Roboto" w:hAnsi="Roboto"/>
-        </w:rPr>
-        <w:t>Business value</w:t>
-      </w:r>
-    </w:p>
-    <w:p>
-      <w:pPr>
-        <w:pStyle w:val="ListParagraph"/>
-        <w:numPr>
-          <w:ilvl w:val="2"/>
-          <w:numId w:val="10"/>
-        </w:numPr>
-        <w:rPr>
-          <w:rFonts w:ascii="Roboto" w:hAnsi="Roboto"/>
-        </w:rPr>
-      </w:pPr>
-      <w:r>
-        <w:rPr>
-          <w:rFonts w:ascii="Roboto" w:hAnsi="Roboto"/>
-        </w:rPr>
-        <w:t>How long items will take</w:t>
-      </w:r>
-    </w:p>
-    <w:p>
-      <w:pPr>
-        <w:pStyle w:val="ListParagraph"/>
-        <w:numPr>
-          <w:ilvl w:val="2"/>
-          <w:numId w:val="10"/>
-        </w:numPr>
-        <w:rPr>
-          <w:rFonts w:ascii="Roboto" w:hAnsi="Roboto"/>
-        </w:rPr>
-      </w:pPr>
-      <w:r>
-        <w:rPr>
-          <w:rFonts w:ascii="Roboto" w:hAnsi="Roboto"/>
-        </w:rPr>
-        <w:t>How much team feels it can do that sprint</w:t>
-      </w:r>
-    </w:p>
-    <w:p>
-      <w:pPr>
-        <w:pStyle w:val="ListParagraph"/>
-        <w:numPr>
-          <w:ilvl w:val="3"/>
-          <w:numId w:val="10"/>
-        </w:numPr>
-        <w:rPr>
-          <w:rFonts w:ascii="Roboto" w:hAnsi="Roboto"/>
-        </w:rPr>
-      </w:pPr>
-      <w:r>
-        <w:rPr>
-          <w:rFonts w:ascii="Roboto" w:hAnsi="Roboto"/>
-        </w:rPr>
-        <w:t>Velocity – calculated from previous finished sprint items</w:t>
-      </w:r>
-    </w:p>
-    <w:p>
-      <w:pPr>
-        <w:pStyle w:val="ListParagraph"/>
-        <w:numPr>
-          <w:ilvl w:val="1"/>
-          <w:numId w:val="10"/>
-        </w:numPr>
-        <w:rPr>
-          <w:rFonts w:ascii="Roboto" w:hAnsi="Roboto"/>
-        </w:rPr>
-      </w:pPr>
-      <w:r>
-        <w:rPr>
-          <w:rFonts w:ascii="Roboto" w:hAnsi="Roboto"/>
-        </w:rPr>
-        <w:t>Items not finished return to Product Backlog</w:t>
-      </w:r>
-    </w:p>
-    <w:p>
-      <w:pPr>
-        <w:pStyle w:val="ListParagraph"/>
-        <w:numPr>
-          <w:ilvl w:val="0"/>
-          <w:numId w:val="10"/>
-        </w:numPr>
-        <w:rPr>
-          <w:rFonts w:ascii="Roboto" w:hAnsi="Roboto"/>
-          <w:color w:val="FF0000"/>
-        </w:rPr>
-      </w:pPr>
-      <w:r>
-        <w:rPr>
-          <w:rFonts w:ascii="Roboto" w:hAnsi="Roboto"/>
-          <w:color w:val="FF0000"/>
-        </w:rPr>
-        <w:t xml:space="preserve">Product backlog can change during a sprint but the spring backlog </w:t>
-      </w:r>
-      <w:r>
+        <w:pStyle w:val="ListParagraph"/>
+        <w:numPr>
+          <w:ilvl w:val="1"/>
+          <w:numId w:val="13"/>
+        </w:numPr>
+        <w:rPr>
+          <w:rFonts w:ascii="Roboto" w:hAnsi="Roboto"/>
+        </w:rPr>
+      </w:pPr>
+      <w:r>
+        <w:rPr>
+          <w:rFonts w:ascii="Roboto" w:hAnsi="Roboto"/>
+        </w:rPr>
+        <w:t>Requirements analysis and definition</w:t>
+      </w:r>
+    </w:p>
+    <w:p>
+      <w:pPr>
+        <w:pStyle w:val="ListParagraph"/>
+        <w:numPr>
+          <w:ilvl w:val="1"/>
+          <w:numId w:val="13"/>
+        </w:numPr>
+        <w:rPr>
+          <w:rFonts w:ascii="Roboto" w:hAnsi="Roboto"/>
+        </w:rPr>
+      </w:pPr>
+      <w:r>
+        <w:rPr>
+          <w:rFonts w:ascii="Roboto" w:hAnsi="Roboto"/>
+        </w:rPr>
+        <w:t>System Design</w:t>
+      </w:r>
+    </w:p>
+    <w:p>
+      <w:pPr>
+        <w:pStyle w:val="ListParagraph"/>
+        <w:numPr>
+          <w:ilvl w:val="1"/>
+          <w:numId w:val="13"/>
+        </w:numPr>
+        <w:rPr>
+          <w:rFonts w:ascii="Roboto" w:hAnsi="Roboto"/>
+        </w:rPr>
+      </w:pPr>
+      <w:r>
+        <w:rPr>
+          <w:rFonts w:ascii="Roboto" w:hAnsi="Roboto"/>
+        </w:rPr>
+        <w:t>Program Design</w:t>
+      </w:r>
+    </w:p>
+    <w:p>
+      <w:pPr>
+        <w:pStyle w:val="ListParagraph"/>
+        <w:numPr>
+          <w:ilvl w:val="1"/>
+          <w:numId w:val="13"/>
+        </w:numPr>
+        <w:rPr>
+          <w:rFonts w:ascii="Roboto" w:hAnsi="Roboto"/>
+        </w:rPr>
+      </w:pPr>
+      <w:r>
+        <w:rPr>
+          <w:rFonts w:ascii="Roboto" w:hAnsi="Roboto"/>
+        </w:rPr>
+        <w:t>Programming</w:t>
+      </w:r>
+    </w:p>
+    <w:p>
+      <w:pPr>
+        <w:pStyle w:val="ListParagraph"/>
+        <w:numPr>
+          <w:ilvl w:val="1"/>
+          <w:numId w:val="13"/>
+        </w:numPr>
+        <w:rPr>
+          <w:rFonts w:ascii="Roboto" w:hAnsi="Roboto"/>
+        </w:rPr>
+      </w:pPr>
+      <w:r>
+        <w:rPr>
+          <w:rFonts w:ascii="Roboto" w:hAnsi="Roboto"/>
+        </w:rPr>
+        <w:t>Unit/Integration/System Testing</w:t>
+      </w:r>
+    </w:p>
+    <w:p>
+      <w:pPr>
+        <w:pStyle w:val="ListParagraph"/>
+        <w:numPr>
+          <w:ilvl w:val="1"/>
+          <w:numId w:val="13"/>
+        </w:numPr>
+        <w:rPr>
+          <w:rFonts w:ascii="Roboto" w:hAnsi="Roboto"/>
+        </w:rPr>
+      </w:pPr>
+      <w:r>
+        <w:rPr>
+          <w:rFonts w:ascii="Roboto" w:hAnsi="Roboto"/>
+        </w:rPr>
+        <w:t>Delivery</w:t>
+      </w:r>
+    </w:p>
+    <w:p>
+      <w:pPr>
+        <w:pStyle w:val="ListParagraph"/>
+        <w:numPr>
+          <w:ilvl w:val="1"/>
+          <w:numId w:val="13"/>
+        </w:numPr>
+        <w:rPr>
+          <w:rFonts w:ascii="Roboto" w:hAnsi="Roboto"/>
+        </w:rPr>
+      </w:pPr>
+      <w:r>
+        <w:rPr>
+          <w:rFonts w:ascii="Roboto" w:hAnsi="Roboto"/>
+        </w:rPr>
+        <w:t>Maintenance</w:t>
+      </w:r>
+    </w:p>
+    <w:p>
+      <w:pPr>
+        <w:rPr>
+          <w:rFonts w:ascii="Roboto" w:hAnsi="Roboto"/>
+        </w:rPr>
+      </w:pPr>
+    </w:p>
+    <w:p>
+      <w:pPr>
+        <w:pStyle w:val="ListParagraph"/>
+        <w:numPr>
+          <w:ilvl w:val="0"/>
+          <w:numId w:val="13"/>
+        </w:numPr>
         <w:rPr>
           <w:rFonts w:ascii="Roboto" w:hAnsi="Roboto"/>
           <w:b/>
-          <w:color w:val="FF0000"/>
-        </w:rPr>
-        <w:t xml:space="preserve">should not </w:t>
-      </w:r>
-      <w:r>
-        <w:rPr>
-          <w:rFonts w:ascii="Roboto" w:hAnsi="Roboto"/>
-          <w:color w:val="FF0000"/>
-        </w:rPr>
-        <w:t>be changed.</w:t>
-      </w:r>
-    </w:p>
-    <w:p>
-      <w:pPr>
-        <w:rPr>
-          <w:rFonts w:ascii="Roboto" w:hAnsi="Roboto"/>
-        </w:rPr>
-      </w:pPr>
-    </w:p>
-    <w:p>
-      <w:pPr>
-        <w:rPr>
-          <w:rFonts w:ascii="Roboto" w:hAnsi="Roboto"/>
-          <w:sz w:val="28"/>
-        </w:rPr>
-      </w:pPr>
-      <w:r>
-        <w:rPr>
-          <w:rFonts w:ascii="Roboto" w:hAnsi="Roboto"/>
-          <w:sz w:val="28"/>
-        </w:rPr>
-        <w:t>Scrum-specific Rules</w:t>
-      </w:r>
-    </w:p>
-    <w:p>
-      <w:pPr>
-        <w:rPr>
-          <w:rFonts w:ascii="Roboto" w:hAnsi="Roboto"/>
-        </w:rPr>
-      </w:pPr>
-    </w:p>
-    <w:p>
-      <w:pPr>
-        <w:pStyle w:val="ListParagraph"/>
-        <w:numPr>
-          <w:ilvl w:val="0"/>
-          <w:numId w:val="11"/>
-        </w:numPr>
-        <w:rPr>
-          <w:rFonts w:ascii="Roboto" w:hAnsi="Roboto"/>
-        </w:rPr>
-      </w:pPr>
-      <w:r>
-        <w:rPr>
-          <w:rFonts w:ascii="Roboto" w:hAnsi="Roboto"/>
-        </w:rPr>
-        <w:t>Product Owner</w:t>
-      </w:r>
-    </w:p>
-    <w:p>
-      <w:pPr>
-        <w:pStyle w:val="ListParagraph"/>
-        <w:numPr>
-          <w:ilvl w:val="0"/>
-          <w:numId w:val="11"/>
-        </w:numPr>
-        <w:rPr>
-          <w:rFonts w:ascii="Roboto" w:hAnsi="Roboto"/>
-        </w:rPr>
-      </w:pPr>
-      <w:r>
-        <w:rPr>
-          <w:rFonts w:ascii="Roboto" w:hAnsi="Roboto"/>
-        </w:rPr>
-        <w:t>User Story</w:t>
-      </w:r>
-    </w:p>
-    <w:p>
-      <w:pPr>
-        <w:pStyle w:val="ListParagraph"/>
-        <w:numPr>
-          <w:ilvl w:val="1"/>
-          <w:numId w:val="11"/>
-        </w:numPr>
-        <w:rPr>
-          <w:rFonts w:ascii="Roboto" w:hAnsi="Roboto"/>
-        </w:rPr>
-      </w:pPr>
-      <w:r>
-        <w:rPr>
-          <w:rFonts w:ascii="Roboto" w:hAnsi="Roboto"/>
-        </w:rPr>
-        <w:t>A free text, step-by-step description of a functional requirement from an end-user perspective</w:t>
-      </w:r>
-    </w:p>
-    <w:p>
-      <w:pPr>
-        <w:pStyle w:val="ListParagraph"/>
-        <w:numPr>
-          <w:ilvl w:val="0"/>
-          <w:numId w:val="11"/>
-        </w:numPr>
-        <w:rPr>
-          <w:rFonts w:ascii="Roboto" w:hAnsi="Roboto"/>
-        </w:rPr>
-      </w:pPr>
-      <w:r>
-        <w:rPr>
-          <w:rFonts w:ascii="Roboto" w:hAnsi="Roboto"/>
-        </w:rPr>
-        <w:t>Scrum Master</w:t>
-      </w:r>
-    </w:p>
-    <w:p>
-      <w:pPr>
-        <w:pStyle w:val="ListParagraph"/>
-        <w:numPr>
-          <w:ilvl w:val="1"/>
-          <w:numId w:val="11"/>
-        </w:numPr>
-        <w:rPr>
-          <w:rFonts w:ascii="Roboto" w:hAnsi="Roboto"/>
-        </w:rPr>
-      </w:pPr>
-      <w:r>
-        <w:rPr>
-          <w:rFonts w:ascii="Roboto" w:hAnsi="Roboto"/>
-        </w:rPr>
-        <w:t>Enforcer of scrum rules</w:t>
-      </w:r>
-    </w:p>
-    <w:p>
-      <w:pPr>
-        <w:rPr>
-          <w:rFonts w:ascii="Roboto" w:hAnsi="Roboto"/>
-        </w:rPr>
-      </w:pPr>
-      <w:r>
-        <w:rPr>
-          <w:rFonts w:ascii="Roboto" w:hAnsi="Roboto"/>
-        </w:rPr>
-        <w:br w:type="page"/>
-      </w:r>
-    </w:p>
-    <w:p>
-      <w:pPr>
-        <w:rPr>
-          <w:rFonts w:ascii="Roboto" w:hAnsi="Roboto"/>
-        </w:rPr>
-      </w:pPr>
-    </w:p>
-    <w:p>
-      <w:pPr>
-        <w:rPr>
-          <w:rFonts w:ascii="Roboto" w:hAnsi="Roboto"/>
-          <w:sz w:val="32"/>
-        </w:rPr>
-      </w:pPr>
-      <w:r>
-        <w:rPr>
-          <w:rFonts w:ascii="Roboto" w:hAnsi="Roboto"/>
-          <w:sz w:val="32"/>
-        </w:rPr>
-        <w:t>Questions</w:t>
-      </w:r>
+        </w:rPr>
+      </w:pPr>
+      <w:r>
+        <w:rPr>
+          <w:rFonts w:ascii="Roboto" w:hAnsi="Roboto"/>
+          <w:b/>
+        </w:rPr>
+        <w:t>What are the characteristics of the software process?</w:t>
+      </w:r>
+    </w:p>
+    <w:p>
+      <w:pPr>
+        <w:pStyle w:val="ListParagraph"/>
+        <w:numPr>
+          <w:ilvl w:val="1"/>
+          <w:numId w:val="13"/>
+        </w:numPr>
+        <w:rPr>
+          <w:rFonts w:ascii="Roboto" w:hAnsi="Roboto"/>
+        </w:rPr>
+      </w:pPr>
+      <w:r>
+        <w:rPr>
+          <w:rFonts w:ascii="Roboto" w:hAnsi="Roboto"/>
+        </w:rPr>
+        <w:t>Prescribes the major activities and when each occurs</w:t>
+      </w:r>
+    </w:p>
+    <w:p>
+      <w:pPr>
+        <w:pStyle w:val="ListParagraph"/>
+        <w:numPr>
+          <w:ilvl w:val="1"/>
+          <w:numId w:val="13"/>
+        </w:numPr>
+        <w:rPr>
+          <w:rFonts w:ascii="Roboto" w:hAnsi="Roboto"/>
+        </w:rPr>
+      </w:pPr>
+      <w:r>
+        <w:rPr>
+          <w:rFonts w:ascii="Roboto" w:hAnsi="Roboto"/>
+        </w:rPr>
+        <w:t>Can produce intermediate product and final product</w:t>
+      </w:r>
+    </w:p>
+    <w:p>
+      <w:pPr>
+        <w:pStyle w:val="ListParagraph"/>
+        <w:numPr>
+          <w:ilvl w:val="1"/>
+          <w:numId w:val="13"/>
+        </w:numPr>
+        <w:rPr>
+          <w:rFonts w:ascii="Roboto" w:hAnsi="Roboto"/>
+        </w:rPr>
+      </w:pPr>
+      <w:r>
+        <w:rPr>
+          <w:rFonts w:ascii="Roboto" w:hAnsi="Roboto"/>
+        </w:rPr>
+        <w:t>Can be composition of mini-processes</w:t>
+      </w:r>
+    </w:p>
+    <w:p>
+      <w:pPr>
+        <w:pStyle w:val="ListParagraph"/>
+        <w:numPr>
+          <w:ilvl w:val="1"/>
+          <w:numId w:val="13"/>
+        </w:numPr>
+        <w:rPr>
+          <w:rFonts w:ascii="Roboto" w:hAnsi="Roboto"/>
+        </w:rPr>
+      </w:pPr>
+      <w:r>
+        <w:rPr>
+          <w:rFonts w:ascii="Roboto" w:hAnsi="Roboto"/>
+        </w:rPr>
+        <w:t>Each activity has entry and exit criteria (clear when it starts and stops)</w:t>
+      </w:r>
+    </w:p>
+    <w:p>
+      <w:pPr>
+        <w:pStyle w:val="ListParagraph"/>
+        <w:numPr>
+          <w:ilvl w:val="1"/>
+          <w:numId w:val="13"/>
+        </w:numPr>
+        <w:rPr>
+          <w:rFonts w:ascii="Roboto" w:hAnsi="Roboto"/>
+        </w:rPr>
+      </w:pPr>
+      <w:r>
+        <w:rPr>
+          <w:rFonts w:ascii="Roboto" w:hAnsi="Roboto"/>
+        </w:rPr>
+        <w:t>Sequential (know which activity is next)</w:t>
+      </w:r>
+    </w:p>
+    <w:p>
+      <w:pPr>
+        <w:pStyle w:val="ListParagraph"/>
+        <w:numPr>
+          <w:ilvl w:val="1"/>
+          <w:numId w:val="13"/>
+        </w:numPr>
+        <w:rPr>
+          <w:rFonts w:ascii="Roboto" w:hAnsi="Roboto"/>
+        </w:rPr>
+      </w:pPr>
+      <w:r>
+        <w:rPr>
+          <w:rFonts w:ascii="Roboto" w:hAnsi="Roboto"/>
+        </w:rPr>
+        <w:t>Each activity has goals</w:t>
+      </w:r>
+    </w:p>
+    <w:p>
+      <w:pPr>
+        <w:pStyle w:val="ListParagraph"/>
+        <w:numPr>
+          <w:ilvl w:val="1"/>
+          <w:numId w:val="13"/>
+        </w:numPr>
+        <w:rPr>
+          <w:rFonts w:ascii="Roboto" w:hAnsi="Roboto"/>
+        </w:rPr>
+      </w:pPr>
+      <w:r>
+        <w:rPr>
+          <w:rFonts w:ascii="Roboto" w:hAnsi="Roboto"/>
+          <w:b/>
+        </w:rPr>
+        <w:t>Constraints</w:t>
+      </w:r>
+      <w:r>
+        <w:rPr>
+          <w:rFonts w:ascii="Roboto" w:hAnsi="Roboto"/>
+        </w:rPr>
+        <w:t xml:space="preserve"> can apply to one or more </w:t>
+      </w:r>
+      <w:r>
+        <w:rPr>
+          <w:rFonts w:ascii="Roboto" w:hAnsi="Roboto"/>
+          <w:b/>
+        </w:rPr>
+        <w:t>activities</w:t>
+      </w:r>
+      <w:r>
+        <w:rPr>
+          <w:rFonts w:ascii="Roboto" w:hAnsi="Roboto"/>
+        </w:rPr>
+        <w:t xml:space="preserve">, </w:t>
+      </w:r>
+      <w:r>
+        <w:rPr>
+          <w:rFonts w:ascii="Roboto" w:hAnsi="Roboto"/>
+          <w:b/>
+        </w:rPr>
+        <w:t>resources</w:t>
+      </w:r>
+      <w:r>
+        <w:rPr>
+          <w:rFonts w:ascii="Roboto" w:hAnsi="Roboto"/>
+        </w:rPr>
+        <w:t xml:space="preserve">, </w:t>
+      </w:r>
+      <w:r>
+        <w:rPr>
+          <w:rFonts w:ascii="Roboto" w:hAnsi="Roboto"/>
+          <w:b/>
+        </w:rPr>
+        <w:t>products</w:t>
+      </w:r>
+    </w:p>
+    <w:p>
+      <w:pPr>
+        <w:rPr>
+          <w:rFonts w:ascii="Roboto" w:hAnsi="Roboto"/>
+        </w:rPr>
+      </w:pPr>
+    </w:p>
+    <w:p>
+      <w:pPr>
+        <w:pStyle w:val="ListParagraph"/>
+        <w:numPr>
+          <w:ilvl w:val="0"/>
+          <w:numId w:val="13"/>
+        </w:numPr>
+        <w:rPr>
+          <w:rFonts w:ascii="Roboto" w:hAnsi="Roboto"/>
+        </w:rPr>
+      </w:pPr>
+      <w:r>
+        <w:rPr>
+          <w:rFonts w:ascii="Roboto" w:hAnsi="Roboto"/>
+          <w:b/>
+        </w:rPr>
+        <w:t>Why is helpful to model a process?</w:t>
+      </w:r>
+    </w:p>
+    <w:p>
+      <w:pPr>
+        <w:rPr>
+          <w:rFonts w:ascii="Roboto" w:hAnsi="Roboto"/>
+        </w:rPr>
+      </w:pPr>
     </w:p>
     <w:p>
       <w:pPr>
@@ -2959,31 +4465,12 @@
           <w:rFonts w:ascii="Roboto" w:hAnsi="Roboto"/>
         </w:rPr>
       </w:pPr>
-    </w:p>
-    <w:p>
-      <w:pPr>
-        <w:pStyle w:val="ListParagraph"/>
-        <w:numPr>
-          <w:ilvl w:val="0"/>
-          <w:numId w:val="14"/>
-        </w:numPr>
-        <w:rPr>
-          <w:rFonts w:ascii="Roboto" w:hAnsi="Roboto"/>
-        </w:rPr>
-      </w:pPr>
-      <w:r>
-        <w:rPr>
-          <w:rFonts w:ascii="Roboto" w:hAnsi="Roboto"/>
-        </w:rPr>
-        <w:t>He could give us a software description that we would need to produce a model for. Be able to produce a use case diagram for a piece of software.</w:t>
-      </w:r>
-    </w:p>
-    <w:p>
-      <w:pPr>
-        <w:rPr>
-          <w:rFonts w:ascii="Roboto" w:hAnsi="Roboto"/>
-        </w:rPr>
-      </w:pPr>
+      <w:r>
+        <w:rPr>
+          <w:rFonts w:ascii="Roboto" w:hAnsi="Roboto"/>
+        </w:rPr>
+        <w:t>It provides a roadmap for development and documenting creates common understanding. It can also help find bugs in the process, even before development starts.</w:t>
+      </w:r>
     </w:p>
     <w:p>
       <w:pPr>
@@ -3001,478 +4488,66 @@
         </w:numPr>
         <w:rPr>
           <w:rFonts w:ascii="Roboto" w:hAnsi="Roboto"/>
+        </w:rPr>
+      </w:pPr>
+      <w:r>
+        <w:rPr>
+          <w:rFonts w:ascii="Roboto" w:hAnsi="Roboto"/>
           <w:b/>
         </w:rPr>
+        <w:t>What is one negative attribute of the V Model?</w:t>
+      </w:r>
+    </w:p>
+    <w:p>
+      <w:pPr>
+        <w:rPr>
+          <w:rFonts w:ascii="Roboto" w:hAnsi="Roboto"/>
+        </w:rPr>
+      </w:pPr>
+    </w:p>
+    <w:p>
+      <w:pPr>
+        <w:ind w:left="720"/>
+        <w:rPr>
+          <w:rFonts w:ascii="Roboto" w:hAnsi="Roboto"/>
+        </w:rPr>
+      </w:pPr>
+      <w:r>
+        <w:rPr>
+          <w:rFonts w:ascii="Roboto" w:hAnsi="Roboto"/>
+        </w:rPr>
+        <w:t>Requirement changes are not detected until just before delivery where changes are very expensive.</w:t>
+      </w:r>
+    </w:p>
+    <w:p>
+      <w:pPr>
+        <w:rPr>
+          <w:rFonts w:ascii="Roboto" w:hAnsi="Roboto"/>
+        </w:rPr>
+      </w:pPr>
+    </w:p>
+    <w:p>
+      <w:pPr>
+        <w:pStyle w:val="ListParagraph"/>
+        <w:numPr>
+          <w:ilvl w:val="0"/>
+          <w:numId w:val="13"/>
+        </w:numPr>
+        <w:rPr>
+          <w:rFonts w:ascii="Roboto" w:hAnsi="Roboto"/>
+        </w:rPr>
       </w:pPr>
       <w:r>
         <w:rPr>
           <w:rFonts w:ascii="Roboto" w:hAnsi="Roboto"/>
           <w:b/>
         </w:rPr>
-        <w:t>What is a sprint?</w:t>
-      </w:r>
-    </w:p>
-    <w:p>
-      <w:pPr>
-        <w:rPr>
-          <w:rFonts w:ascii="Roboto" w:hAnsi="Roboto"/>
-        </w:rPr>
-      </w:pPr>
+        <w:t>Placeholder</w:t>
+      </w:r>
     </w:p>
     <w:p>
       <w:pPr>
         <w:ind w:left="720"/>
-        <w:rPr>
-          <w:rFonts w:ascii="Roboto" w:hAnsi="Roboto"/>
-        </w:rPr>
-      </w:pPr>
-      <w:r>
-        <w:rPr>
-          <w:rFonts w:ascii="Roboto" w:hAnsi="Roboto"/>
-        </w:rPr>
-        <w:t>A subset of work tasks for a specific iteration in Scrum</w:t>
-      </w:r>
-    </w:p>
-    <w:p>
-      <w:pPr>
-        <w:rPr>
-          <w:rFonts w:ascii="Roboto" w:hAnsi="Roboto"/>
-        </w:rPr>
-      </w:pPr>
-    </w:p>
-    <w:p>
-      <w:pPr>
-        <w:pStyle w:val="ListParagraph"/>
-        <w:numPr>
-          <w:ilvl w:val="0"/>
-          <w:numId w:val="13"/>
-        </w:numPr>
-        <w:rPr>
-          <w:rFonts w:ascii="Roboto" w:hAnsi="Roboto"/>
-          <w:b/>
-        </w:rPr>
-      </w:pPr>
-      <w:r>
-        <w:rPr>
-          <w:rFonts w:ascii="Roboto" w:hAnsi="Roboto"/>
-          <w:b/>
-        </w:rPr>
-        <w:t xml:space="preserve">What is a </w:t>
-      </w:r>
-      <w:proofErr w:type="spellStart"/>
-      <w:r>
-        <w:rPr>
-          <w:rFonts w:ascii="Roboto" w:hAnsi="Roboto"/>
-          <w:b/>
-        </w:rPr>
-        <w:t>gantt</w:t>
-      </w:r>
-      <w:proofErr w:type="spellEnd"/>
-      <w:r>
-        <w:rPr>
-          <w:rFonts w:ascii="Roboto" w:hAnsi="Roboto"/>
-          <w:b/>
-        </w:rPr>
-        <w:t xml:space="preserve"> chart used for?</w:t>
-      </w:r>
-    </w:p>
-    <w:p>
-      <w:pPr>
-        <w:pStyle w:val="ListParagraph"/>
-        <w:numPr>
-          <w:ilvl w:val="0"/>
-          <w:numId w:val="13"/>
-        </w:numPr>
-        <w:rPr>
-          <w:rFonts w:ascii="Roboto" w:hAnsi="Roboto"/>
-          <w:b/>
-        </w:rPr>
-      </w:pPr>
-      <w:r>
-        <w:rPr>
-          <w:rFonts w:ascii="Roboto" w:hAnsi="Roboto"/>
-          <w:b/>
-        </w:rPr>
-        <w:t>When would you use the waterfall model and why?</w:t>
-      </w:r>
-    </w:p>
-    <w:p>
-      <w:pPr>
-        <w:ind w:left="720"/>
-        <w:rPr>
-          <w:rFonts w:ascii="Roboto" w:hAnsi="Roboto"/>
-        </w:rPr>
-      </w:pPr>
-    </w:p>
-    <w:p>
-      <w:pPr>
-        <w:ind w:left="720"/>
-        <w:rPr>
-          <w:rFonts w:ascii="Roboto" w:hAnsi="Roboto"/>
-        </w:rPr>
-      </w:pPr>
-      <w:r>
-        <w:rPr>
-          <w:rFonts w:ascii="Roboto" w:hAnsi="Roboto"/>
-        </w:rPr>
-        <w:t>It is acceptable to use the waterfall model when the client knows exactly what they want for fast software production.</w:t>
-      </w:r>
-    </w:p>
-    <w:p>
-      <w:pPr>
-        <w:rPr>
-          <w:rFonts w:ascii="Roboto" w:hAnsi="Roboto"/>
-        </w:rPr>
-      </w:pPr>
-    </w:p>
-    <w:p>
-      <w:pPr>
-        <w:pStyle w:val="ListParagraph"/>
-        <w:numPr>
-          <w:ilvl w:val="0"/>
-          <w:numId w:val="13"/>
-        </w:numPr>
-        <w:rPr>
-          <w:rFonts w:ascii="Roboto" w:hAnsi="Roboto"/>
-          <w:b/>
-        </w:rPr>
-      </w:pPr>
-      <w:r>
-        <w:rPr>
-          <w:rFonts w:ascii="Roboto" w:hAnsi="Roboto"/>
-          <w:b/>
-        </w:rPr>
-        <w:t>How does the waterfall process model differ from the iterative process model?</w:t>
-      </w:r>
-    </w:p>
-    <w:p>
-      <w:pPr>
-        <w:pStyle w:val="ListParagraph"/>
-        <w:rPr>
-          <w:rFonts w:ascii="Roboto" w:hAnsi="Roboto"/>
-        </w:rPr>
-      </w:pPr>
-    </w:p>
-    <w:p>
-      <w:pPr>
-        <w:pStyle w:val="ListParagraph"/>
-        <w:rPr>
-          <w:rFonts w:ascii="Roboto" w:hAnsi="Roboto"/>
-        </w:rPr>
-      </w:pPr>
-      <w:r>
-        <w:rPr>
-          <w:rFonts w:ascii="Roboto" w:hAnsi="Roboto"/>
-        </w:rPr>
-        <w:t>The waterfall process model is for quicker development, but does not account for change like the iterative process model. Iterative has the same back structure as the waterfall model, but it also for a back track to one of the earlier steps in the process. This causes the iterative process model approach to take longer.</w:t>
-      </w:r>
-    </w:p>
-    <w:p>
-      <w:pPr>
-        <w:rPr>
-          <w:rFonts w:ascii="Roboto" w:hAnsi="Roboto"/>
-        </w:rPr>
-      </w:pPr>
-    </w:p>
-    <w:p>
-      <w:pPr>
-        <w:pStyle w:val="ListParagraph"/>
-        <w:numPr>
-          <w:ilvl w:val="0"/>
-          <w:numId w:val="13"/>
-        </w:numPr>
-        <w:rPr>
-          <w:rFonts w:ascii="Roboto" w:hAnsi="Roboto"/>
-          <w:b/>
-        </w:rPr>
-      </w:pPr>
-      <w:r>
-        <w:rPr>
-          <w:rFonts w:ascii="Roboto" w:hAnsi="Roboto"/>
-          <w:b/>
-        </w:rPr>
-        <w:t>What basic concepts do all agile methods have in common?</w:t>
-      </w:r>
-    </w:p>
-    <w:p>
-      <w:pPr>
-        <w:pStyle w:val="ListParagraph"/>
-        <w:rPr>
-          <w:rFonts w:ascii="Roboto" w:hAnsi="Roboto"/>
-        </w:rPr>
-      </w:pPr>
-    </w:p>
-    <w:p>
-      <w:pPr>
-        <w:pStyle w:val="ListParagraph"/>
-        <w:rPr>
-          <w:rFonts w:ascii="Roboto" w:hAnsi="Roboto"/>
-        </w:rPr>
-      </w:pPr>
-      <w:r>
-        <w:rPr>
-          <w:rFonts w:ascii="Roboto" w:hAnsi="Roboto"/>
-        </w:rPr>
-        <w:t xml:space="preserve">All deal with the same basic actions (requirements, design, </w:t>
-      </w:r>
-      <w:proofErr w:type="spellStart"/>
-      <w:r>
-        <w:rPr>
-          <w:rFonts w:ascii="Roboto" w:hAnsi="Roboto"/>
-        </w:rPr>
-        <w:t>etc</w:t>
-      </w:r>
-      <w:proofErr w:type="spellEnd"/>
-      <w:r>
-        <w:rPr>
-          <w:rFonts w:ascii="Roboto" w:hAnsi="Roboto"/>
-        </w:rPr>
-        <w:t xml:space="preserve">) and all accept change as part of the process. </w:t>
-      </w:r>
-    </w:p>
-    <w:p>
-      <w:pPr>
-        <w:pStyle w:val="ListParagraph"/>
-        <w:rPr>
-          <w:rFonts w:ascii="Roboto" w:hAnsi="Roboto"/>
-        </w:rPr>
-      </w:pPr>
-    </w:p>
-    <w:p>
-      <w:pPr>
-        <w:pStyle w:val="ListParagraph"/>
-        <w:numPr>
-          <w:ilvl w:val="0"/>
-          <w:numId w:val="13"/>
-        </w:numPr>
-        <w:rPr>
-          <w:rFonts w:ascii="Roboto" w:hAnsi="Roboto"/>
-        </w:rPr>
-      </w:pPr>
-      <w:r>
-        <w:rPr>
-          <w:rFonts w:ascii="Roboto" w:hAnsi="Roboto"/>
-        </w:rPr>
-        <w:t>Why should the development of software follow an engineering process?</w:t>
-      </w:r>
-    </w:p>
-    <w:p>
-      <w:pPr>
-        <w:pStyle w:val="ListParagraph"/>
-        <w:numPr>
-          <w:ilvl w:val="0"/>
-          <w:numId w:val="13"/>
-        </w:numPr>
-        <w:rPr>
-          <w:rFonts w:ascii="Roboto" w:hAnsi="Roboto"/>
-          <w:b/>
-        </w:rPr>
-      </w:pPr>
-      <w:r>
-        <w:rPr>
-          <w:rFonts w:ascii="Roboto" w:hAnsi="Roboto"/>
-          <w:b/>
-        </w:rPr>
-        <w:t>What are the five values of extreme programming?</w:t>
-      </w:r>
-    </w:p>
-    <w:p>
-      <w:pPr>
-        <w:rPr>
-          <w:rFonts w:ascii="Roboto" w:hAnsi="Roboto"/>
-        </w:rPr>
-      </w:pPr>
-    </w:p>
-    <w:p>
-      <w:pPr>
-        <w:ind w:left="720"/>
-        <w:rPr>
-          <w:rFonts w:ascii="Roboto" w:hAnsi="Roboto"/>
-        </w:rPr>
-      </w:pPr>
-      <w:r>
-        <w:rPr>
-          <w:rFonts w:ascii="Roboto" w:hAnsi="Roboto"/>
-        </w:rPr>
-        <w:t>Communication, Simplicity, Feedback, Courage, and Respect</w:t>
-      </w:r>
-    </w:p>
-    <w:p>
-      <w:pPr>
-        <w:rPr>
-          <w:rFonts w:ascii="Roboto" w:hAnsi="Roboto"/>
-        </w:rPr>
-      </w:pPr>
-    </w:p>
-    <w:p>
-      <w:pPr>
-        <w:pStyle w:val="ListParagraph"/>
-        <w:numPr>
-          <w:ilvl w:val="0"/>
-          <w:numId w:val="13"/>
-        </w:numPr>
-        <w:rPr>
-          <w:rFonts w:ascii="Roboto" w:hAnsi="Roboto"/>
-        </w:rPr>
-      </w:pPr>
-      <w:r>
-        <w:rPr>
-          <w:rFonts w:ascii="Roboto" w:hAnsi="Roboto"/>
-        </w:rPr>
-        <w:t>Can you define the five values of extreme programming?</w:t>
-      </w:r>
-    </w:p>
-    <w:p>
-      <w:pPr>
-        <w:pStyle w:val="ListParagraph"/>
-        <w:numPr>
-          <w:ilvl w:val="0"/>
-          <w:numId w:val="13"/>
-        </w:numPr>
-        <w:rPr>
-          <w:rFonts w:ascii="Roboto" w:hAnsi="Roboto"/>
-          <w:b/>
-        </w:rPr>
-      </w:pPr>
-      <w:r>
-        <w:rPr>
-          <w:rFonts w:ascii="Roboto" w:hAnsi="Roboto"/>
-          <w:b/>
-        </w:rPr>
-        <w:t>What is a stakeholder?</w:t>
-      </w:r>
-    </w:p>
-    <w:p>
-      <w:pPr>
-        <w:rPr>
-          <w:rFonts w:ascii="Roboto" w:hAnsi="Roboto"/>
-        </w:rPr>
-      </w:pPr>
-    </w:p>
-    <w:p>
-      <w:pPr>
-        <w:ind w:left="720"/>
-        <w:rPr>
-          <w:rFonts w:ascii="Roboto" w:hAnsi="Roboto"/>
-        </w:rPr>
-      </w:pPr>
-      <w:r>
-        <w:rPr>
-          <w:rFonts w:ascii="Roboto" w:hAnsi="Roboto"/>
-        </w:rPr>
-        <w:t xml:space="preserve">A stakeholder is anyone who is affected by the software engineering process. A stakeholder can be </w:t>
-      </w:r>
-      <w:proofErr w:type="gramStart"/>
-      <w:r>
-        <w:rPr>
-          <w:rFonts w:ascii="Roboto" w:hAnsi="Roboto"/>
-        </w:rPr>
-        <w:t>a</w:t>
-      </w:r>
-      <w:proofErr w:type="gramEnd"/>
-      <w:r>
-        <w:rPr>
-          <w:rFonts w:ascii="Roboto" w:hAnsi="Roboto"/>
-        </w:rPr>
-        <w:t xml:space="preserve"> end-user, developer, investor, etc.</w:t>
-      </w:r>
-    </w:p>
-    <w:p>
-      <w:pPr>
-        <w:rPr>
-          <w:rFonts w:ascii="Roboto" w:hAnsi="Roboto"/>
-        </w:rPr>
-      </w:pPr>
-    </w:p>
-    <w:p>
-      <w:pPr>
-        <w:pStyle w:val="ListParagraph"/>
-        <w:numPr>
-          <w:ilvl w:val="0"/>
-          <w:numId w:val="13"/>
-        </w:numPr>
-        <w:rPr>
-          <w:rFonts w:ascii="Roboto" w:hAnsi="Roboto"/>
-        </w:rPr>
-      </w:pPr>
-      <w:r>
-        <w:rPr>
-          <w:rFonts w:ascii="Roboto" w:hAnsi="Roboto"/>
-        </w:rPr>
-        <w:t>What normally takes place during a scrum sprint?</w:t>
-      </w:r>
-    </w:p>
-    <w:p>
-      <w:pPr>
-        <w:rPr>
-          <w:rFonts w:ascii="Roboto" w:hAnsi="Roboto"/>
-        </w:rPr>
-      </w:pPr>
-    </w:p>
-    <w:p>
-      <w:pPr>
-        <w:ind w:left="720"/>
-        <w:rPr>
-          <w:rFonts w:ascii="Roboto" w:hAnsi="Roboto"/>
-        </w:rPr>
-      </w:pPr>
-    </w:p>
-    <w:p>
-      <w:pPr>
-        <w:pStyle w:val="ListParagraph"/>
-        <w:numPr>
-          <w:ilvl w:val="0"/>
-          <w:numId w:val="13"/>
-        </w:numPr>
-        <w:rPr>
-          <w:rFonts w:ascii="Roboto" w:hAnsi="Roboto"/>
-        </w:rPr>
-      </w:pPr>
-      <w:r>
-        <w:rPr>
-          <w:rFonts w:ascii="Roboto" w:hAnsi="Roboto"/>
-        </w:rPr>
-        <w:t>What is scrum?</w:t>
-      </w:r>
-    </w:p>
-    <w:p>
-      <w:pPr>
-        <w:pStyle w:val="ListParagraph"/>
-        <w:numPr>
-          <w:ilvl w:val="0"/>
-          <w:numId w:val="13"/>
-        </w:numPr>
-        <w:rPr>
-          <w:rFonts w:ascii="Roboto" w:hAnsi="Roboto"/>
-        </w:rPr>
-      </w:pPr>
-      <w:r>
-        <w:rPr>
-          <w:rFonts w:ascii="Roboto" w:hAnsi="Roboto"/>
-        </w:rPr>
-        <w:t>What are the capture steps in requirements analysis?</w:t>
-      </w:r>
-    </w:p>
-    <w:p>
-      <w:pPr>
-        <w:pStyle w:val="ListParagraph"/>
-        <w:numPr>
-          <w:ilvl w:val="0"/>
-          <w:numId w:val="13"/>
-        </w:numPr>
-        <w:rPr>
-          <w:rFonts w:ascii="Roboto" w:hAnsi="Roboto"/>
-        </w:rPr>
-      </w:pPr>
-      <w:r>
-        <w:rPr>
-          <w:rFonts w:ascii="Roboto" w:hAnsi="Roboto"/>
-        </w:rPr>
-        <w:t>What are the fundamental principles behind agile?</w:t>
-      </w:r>
-    </w:p>
-    <w:p>
-      <w:pPr>
         <w:rPr>
           <w:rFonts w:ascii="Roboto" w:hAnsi="Roboto"/>
         </w:rPr>
@@ -4351,6 +5426,92 @@
     </w:lvl>
   </w:abstractNum>
   <w:abstractNum w:abstractNumId="10">
+    <w:nsid w:val="49A04FF4"/>
+    <w:multiLevelType w:val="hybridMultilevel"/>
+    <w:tmpl w:val="3292938A"/>
+    <w:lvl w:ilvl="0" w:tplc="0409000F">
+      <w:start w:val="1"/>
+      <w:numFmt w:val="decimal"/>
+      <w:lvlText w:val="%1."/>
+      <w:lvlJc w:val="left"/>
+      <w:pPr>
+        <w:ind w:left="720" w:hanging="360"/>
+      </w:pPr>
+    </w:lvl>
+    <w:lvl w:ilvl="1" w:tplc="04090019" w:tentative="1">
+      <w:start w:val="1"/>
+      <w:numFmt w:val="lowerLetter"/>
+      <w:lvlText w:val="%2."/>
+      <w:lvlJc w:val="left"/>
+      <w:pPr>
+        <w:ind w:left="1440" w:hanging="360"/>
+      </w:pPr>
+    </w:lvl>
+    <w:lvl w:ilvl="2" w:tplc="0409001B" w:tentative="1">
+      <w:start w:val="1"/>
+      <w:numFmt w:val="lowerRoman"/>
+      <w:lvlText w:val="%3."/>
+      <w:lvlJc w:val="right"/>
+      <w:pPr>
+        <w:ind w:left="2160" w:hanging="180"/>
+      </w:pPr>
+    </w:lvl>
+    <w:lvl w:ilvl="3" w:tplc="0409000F" w:tentative="1">
+      <w:start w:val="1"/>
+      <w:numFmt w:val="decimal"/>
+      <w:lvlText w:val="%4."/>
+      <w:lvlJc w:val="left"/>
+      <w:pPr>
+        <w:ind w:left="2880" w:hanging="360"/>
+      </w:pPr>
+    </w:lvl>
+    <w:lvl w:ilvl="4" w:tplc="04090019" w:tentative="1">
+      <w:start w:val="1"/>
+      <w:numFmt w:val="lowerLetter"/>
+      <w:lvlText w:val="%5."/>
+      <w:lvlJc w:val="left"/>
+      <w:pPr>
+        <w:ind w:left="3600" w:hanging="360"/>
+      </w:pPr>
+    </w:lvl>
+    <w:lvl w:ilvl="5" w:tplc="0409001B" w:tentative="1">
+      <w:start w:val="1"/>
+      <w:numFmt w:val="lowerRoman"/>
+      <w:lvlText w:val="%6."/>
+      <w:lvlJc w:val="right"/>
+      <w:pPr>
+        <w:ind w:left="4320" w:hanging="180"/>
+      </w:pPr>
+    </w:lvl>
+    <w:lvl w:ilvl="6" w:tplc="0409000F" w:tentative="1">
+      <w:start w:val="1"/>
+      <w:numFmt w:val="decimal"/>
+      <w:lvlText w:val="%7."/>
+      <w:lvlJc w:val="left"/>
+      <w:pPr>
+        <w:ind w:left="5040" w:hanging="360"/>
+      </w:pPr>
+    </w:lvl>
+    <w:lvl w:ilvl="7" w:tplc="04090019" w:tentative="1">
+      <w:start w:val="1"/>
+      <w:numFmt w:val="lowerLetter"/>
+      <w:lvlText w:val="%8."/>
+      <w:lvlJc w:val="left"/>
+      <w:pPr>
+        <w:ind w:left="5760" w:hanging="360"/>
+      </w:pPr>
+    </w:lvl>
+    <w:lvl w:ilvl="8" w:tplc="0409001B" w:tentative="1">
+      <w:start w:val="1"/>
+      <w:numFmt w:val="lowerRoman"/>
+      <w:lvlText w:val="%9."/>
+      <w:lvlJc w:val="right"/>
+      <w:pPr>
+        <w:ind w:left="6480" w:hanging="180"/>
+      </w:pPr>
+    </w:lvl>
+  </w:abstractNum>
+  <w:abstractNum w:abstractNumId="11">
     <w:nsid w:val="6110769D"/>
     <w:multiLevelType w:val="hybridMultilevel"/>
     <w:tmpl w:val="7C82E7F8"/>
@@ -4463,7 +5624,7 @@
       </w:rPr>
     </w:lvl>
   </w:abstractNum>
-  <w:abstractNum w:abstractNumId="11">
+  <w:abstractNum w:abstractNumId="12">
     <w:nsid w:val="697E42D2"/>
     <w:multiLevelType w:val="hybridMultilevel"/>
     <w:tmpl w:val="43B2534A"/>
@@ -4549,7 +5710,7 @@
       </w:pPr>
     </w:lvl>
   </w:abstractNum>
-  <w:abstractNum w:abstractNumId="12">
+  <w:abstractNum w:abstractNumId="13">
     <w:nsid w:val="6F8B05C4"/>
     <w:multiLevelType w:val="hybridMultilevel"/>
     <w:tmpl w:val="CF5C7816"/>
@@ -4635,7 +5796,7 @@
       </w:pPr>
     </w:lvl>
   </w:abstractNum>
-  <w:abstractNum w:abstractNumId="13">
+  <w:abstractNum w:abstractNumId="14">
     <w:nsid w:val="74F52C85"/>
     <w:multiLevelType w:val="hybridMultilevel"/>
     <w:tmpl w:val="824069CA"/>
@@ -4721,7 +5882,7 @@
       </w:pPr>
     </w:lvl>
   </w:abstractNum>
-  <w:abstractNum w:abstractNumId="14">
+  <w:abstractNum w:abstractNumId="15">
     <w:nsid w:val="787502C8"/>
     <w:multiLevelType w:val="hybridMultilevel"/>
     <w:tmpl w:val="DBE6A548"/>
@@ -4807,7 +5968,7 @@
       </w:pPr>
     </w:lvl>
   </w:abstractNum>
-  <w:abstractNum w:abstractNumId="15">
+  <w:abstractNum w:abstractNumId="16">
     <w:nsid w:val="78EC40E5"/>
     <w:multiLevelType w:val="hybridMultilevel"/>
     <w:tmpl w:val="869448F0"/>
@@ -4894,7 +6055,7 @@
     </w:lvl>
   </w:abstractNum>
   <w:num w:numId="1">
-    <w:abstractNumId w:val="14"/>
+    <w:abstractNumId w:val="15"/>
   </w:num>
   <w:num w:numId="2">
     <w:abstractNumId w:val="1"/>
@@ -4903,7 +6064,7 @@
     <w:abstractNumId w:val="9"/>
   </w:num>
   <w:num w:numId="4">
-    <w:abstractNumId w:val="15"/>
+    <w:abstractNumId w:val="16"/>
   </w:num>
   <w:num w:numId="5">
     <w:abstractNumId w:val="6"/>
@@ -4912,7 +6073,7 @@
     <w:abstractNumId w:val="0"/>
   </w:num>
   <w:num w:numId="7">
-    <w:abstractNumId w:val="12"/>
+    <w:abstractNumId w:val="13"/>
   </w:num>
   <w:num w:numId="8">
     <w:abstractNumId w:val="7"/>
@@ -4921,7 +6082,7 @@
     <w:abstractNumId w:val="2"/>
   </w:num>
   <w:num w:numId="10">
-    <w:abstractNumId w:val="11"/>
+    <w:abstractNumId w:val="12"/>
   </w:num>
   <w:num w:numId="11">
     <w:abstractNumId w:val="8"/>
@@ -4930,16 +6091,19 @@
     <w:abstractNumId w:val="5"/>
   </w:num>
   <w:num w:numId="13">
-    <w:abstractNumId w:val="13"/>
+    <w:abstractNumId w:val="14"/>
   </w:num>
   <w:num w:numId="14">
-    <w:abstractNumId w:val="10"/>
+    <w:abstractNumId w:val="11"/>
   </w:num>
   <w:num w:numId="15">
     <w:abstractNumId w:val="3"/>
   </w:num>
   <w:num w:numId="16">
     <w:abstractNumId w:val="4"/>
+  </w:num>
+  <w:num w:numId="17">
+    <w:abstractNumId w:val="10"/>
   </w:num>
 </w:numbering>
 </file>

</xml_diff>

<commit_message>
Still adding info for exam
</commit_message>
<xml_diff>
--- a/Exam1Review.docx
+++ b/Exam1Review.docx
@@ -325,16 +325,8 @@
         <w:rPr>
           <w:rFonts w:ascii="Roboto" w:hAnsi="Roboto"/>
         </w:rPr>
-        <w:t xml:space="preserve">No ERD, state machine, </w:t>
-      </w:r>
-      <w:proofErr w:type="spellStart"/>
-      <w:r>
-        <w:rPr>
-          <w:rFonts w:ascii="Roboto" w:hAnsi="Roboto"/>
-        </w:rPr>
-        <w:t>etc</w:t>
-      </w:r>
-      <w:proofErr w:type="spellEnd"/>
+        <w:t>No ERD, state machine, etc</w:t>
+      </w:r>
     </w:p>
     <w:p>
       <w:pPr>
@@ -711,16 +703,8 @@
         <w:rPr>
           <w:rFonts w:ascii="Roboto" w:hAnsi="Roboto"/>
         </w:rPr>
-        <w:t>Crud/</w:t>
-      </w:r>
-      <w:proofErr w:type="spellStart"/>
-      <w:r>
-        <w:rPr>
-          <w:rFonts w:ascii="Roboto" w:hAnsi="Roboto"/>
-        </w:rPr>
-        <w:t>Scrud</w:t>
-      </w:r>
-      <w:proofErr w:type="spellEnd"/>
+        <w:t>Crud/Scrud</w:t>
+      </w:r>
     </w:p>
     <w:p>
       <w:pPr>
@@ -791,16 +775,8 @@
         <w:rPr>
           <w:rFonts w:ascii="Roboto" w:hAnsi="Roboto"/>
         </w:rPr>
-        <w:t xml:space="preserve">Actor, </w:t>
-      </w:r>
-      <w:proofErr w:type="spellStart"/>
-      <w:r>
-        <w:rPr>
-          <w:rFonts w:ascii="Roboto" w:hAnsi="Roboto"/>
-        </w:rPr>
-        <w:t>etc</w:t>
-      </w:r>
-      <w:proofErr w:type="spellEnd"/>
+        <w:t>Actor, etc</w:t>
+      </w:r>
     </w:p>
     <w:p>
       <w:pPr>
@@ -3074,7 +3050,6 @@
           <w:rFonts w:ascii="Roboto" w:hAnsi="Roboto"/>
         </w:rPr>
       </w:pPr>
-      <w:proofErr w:type="gramStart"/>
       <w:r>
         <w:rPr>
           <w:rFonts w:ascii="Roboto" w:hAnsi="Roboto"/>
@@ -3087,7 +3062,6 @@
         </w:rPr>
         <w:t>.</w:t>
       </w:r>
-      <w:proofErr w:type="gramEnd"/>
     </w:p>
     <w:p>
       <w:pPr>
@@ -3113,32 +3087,58 @@
           <w:rFonts w:ascii="Roboto" w:hAnsi="Roboto"/>
           <w:b/>
         </w:rPr>
-        <w:t xml:space="preserve">What is a </w:t>
-      </w:r>
-      <w:proofErr w:type="spellStart"/>
-      <w:r>
+        <w:t>What is a gantt chart used for?</w:t>
+      </w:r>
+    </w:p>
+    <w:p>
+      <w:pPr>
         <w:rPr>
           <w:rFonts w:ascii="Roboto" w:hAnsi="Roboto"/>
           <w:b/>
         </w:rPr>
-        <w:t>gantt</w:t>
-      </w:r>
-      <w:proofErr w:type="spellEnd"/>
-      <w:r>
+      </w:pPr>
+    </w:p>
+    <w:p>
+      <w:pPr>
+        <w:ind w:left="720"/>
+        <w:rPr>
+          <w:rFonts w:ascii="Roboto" w:hAnsi="Roboto"/>
+        </w:rPr>
+      </w:pPr>
+      <w:r>
+        <w:rPr>
+          <w:rFonts w:ascii="Roboto" w:hAnsi="Roboto"/>
+        </w:rPr>
+        <w:t>A gantt chart shows tasks assigned to resources over time and how much has been completed. It can also help identify which tasks are on the critical path and which tasks have slack.</w:t>
+      </w:r>
+    </w:p>
+    <w:p>
+      <w:pPr>
         <w:rPr>
           <w:rFonts w:ascii="Roboto" w:hAnsi="Roboto"/>
           <w:b/>
         </w:rPr>
-        <w:t xml:space="preserve"> chart used for?</w:t>
-      </w:r>
-    </w:p>
-    <w:p>
-      <w:pPr>
+      </w:pPr>
+    </w:p>
+    <w:p>
+      <w:pPr>
+        <w:pStyle w:val="ListParagraph"/>
+        <w:numPr>
+          <w:ilvl w:val="0"/>
+          <w:numId w:val="13"/>
+        </w:numPr>
         <w:rPr>
           <w:rFonts w:ascii="Roboto" w:hAnsi="Roboto"/>
           <w:b/>
         </w:rPr>
       </w:pPr>
+      <w:r>
+        <w:rPr>
+          <w:rFonts w:ascii="Roboto" w:hAnsi="Roboto"/>
+          <w:b/>
+        </w:rPr>
+        <w:t>When would you use the waterfall model and why?</w:t>
+      </w:r>
     </w:p>
     <w:p>
       <w:pPr>
@@ -3147,34 +3147,92 @@
           <w:rFonts w:ascii="Roboto" w:hAnsi="Roboto"/>
         </w:rPr>
       </w:pPr>
-      <w:r>
-        <w:rPr>
-          <w:rFonts w:ascii="Roboto" w:hAnsi="Roboto"/>
-        </w:rPr>
-        <w:t xml:space="preserve">A </w:t>
-      </w:r>
-      <w:proofErr w:type="spellStart"/>
-      <w:r>
-        <w:rPr>
-          <w:rFonts w:ascii="Roboto" w:hAnsi="Roboto"/>
-        </w:rPr>
-        <w:t>gantt</w:t>
-      </w:r>
-      <w:proofErr w:type="spellEnd"/>
-      <w:r>
-        <w:rPr>
-          <w:rFonts w:ascii="Roboto" w:hAnsi="Roboto"/>
-        </w:rPr>
-        <w:t xml:space="preserve"> chart shows tasks assigned to resources over time and how much has been completed. It can also help identify which tasks are on the critical path and which tasks have slack.</w:t>
-      </w:r>
-    </w:p>
-    <w:p>
-      <w:pPr>
+    </w:p>
+    <w:p>
+      <w:pPr>
+        <w:ind w:left="720"/>
+        <w:rPr>
+          <w:rFonts w:ascii="Roboto" w:hAnsi="Roboto"/>
+        </w:rPr>
+      </w:pPr>
+      <w:r>
+        <w:rPr>
+          <w:rFonts w:ascii="Roboto" w:hAnsi="Roboto"/>
+        </w:rPr>
+        <w:t>It is acceptable to use the waterfall model when the client knows exactly what they want for fast software production.</w:t>
+      </w:r>
+    </w:p>
+    <w:p>
+      <w:pPr>
+        <w:rPr>
+          <w:rFonts w:ascii="Roboto" w:hAnsi="Roboto"/>
+        </w:rPr>
+      </w:pPr>
+    </w:p>
+    <w:p>
+      <w:pPr>
+        <w:pStyle w:val="ListParagraph"/>
+        <w:numPr>
+          <w:ilvl w:val="0"/>
+          <w:numId w:val="13"/>
+        </w:numPr>
         <w:rPr>
           <w:rFonts w:ascii="Roboto" w:hAnsi="Roboto"/>
           <w:b/>
         </w:rPr>
       </w:pPr>
+      <w:r>
+        <w:rPr>
+          <w:rFonts w:ascii="Roboto" w:hAnsi="Roboto"/>
+          <w:b/>
+        </w:rPr>
+        <w:t>How does the waterfall process model differ from the iterative process model?</w:t>
+      </w:r>
+    </w:p>
+    <w:p>
+      <w:pPr>
+        <w:pStyle w:val="ListParagraph"/>
+        <w:rPr>
+          <w:rFonts w:ascii="Roboto" w:hAnsi="Roboto"/>
+        </w:rPr>
+      </w:pPr>
+    </w:p>
+    <w:p>
+      <w:pPr>
+        <w:pStyle w:val="ListParagraph"/>
+        <w:rPr>
+          <w:rFonts w:ascii="Roboto" w:hAnsi="Roboto"/>
+        </w:rPr>
+      </w:pPr>
+      <w:r>
+        <w:rPr>
+          <w:rFonts w:ascii="Roboto" w:hAnsi="Roboto"/>
+        </w:rPr>
+        <w:t>The waterfall process model is for quicker development, but does not account for change like the iterative process model. Iterative has the same back structure as the waterfall model, but it also for a back track to one of the earlier steps in the process. This causes the iterative process model approach to take longer.</w:t>
+      </w:r>
+    </w:p>
+    <w:p>
+      <w:pPr>
+        <w:pStyle w:val="ListParagraph"/>
+        <w:rPr>
+          <w:rFonts w:ascii="Roboto" w:hAnsi="Roboto"/>
+        </w:rPr>
+      </w:pPr>
+    </w:p>
+    <w:p>
+      <w:pPr>
+        <w:pStyle w:val="ListParagraph"/>
+        <w:rPr>
+          <w:rFonts w:ascii="Roboto" w:hAnsi="Roboto"/>
+        </w:rPr>
+      </w:pPr>
+    </w:p>
+    <w:p>
+      <w:pPr>
+        <w:rPr>
+          <w:rFonts w:ascii="Roboto" w:hAnsi="Roboto"/>
+        </w:rPr>
+      </w:pPr>
     </w:p>
     <w:p>
       <w:pPr>
@@ -3193,8 +3251,65 @@
           <w:rFonts w:ascii="Roboto" w:hAnsi="Roboto"/>
           <w:b/>
         </w:rPr>
-        <w:t>When would you use the waterfall model and why?</w:t>
-      </w:r>
+        <w:t>What basic concepts do all agile methods have in common?</w:t>
+      </w:r>
+    </w:p>
+    <w:p>
+      <w:pPr>
+        <w:pStyle w:val="ListParagraph"/>
+        <w:rPr>
+          <w:rFonts w:ascii="Roboto" w:hAnsi="Roboto"/>
+        </w:rPr>
+      </w:pPr>
+    </w:p>
+    <w:p>
+      <w:pPr>
+        <w:pStyle w:val="ListParagraph"/>
+        <w:rPr>
+          <w:rFonts w:ascii="Roboto" w:hAnsi="Roboto"/>
+        </w:rPr>
+      </w:pPr>
+      <w:r>
+        <w:rPr>
+          <w:rFonts w:ascii="Roboto" w:hAnsi="Roboto"/>
+        </w:rPr>
+        <w:t xml:space="preserve">All deal with the same basic actions (requirements, design, etc) and all accept change as part of the process. </w:t>
+      </w:r>
+    </w:p>
+    <w:p>
+      <w:pPr>
+        <w:pStyle w:val="ListParagraph"/>
+        <w:rPr>
+          <w:rFonts w:ascii="Roboto" w:hAnsi="Roboto"/>
+        </w:rPr>
+      </w:pPr>
+    </w:p>
+    <w:p>
+      <w:pPr>
+        <w:pStyle w:val="ListParagraph"/>
+        <w:numPr>
+          <w:ilvl w:val="0"/>
+          <w:numId w:val="13"/>
+        </w:numPr>
+        <w:rPr>
+          <w:rFonts w:ascii="Roboto" w:hAnsi="Roboto"/>
+          <w:b/>
+        </w:rPr>
+      </w:pPr>
+      <w:r>
+        <w:rPr>
+          <w:rFonts w:ascii="Roboto" w:hAnsi="Roboto"/>
+          <w:b/>
+        </w:rPr>
+        <w:t>Why should the development of software follow an engineering process?</w:t>
+      </w:r>
+    </w:p>
+    <w:p>
+      <w:pPr>
+        <w:rPr>
+          <w:rFonts w:ascii="Roboto" w:hAnsi="Roboto"/>
+        </w:rPr>
+      </w:pPr>
     </w:p>
     <w:p>
       <w:pPr>
@@ -3203,6 +3318,65 @@
           <w:rFonts w:ascii="Roboto" w:hAnsi="Roboto"/>
         </w:rPr>
       </w:pPr>
+      <w:r>
+        <w:rPr>
+          <w:rFonts w:ascii="Roboto" w:hAnsi="Roboto"/>
+        </w:rPr>
+        <w:t xml:space="preserve">Software usually involved stakeholders who depend on the working </w:t>
+      </w:r>
+      <w:r>
+        <w:rPr>
+          <w:rFonts w:ascii="Roboto" w:hAnsi="Roboto"/>
+        </w:rPr>
+        <w:t xml:space="preserve">product. Production should be precise, thought out, and validated with the client (SH) before deployment. If software development did not follow an engineering process, it is at </w:t>
+      </w:r>
+      <w:r>
+        <w:rPr>
+          <w:rFonts w:ascii="Roboto" w:hAnsi="Roboto"/>
+          <w:u w:val="single"/>
+        </w:rPr>
+        <w:t>risk</w:t>
+      </w:r>
+      <w:r>
+        <w:rPr>
+          <w:rFonts w:ascii="Roboto" w:hAnsi="Roboto"/>
+        </w:rPr>
+        <w:t xml:space="preserve"> of not fulfilling the set of requirements/specifications and could fail overall. </w:t>
+      </w:r>
+    </w:p>
+    <w:p>
+      <w:pPr>
+        <w:rPr>
+          <w:rFonts w:ascii="Roboto" w:hAnsi="Roboto"/>
+        </w:rPr>
+      </w:pPr>
+    </w:p>
+    <w:p>
+      <w:pPr>
+        <w:pStyle w:val="ListParagraph"/>
+        <w:numPr>
+          <w:ilvl w:val="0"/>
+          <w:numId w:val="13"/>
+        </w:numPr>
+        <w:rPr>
+          <w:rFonts w:ascii="Roboto" w:hAnsi="Roboto"/>
+          <w:b/>
+        </w:rPr>
+      </w:pPr>
+      <w:r>
+        <w:rPr>
+          <w:rFonts w:ascii="Roboto" w:hAnsi="Roboto"/>
+          <w:b/>
+        </w:rPr>
+        <w:t>What are the five values of extreme programming?</w:t>
+      </w:r>
+    </w:p>
+    <w:p>
+      <w:pPr>
+        <w:rPr>
+          <w:rFonts w:ascii="Roboto" w:hAnsi="Roboto"/>
+        </w:rPr>
+      </w:pPr>
     </w:p>
     <w:p>
       <w:pPr>
@@ -3215,7 +3389,7 @@
         <w:rPr>
           <w:rFonts w:ascii="Roboto" w:hAnsi="Roboto"/>
         </w:rPr>
-        <w:t>It is acceptable to use the waterfall model when the client knows exactly what they want for fast software production.</w:t>
+        <w:t>Communication, Simplicity, Feedback, Courage, and Respect</w:t>
       </w:r>
     </w:p>
     <w:p>
@@ -3242,46 +3416,120 @@
           <w:rFonts w:ascii="Roboto" w:hAnsi="Roboto"/>
           <w:b/>
         </w:rPr>
-        <w:t>How does the waterfall process model differ from the iterative process model?</w:t>
-      </w:r>
-    </w:p>
-    <w:p>
-      <w:pPr>
-        <w:pStyle w:val="ListParagraph"/>
-        <w:rPr>
-          <w:rFonts w:ascii="Roboto" w:hAnsi="Roboto"/>
-        </w:rPr>
-      </w:pPr>
-    </w:p>
-    <w:p>
-      <w:pPr>
-        <w:pStyle w:val="ListParagraph"/>
-        <w:rPr>
-          <w:rFonts w:ascii="Roboto" w:hAnsi="Roboto"/>
-        </w:rPr>
-      </w:pPr>
-      <w:r>
-        <w:rPr>
-          <w:rFonts w:ascii="Roboto" w:hAnsi="Roboto"/>
-        </w:rPr>
-        <w:t>The waterfall process model is for quicker development, but does not account for change like the iterative process model. Iterative has the same back structure as the waterfall model, but it also for a back track to one of the earlier steps in the process. This causes the iterative process model approach to take longer.</w:t>
-      </w:r>
-    </w:p>
-    <w:p>
-      <w:pPr>
-        <w:pStyle w:val="ListParagraph"/>
-        <w:rPr>
-          <w:rFonts w:ascii="Roboto" w:hAnsi="Roboto"/>
-        </w:rPr>
-      </w:pPr>
-    </w:p>
-    <w:p>
-      <w:pPr>
-        <w:pStyle w:val="ListParagraph"/>
-        <w:rPr>
-          <w:rFonts w:ascii="Roboto" w:hAnsi="Roboto"/>
-        </w:rPr>
-      </w:pPr>
+        <w:t>Can you define the five values of extreme programming?</w:t>
+      </w:r>
+    </w:p>
+    <w:p>
+      <w:pPr>
+        <w:rPr>
+          <w:rFonts w:ascii="Roboto" w:hAnsi="Roboto"/>
+        </w:rPr>
+      </w:pPr>
+    </w:p>
+    <w:p>
+      <w:pPr>
+        <w:ind w:left="720"/>
+        <w:rPr>
+          <w:rFonts w:ascii="Roboto" w:hAnsi="Roboto"/>
+        </w:rPr>
+      </w:pPr>
+      <w:r>
+        <w:rPr>
+          <w:rFonts w:ascii="Roboto" w:hAnsi="Roboto"/>
+          <w:b/>
+        </w:rPr>
+        <w:t>Communication</w:t>
+      </w:r>
+      <w:r>
+        <w:rPr>
+          <w:rFonts w:ascii="Roboto" w:hAnsi="Roboto"/>
+        </w:rPr>
+        <w:t xml:space="preserve"> is the collaboration between stakeholders.</w:t>
+      </w:r>
+    </w:p>
+    <w:p>
+      <w:pPr>
+        <w:ind w:left="720"/>
+        <w:rPr>
+          <w:rFonts w:ascii="Roboto" w:hAnsi="Roboto"/>
+        </w:rPr>
+      </w:pPr>
+      <w:r>
+        <w:rPr>
+          <w:rFonts w:ascii="Roboto" w:hAnsi="Roboto"/>
+          <w:b/>
+        </w:rPr>
+        <w:t>Simplicity</w:t>
+      </w:r>
+      <w:r>
+        <w:rPr>
+          <w:rFonts w:ascii="Roboto" w:hAnsi="Roboto"/>
+        </w:rPr>
+        <w:t xml:space="preserve"> is designing only for immediate needs and not for the future.</w:t>
+      </w:r>
+    </w:p>
+    <w:p>
+      <w:pPr>
+        <w:ind w:left="720"/>
+        <w:rPr>
+          <w:rFonts w:ascii="Roboto" w:hAnsi="Roboto"/>
+        </w:rPr>
+      </w:pPr>
+      <w:r>
+        <w:rPr>
+          <w:rFonts w:ascii="Roboto" w:hAnsi="Roboto"/>
+          <w:b/>
+        </w:rPr>
+        <w:t>Feedback</w:t>
+      </w:r>
+      <w:r>
+        <w:rPr>
+          <w:rFonts w:ascii="Roboto" w:hAnsi="Roboto"/>
+        </w:rPr>
+        <w:t xml:space="preserve"> is the consideration of results from the stakeholders.</w:t>
+      </w:r>
+    </w:p>
+    <w:p>
+      <w:pPr>
+        <w:ind w:left="720"/>
+        <w:rPr>
+          <w:rFonts w:ascii="Roboto" w:hAnsi="Roboto"/>
+        </w:rPr>
+      </w:pPr>
+      <w:r>
+        <w:rPr>
+          <w:rFonts w:ascii="Roboto" w:hAnsi="Roboto"/>
+          <w:b/>
+        </w:rPr>
+        <w:t>Courage</w:t>
+      </w:r>
+      <w:r>
+        <w:rPr>
+          <w:rFonts w:ascii="Roboto" w:hAnsi="Roboto"/>
+        </w:rPr>
+        <w:t xml:space="preserve"> is staying committed to Extreme Programming</w:t>
+      </w:r>
+    </w:p>
+    <w:p>
+      <w:pPr>
+        <w:ind w:left="720"/>
+        <w:rPr>
+          <w:rFonts w:ascii="Roboto" w:hAnsi="Roboto"/>
+        </w:rPr>
+      </w:pPr>
+      <w:r>
+        <w:rPr>
+          <w:rFonts w:ascii="Roboto" w:hAnsi="Roboto"/>
+          <w:b/>
+        </w:rPr>
+        <w:t>Respect</w:t>
+      </w:r>
+      <w:r>
+        <w:rPr>
+          <w:rFonts w:ascii="Roboto" w:hAnsi="Roboto"/>
+        </w:rPr>
+        <w:t xml:space="preserve"> is the acknowledgement that every team member is valuable</w:t>
+      </w:r>
     </w:p>
     <w:p>
       <w:pPr>
@@ -3307,48 +3555,44 @@
           <w:rFonts w:ascii="Roboto" w:hAnsi="Roboto"/>
           <w:b/>
         </w:rPr>
-        <w:t>What basic concepts do all agile methods have in common?</w:t>
-      </w:r>
-    </w:p>
-    <w:p>
-      <w:pPr>
-        <w:pStyle w:val="ListParagraph"/>
-        <w:rPr>
-          <w:rFonts w:ascii="Roboto" w:hAnsi="Roboto"/>
-        </w:rPr>
-      </w:pPr>
-    </w:p>
-    <w:p>
-      <w:pPr>
-        <w:pStyle w:val="ListParagraph"/>
-        <w:rPr>
-          <w:rFonts w:ascii="Roboto" w:hAnsi="Roboto"/>
-        </w:rPr>
-      </w:pPr>
-      <w:r>
-        <w:rPr>
-          <w:rFonts w:ascii="Roboto" w:hAnsi="Roboto"/>
-        </w:rPr>
-        <w:t xml:space="preserve">All deal with the same basic actions (requirements, design, </w:t>
-      </w:r>
-      <w:proofErr w:type="spellStart"/>
-      <w:r>
-        <w:rPr>
-          <w:rFonts w:ascii="Roboto" w:hAnsi="Roboto"/>
-        </w:rPr>
-        <w:t>etc</w:t>
-      </w:r>
-      <w:proofErr w:type="spellEnd"/>
-      <w:r>
-        <w:rPr>
-          <w:rFonts w:ascii="Roboto" w:hAnsi="Roboto"/>
-        </w:rPr>
-        <w:t xml:space="preserve">) and all accept change as part of the process. </w:t>
-      </w:r>
-    </w:p>
-    <w:p>
-      <w:pPr>
-        <w:pStyle w:val="ListParagraph"/>
+        <w:t>What is a stakeholder?</w:t>
+      </w:r>
+    </w:p>
+    <w:p>
+      <w:pPr>
+        <w:rPr>
+          <w:rFonts w:ascii="Roboto" w:hAnsi="Roboto"/>
+        </w:rPr>
+      </w:pPr>
+    </w:p>
+    <w:p>
+      <w:pPr>
+        <w:ind w:left="720"/>
+        <w:rPr>
+          <w:rFonts w:ascii="Roboto" w:hAnsi="Roboto"/>
+        </w:rPr>
+      </w:pPr>
+      <w:r>
+        <w:rPr>
+          <w:rFonts w:ascii="Roboto" w:hAnsi="Roboto"/>
+        </w:rPr>
+        <w:t>A stakeholder is anyone who is affected by the software engineering process. A stakeholder can be a</w:t>
+      </w:r>
+      <w:r>
+        <w:rPr>
+          <w:rFonts w:ascii="Roboto" w:hAnsi="Roboto"/>
+        </w:rPr>
+        <w:t>n</w:t>
+      </w:r>
+      <w:r>
+        <w:rPr>
+          <w:rFonts w:ascii="Roboto" w:hAnsi="Roboto"/>
+        </w:rPr>
+        <w:t xml:space="preserve"> end-user, developer, investor, etc.</w:t>
+      </w:r>
+    </w:p>
+    <w:p>
+      <w:pPr>
         <w:rPr>
           <w:rFonts w:ascii="Roboto" w:hAnsi="Roboto"/>
         </w:rPr>
@@ -3371,7 +3615,7 @@
           <w:rFonts w:ascii="Roboto" w:hAnsi="Roboto"/>
           <w:b/>
         </w:rPr>
-        <w:t>Why should the development of software follow an engineering process?</w:t>
+        <w:t>What normally takes place during a scrum sprint?</w:t>
       </w:r>
     </w:p>
     <w:p>
@@ -3392,26 +3636,7 @@
         <w:rPr>
           <w:rFonts w:ascii="Roboto" w:hAnsi="Roboto"/>
         </w:rPr>
-        <w:t xml:space="preserve">Software usually involved stakeholders who depend on the working </w:t>
-      </w:r>
-      <w:r>
-        <w:rPr>
-          <w:rFonts w:ascii="Roboto" w:hAnsi="Roboto"/>
-        </w:rPr>
-        <w:t xml:space="preserve">product. Production should be precise, thought out, and validated with the client (SH) before deployment. If software development did not follow an engineering process, it is at </w:t>
-      </w:r>
-      <w:r>
-        <w:rPr>
-          <w:rFonts w:ascii="Roboto" w:hAnsi="Roboto"/>
-          <w:u w:val="single"/>
-        </w:rPr>
-        <w:t>risk</w:t>
-      </w:r>
-      <w:r>
-        <w:rPr>
-          <w:rFonts w:ascii="Roboto" w:hAnsi="Roboto"/>
-        </w:rPr>
-        <w:t xml:space="preserve"> of not fulfilling the set of requirements/specifications and could fail overall. </w:t>
+        <w:t>Select set of items for sprint with the highest business value items first. (Sprint Backlog). Team members pick tasks to work on. Items not finished in the sprint backlog return to the product backlog.</w:t>
       </w:r>
     </w:p>
     <w:p>
@@ -3438,7 +3663,7 @@
           <w:rFonts w:ascii="Roboto" w:hAnsi="Roboto"/>
           <w:b/>
         </w:rPr>
-        <w:t>What are the five values of extreme programming?</w:t>
+        <w:t>What is scrum?</w:t>
       </w:r>
     </w:p>
     <w:p>
@@ -3459,8 +3684,36 @@
         <w:rPr>
           <w:rFonts w:ascii="Roboto" w:hAnsi="Roboto"/>
         </w:rPr>
-        <w:t>Communication, Simplicity, Feedback, Courage, and Respect</w:t>
-      </w:r>
+        <w:t>An agile method delivering highest business value first. Stakeholders assign value to requirements and scrum team selects subset of work tasks for next iteration (sprint).</w:t>
+      </w:r>
+    </w:p>
+    <w:p>
+      <w:pPr>
+        <w:rPr>
+          <w:rFonts w:ascii="Roboto" w:hAnsi="Roboto"/>
+        </w:rPr>
+      </w:pPr>
+    </w:p>
+    <w:p>
+      <w:pPr>
+        <w:rPr>
+          <w:rFonts w:ascii="Roboto" w:hAnsi="Roboto"/>
+        </w:rPr>
+      </w:pPr>
+    </w:p>
+    <w:p>
+      <w:pPr>
+        <w:rPr>
+          <w:rFonts w:ascii="Roboto" w:hAnsi="Roboto"/>
+        </w:rPr>
+      </w:pPr>
+    </w:p>
+    <w:p>
+      <w:pPr>
+        <w:rPr>
+          <w:rFonts w:ascii="Roboto" w:hAnsi="Roboto"/>
+        </w:rPr>
+      </w:pPr>
     </w:p>
     <w:p>
       <w:pPr>
@@ -3486,15 +3739,351 @@
           <w:rFonts w:ascii="Roboto" w:hAnsi="Roboto"/>
           <w:b/>
         </w:rPr>
-        <w:t>Can you define the five values of extreme programming?</w:t>
-      </w:r>
-    </w:p>
-    <w:p>
-      <w:pPr>
-        <w:rPr>
-          <w:rFonts w:ascii="Roboto" w:hAnsi="Roboto"/>
-        </w:rPr>
-      </w:pPr>
+        <w:t>What are the capture steps in requirements analysis?</w:t>
+      </w:r>
+    </w:p>
+    <w:p>
+      <w:pPr>
+        <w:pStyle w:val="ListParagraph"/>
+        <w:numPr>
+          <w:ilvl w:val="1"/>
+          <w:numId w:val="13"/>
+        </w:numPr>
+        <w:rPr>
+          <w:rFonts w:ascii="Roboto" w:hAnsi="Roboto"/>
+        </w:rPr>
+      </w:pPr>
+      <w:r>
+        <w:rPr>
+          <w:rFonts w:ascii="Roboto" w:hAnsi="Roboto"/>
+          <w:b/>
+        </w:rPr>
+        <w:t>Elicitation</w:t>
+      </w:r>
+      <w:r>
+        <w:rPr>
+          <w:rFonts w:ascii="Roboto" w:hAnsi="Roboto"/>
+        </w:rPr>
+        <w:t xml:space="preserve"> – Gather requirements from the stakeholders</w:t>
+      </w:r>
+    </w:p>
+    <w:p>
+      <w:pPr>
+        <w:pStyle w:val="ListParagraph"/>
+        <w:numPr>
+          <w:ilvl w:val="1"/>
+          <w:numId w:val="13"/>
+        </w:numPr>
+        <w:rPr>
+          <w:rFonts w:ascii="Roboto" w:hAnsi="Roboto"/>
+        </w:rPr>
+      </w:pPr>
+      <w:r>
+        <w:rPr>
+          <w:rFonts w:ascii="Roboto" w:hAnsi="Roboto"/>
+          <w:b/>
+        </w:rPr>
+        <w:t>Analysis</w:t>
+      </w:r>
+      <w:r>
+        <w:rPr>
+          <w:rFonts w:ascii="Roboto" w:hAnsi="Roboto"/>
+        </w:rPr>
+        <w:t xml:space="preserve"> – Understanding and modeling the desired behavior</w:t>
+      </w:r>
+    </w:p>
+    <w:p>
+      <w:pPr>
+        <w:pStyle w:val="ListParagraph"/>
+        <w:numPr>
+          <w:ilvl w:val="1"/>
+          <w:numId w:val="13"/>
+        </w:numPr>
+        <w:rPr>
+          <w:rFonts w:ascii="Roboto" w:hAnsi="Roboto"/>
+        </w:rPr>
+      </w:pPr>
+      <w:r>
+        <w:rPr>
+          <w:rFonts w:ascii="Roboto" w:hAnsi="Roboto"/>
+          <w:b/>
+        </w:rPr>
+        <w:t>Specification</w:t>
+      </w:r>
+      <w:r>
+        <w:rPr>
+          <w:rFonts w:ascii="Roboto" w:hAnsi="Roboto"/>
+        </w:rPr>
+        <w:t xml:space="preserve"> – Documenting the behavior or proposed system</w:t>
+      </w:r>
+    </w:p>
+    <w:p>
+      <w:pPr>
+        <w:pStyle w:val="ListParagraph"/>
+        <w:numPr>
+          <w:ilvl w:val="1"/>
+          <w:numId w:val="13"/>
+        </w:numPr>
+        <w:rPr>
+          <w:rFonts w:ascii="Roboto" w:hAnsi="Roboto"/>
+        </w:rPr>
+      </w:pPr>
+      <w:r>
+        <w:rPr>
+          <w:rFonts w:ascii="Roboto" w:hAnsi="Roboto"/>
+          <w:b/>
+        </w:rPr>
+        <w:t>Validation</w:t>
+      </w:r>
+      <w:r>
+        <w:rPr>
+          <w:rFonts w:ascii="Roboto" w:hAnsi="Roboto"/>
+        </w:rPr>
+        <w:t xml:space="preserve"> – Checking that specification matches requirements</w:t>
+      </w:r>
+    </w:p>
+    <w:p>
+      <w:pPr>
+        <w:rPr>
+          <w:rFonts w:ascii="Roboto" w:hAnsi="Roboto"/>
+        </w:rPr>
+      </w:pPr>
+    </w:p>
+    <w:p>
+      <w:pPr>
+        <w:ind w:left="1080"/>
+        <w:rPr>
+          <w:rFonts w:ascii="Roboto" w:hAnsi="Roboto"/>
+        </w:rPr>
+      </w:pPr>
+      <w:r>
+        <w:rPr>
+          <w:rFonts w:ascii="Roboto" w:hAnsi="Roboto"/>
+        </w:rPr>
+        <w:t>Produces the software requirements specification (SRS)</w:t>
+      </w:r>
+    </w:p>
+    <w:p>
+      <w:pPr>
+        <w:rPr>
+          <w:rFonts w:ascii="Roboto" w:hAnsi="Roboto"/>
+        </w:rPr>
+      </w:pPr>
+    </w:p>
+    <w:p>
+      <w:pPr>
+        <w:pStyle w:val="ListParagraph"/>
+        <w:numPr>
+          <w:ilvl w:val="0"/>
+          <w:numId w:val="13"/>
+        </w:numPr>
+        <w:rPr>
+          <w:rFonts w:ascii="Roboto" w:hAnsi="Roboto"/>
+          <w:b/>
+        </w:rPr>
+      </w:pPr>
+      <w:r>
+        <w:rPr>
+          <w:rFonts w:ascii="Roboto" w:hAnsi="Roboto"/>
+          <w:b/>
+        </w:rPr>
+        <w:t>What are the fundamental principles behind agile?</w:t>
+      </w:r>
+    </w:p>
+    <w:p>
+      <w:pPr>
+        <w:rPr>
+          <w:rFonts w:ascii="Roboto" w:hAnsi="Roboto"/>
+        </w:rPr>
+      </w:pPr>
+    </w:p>
+    <w:p>
+      <w:pPr>
+        <w:pStyle w:val="ListParagraph"/>
+        <w:numPr>
+          <w:ilvl w:val="1"/>
+          <w:numId w:val="13"/>
+        </w:numPr>
+        <w:rPr>
+          <w:rFonts w:ascii="Roboto" w:hAnsi="Roboto"/>
+        </w:rPr>
+      </w:pPr>
+      <w:r>
+        <w:rPr>
+          <w:rFonts w:ascii="Roboto" w:hAnsi="Roboto"/>
+          <w:b/>
+        </w:rPr>
+        <w:t>Working software</w:t>
+      </w:r>
+      <w:r>
+        <w:rPr>
+          <w:rFonts w:ascii="Roboto" w:hAnsi="Roboto"/>
+        </w:rPr>
+        <w:t xml:space="preserve"> is delivered frequently</w:t>
+      </w:r>
+    </w:p>
+    <w:p>
+      <w:pPr>
+        <w:pStyle w:val="ListParagraph"/>
+        <w:numPr>
+          <w:ilvl w:val="1"/>
+          <w:numId w:val="13"/>
+        </w:numPr>
+        <w:rPr>
+          <w:rFonts w:ascii="Roboto" w:hAnsi="Roboto"/>
+        </w:rPr>
+      </w:pPr>
+      <w:r>
+        <w:rPr>
+          <w:rFonts w:ascii="Roboto" w:hAnsi="Roboto"/>
+        </w:rPr>
+        <w:t xml:space="preserve">Even late </w:t>
+      </w:r>
+      <w:r>
+        <w:rPr>
+          <w:rFonts w:ascii="Roboto" w:hAnsi="Roboto"/>
+          <w:b/>
+        </w:rPr>
+        <w:t>changes</w:t>
+      </w:r>
+      <w:r>
+        <w:rPr>
+          <w:rFonts w:ascii="Roboto" w:hAnsi="Roboto"/>
+        </w:rPr>
+        <w:t xml:space="preserve"> in requirements are welcomed</w:t>
+      </w:r>
+    </w:p>
+    <w:p>
+      <w:pPr>
+        <w:pStyle w:val="ListParagraph"/>
+        <w:numPr>
+          <w:ilvl w:val="1"/>
+          <w:numId w:val="13"/>
+        </w:numPr>
+        <w:rPr>
+          <w:rFonts w:ascii="Roboto" w:hAnsi="Roboto"/>
+        </w:rPr>
+      </w:pPr>
+      <w:r>
+        <w:rPr>
+          <w:rFonts w:ascii="Roboto" w:hAnsi="Roboto"/>
+        </w:rPr>
+        <w:t xml:space="preserve">Face-to-face conversation is the best form of </w:t>
+      </w:r>
+      <w:r>
+        <w:rPr>
+          <w:rFonts w:ascii="Roboto" w:hAnsi="Roboto"/>
+          <w:b/>
+        </w:rPr>
+        <w:t>communication</w:t>
+      </w:r>
+    </w:p>
+    <w:p>
+      <w:pPr>
+        <w:pStyle w:val="ListParagraph"/>
+        <w:numPr>
+          <w:ilvl w:val="1"/>
+          <w:numId w:val="13"/>
+        </w:numPr>
+        <w:rPr>
+          <w:rFonts w:ascii="Roboto" w:hAnsi="Roboto"/>
+        </w:rPr>
+      </w:pPr>
+      <w:r>
+        <w:rPr>
+          <w:rFonts w:ascii="Roboto" w:hAnsi="Roboto"/>
+        </w:rPr>
+        <w:t xml:space="preserve">Projects are built around motivated individuals, who should be </w:t>
+      </w:r>
+      <w:r>
+        <w:rPr>
+          <w:rFonts w:ascii="Roboto" w:hAnsi="Roboto"/>
+          <w:b/>
+        </w:rPr>
+        <w:t>trusted</w:t>
+      </w:r>
+      <w:r>
+        <w:rPr>
+          <w:rFonts w:ascii="Roboto" w:hAnsi="Roboto"/>
+        </w:rPr>
+        <w:t>.</w:t>
+      </w:r>
+    </w:p>
+    <w:p>
+      <w:pPr>
+        <w:pStyle w:val="ListParagraph"/>
+        <w:numPr>
+          <w:ilvl w:val="1"/>
+          <w:numId w:val="13"/>
+        </w:numPr>
+        <w:rPr>
+          <w:rFonts w:ascii="Roboto" w:hAnsi="Roboto"/>
+          <w:b/>
+        </w:rPr>
+      </w:pPr>
+      <w:r>
+        <w:rPr>
+          <w:rFonts w:ascii="Roboto" w:hAnsi="Roboto"/>
+          <w:b/>
+        </w:rPr>
+        <w:t>Simplicity</w:t>
+      </w:r>
+    </w:p>
+    <w:p>
+      <w:pPr>
+        <w:pStyle w:val="ListParagraph"/>
+        <w:numPr>
+          <w:ilvl w:val="1"/>
+          <w:numId w:val="13"/>
+        </w:numPr>
+        <w:rPr>
+          <w:rFonts w:ascii="Roboto" w:hAnsi="Roboto"/>
+        </w:rPr>
+      </w:pPr>
+      <w:r>
+        <w:rPr>
+          <w:rFonts w:ascii="Roboto" w:hAnsi="Roboto"/>
+          <w:b/>
+        </w:rPr>
+        <w:t>Self-organizing teams</w:t>
+      </w:r>
+      <w:r>
+        <w:rPr>
+          <w:rFonts w:ascii="Roboto" w:hAnsi="Roboto"/>
+        </w:rPr>
+        <w:t xml:space="preserve"> (team itself, the process, and sprint schedule)</w:t>
+      </w:r>
+    </w:p>
+    <w:p>
+      <w:pPr>
+        <w:pStyle w:val="ListParagraph"/>
+        <w:numPr>
+          <w:ilvl w:val="1"/>
+          <w:numId w:val="13"/>
+        </w:numPr>
+        <w:rPr>
+          <w:rFonts w:ascii="Roboto" w:hAnsi="Roboto"/>
+        </w:rPr>
+      </w:pPr>
+      <w:r>
+        <w:rPr>
+          <w:rFonts w:ascii="Roboto" w:hAnsi="Roboto"/>
+        </w:rPr>
+        <w:t xml:space="preserve">Regular </w:t>
+      </w:r>
+      <w:r>
+        <w:rPr>
+          <w:rFonts w:ascii="Roboto" w:hAnsi="Roboto"/>
+          <w:b/>
+        </w:rPr>
+        <w:t>adaptation</w:t>
+      </w:r>
+      <w:r>
+        <w:rPr>
+          <w:rFonts w:ascii="Roboto" w:hAnsi="Roboto"/>
+        </w:rPr>
+        <w:t xml:space="preserve"> to changing circumstances</w:t>
+      </w:r>
     </w:p>
     <w:p>
       <w:pPr>
@@ -3503,19 +4092,406 @@
           <w:rFonts w:ascii="Roboto" w:hAnsi="Roboto"/>
         </w:rPr>
       </w:pPr>
-      <w:r>
+    </w:p>
+    <w:p>
+      <w:pPr>
+        <w:rPr>
+          <w:rFonts w:ascii="Roboto" w:hAnsi="Roboto"/>
+        </w:rPr>
+      </w:pPr>
+    </w:p>
+    <w:p>
+      <w:pPr>
+        <w:pStyle w:val="ListParagraph"/>
+        <w:numPr>
+          <w:ilvl w:val="0"/>
+          <w:numId w:val="13"/>
+        </w:numPr>
         <w:rPr>
           <w:rFonts w:ascii="Roboto" w:hAnsi="Roboto"/>
           <w:b/>
         </w:rPr>
-        <w:t>Communication</w:t>
-      </w:r>
-      <w:r>
-        <w:rPr>
-          <w:rFonts w:ascii="Roboto" w:hAnsi="Roboto"/>
-        </w:rPr>
-        <w:t xml:space="preserve"> is the collaboration between stakeholders.</w:t>
-      </w:r>
+      </w:pPr>
+      <w:r>
+        <w:rPr>
+          <w:rFonts w:ascii="Roboto" w:hAnsi="Roboto"/>
+          <w:b/>
+        </w:rPr>
+        <w:t xml:space="preserve">What are the </w:t>
+      </w:r>
+      <w:r>
+        <w:rPr>
+          <w:rFonts w:ascii="Roboto" w:hAnsi="Roboto"/>
+          <w:b/>
+        </w:rPr>
+        <w:t>stages of the</w:t>
+      </w:r>
+      <w:r>
+        <w:rPr>
+          <w:rFonts w:ascii="Roboto" w:hAnsi="Roboto"/>
+          <w:b/>
+        </w:rPr>
+        <w:t xml:space="preserve"> software engineering process?</w:t>
+      </w:r>
+    </w:p>
+    <w:p>
+      <w:pPr>
+        <w:rPr>
+          <w:rFonts w:ascii="Roboto" w:hAnsi="Roboto"/>
+        </w:rPr>
+      </w:pPr>
+    </w:p>
+    <w:p>
+      <w:pPr>
+        <w:pStyle w:val="ListParagraph"/>
+        <w:numPr>
+          <w:ilvl w:val="1"/>
+          <w:numId w:val="13"/>
+        </w:numPr>
+        <w:rPr>
+          <w:rFonts w:ascii="Roboto" w:hAnsi="Roboto"/>
+        </w:rPr>
+      </w:pPr>
+      <w:r>
+        <w:rPr>
+          <w:rFonts w:ascii="Roboto" w:hAnsi="Roboto"/>
+        </w:rPr>
+        <w:t>Requirements analysis and definition</w:t>
+      </w:r>
+    </w:p>
+    <w:p>
+      <w:pPr>
+        <w:pStyle w:val="ListParagraph"/>
+        <w:numPr>
+          <w:ilvl w:val="1"/>
+          <w:numId w:val="13"/>
+        </w:numPr>
+        <w:rPr>
+          <w:rFonts w:ascii="Roboto" w:hAnsi="Roboto"/>
+        </w:rPr>
+      </w:pPr>
+      <w:r>
+        <w:rPr>
+          <w:rFonts w:ascii="Roboto" w:hAnsi="Roboto"/>
+        </w:rPr>
+        <w:t>System Design</w:t>
+      </w:r>
+    </w:p>
+    <w:p>
+      <w:pPr>
+        <w:pStyle w:val="ListParagraph"/>
+        <w:numPr>
+          <w:ilvl w:val="1"/>
+          <w:numId w:val="13"/>
+        </w:numPr>
+        <w:rPr>
+          <w:rFonts w:ascii="Roboto" w:hAnsi="Roboto"/>
+        </w:rPr>
+      </w:pPr>
+      <w:r>
+        <w:rPr>
+          <w:rFonts w:ascii="Roboto" w:hAnsi="Roboto"/>
+        </w:rPr>
+        <w:t>Program Design</w:t>
+      </w:r>
+    </w:p>
+    <w:p>
+      <w:pPr>
+        <w:pStyle w:val="ListParagraph"/>
+        <w:numPr>
+          <w:ilvl w:val="1"/>
+          <w:numId w:val="13"/>
+        </w:numPr>
+        <w:rPr>
+          <w:rFonts w:ascii="Roboto" w:hAnsi="Roboto"/>
+        </w:rPr>
+      </w:pPr>
+      <w:r>
+        <w:rPr>
+          <w:rFonts w:ascii="Roboto" w:hAnsi="Roboto"/>
+        </w:rPr>
+        <w:t>Programming</w:t>
+      </w:r>
+    </w:p>
+    <w:p>
+      <w:pPr>
+        <w:pStyle w:val="ListParagraph"/>
+        <w:numPr>
+          <w:ilvl w:val="1"/>
+          <w:numId w:val="13"/>
+        </w:numPr>
+        <w:rPr>
+          <w:rFonts w:ascii="Roboto" w:hAnsi="Roboto"/>
+        </w:rPr>
+      </w:pPr>
+      <w:r>
+        <w:rPr>
+          <w:rFonts w:ascii="Roboto" w:hAnsi="Roboto"/>
+        </w:rPr>
+        <w:t>Unit/Integration/System Testing</w:t>
+      </w:r>
+    </w:p>
+    <w:p>
+      <w:pPr>
+        <w:pStyle w:val="ListParagraph"/>
+        <w:numPr>
+          <w:ilvl w:val="1"/>
+          <w:numId w:val="13"/>
+        </w:numPr>
+        <w:rPr>
+          <w:rFonts w:ascii="Roboto" w:hAnsi="Roboto"/>
+        </w:rPr>
+      </w:pPr>
+      <w:r>
+        <w:rPr>
+          <w:rFonts w:ascii="Roboto" w:hAnsi="Roboto"/>
+        </w:rPr>
+        <w:t>Delivery</w:t>
+      </w:r>
+    </w:p>
+    <w:p>
+      <w:pPr>
+        <w:pStyle w:val="ListParagraph"/>
+        <w:numPr>
+          <w:ilvl w:val="1"/>
+          <w:numId w:val="13"/>
+        </w:numPr>
+        <w:rPr>
+          <w:rFonts w:ascii="Roboto" w:hAnsi="Roboto"/>
+        </w:rPr>
+      </w:pPr>
+      <w:r>
+        <w:rPr>
+          <w:rFonts w:ascii="Roboto" w:hAnsi="Roboto"/>
+        </w:rPr>
+        <w:t>Maintenance</w:t>
+      </w:r>
+    </w:p>
+    <w:p>
+      <w:pPr>
+        <w:rPr>
+          <w:rFonts w:ascii="Roboto" w:hAnsi="Roboto"/>
+        </w:rPr>
+      </w:pPr>
+    </w:p>
+    <w:p>
+      <w:pPr>
+        <w:pStyle w:val="ListParagraph"/>
+        <w:numPr>
+          <w:ilvl w:val="0"/>
+          <w:numId w:val="13"/>
+        </w:numPr>
+        <w:rPr>
+          <w:rFonts w:ascii="Roboto" w:hAnsi="Roboto"/>
+          <w:b/>
+        </w:rPr>
+      </w:pPr>
+      <w:r>
+        <w:rPr>
+          <w:rFonts w:ascii="Roboto" w:hAnsi="Roboto"/>
+          <w:b/>
+        </w:rPr>
+        <w:t>What are the characteristics of the software process?</w:t>
+      </w:r>
+    </w:p>
+    <w:p>
+      <w:pPr>
+        <w:pStyle w:val="ListParagraph"/>
+        <w:numPr>
+          <w:ilvl w:val="1"/>
+          <w:numId w:val="13"/>
+        </w:numPr>
+        <w:rPr>
+          <w:rFonts w:ascii="Roboto" w:hAnsi="Roboto"/>
+        </w:rPr>
+      </w:pPr>
+      <w:r>
+        <w:rPr>
+          <w:rFonts w:ascii="Roboto" w:hAnsi="Roboto"/>
+        </w:rPr>
+        <w:t>Prescribes the major activities and when each occurs</w:t>
+      </w:r>
+    </w:p>
+    <w:p>
+      <w:pPr>
+        <w:pStyle w:val="ListParagraph"/>
+        <w:numPr>
+          <w:ilvl w:val="1"/>
+          <w:numId w:val="13"/>
+        </w:numPr>
+        <w:rPr>
+          <w:rFonts w:ascii="Roboto" w:hAnsi="Roboto"/>
+        </w:rPr>
+      </w:pPr>
+      <w:r>
+        <w:rPr>
+          <w:rFonts w:ascii="Roboto" w:hAnsi="Roboto"/>
+        </w:rPr>
+        <w:t>Can produce intermediate product and final product</w:t>
+      </w:r>
+    </w:p>
+    <w:p>
+      <w:pPr>
+        <w:pStyle w:val="ListParagraph"/>
+        <w:numPr>
+          <w:ilvl w:val="1"/>
+          <w:numId w:val="13"/>
+        </w:numPr>
+        <w:rPr>
+          <w:rFonts w:ascii="Roboto" w:hAnsi="Roboto"/>
+        </w:rPr>
+      </w:pPr>
+      <w:r>
+        <w:rPr>
+          <w:rFonts w:ascii="Roboto" w:hAnsi="Roboto"/>
+        </w:rPr>
+        <w:t>Can be composition of mini-processes</w:t>
+      </w:r>
+    </w:p>
+    <w:p>
+      <w:pPr>
+        <w:pStyle w:val="ListParagraph"/>
+        <w:numPr>
+          <w:ilvl w:val="1"/>
+          <w:numId w:val="13"/>
+        </w:numPr>
+        <w:rPr>
+          <w:rFonts w:ascii="Roboto" w:hAnsi="Roboto"/>
+        </w:rPr>
+      </w:pPr>
+      <w:r>
+        <w:rPr>
+          <w:rFonts w:ascii="Roboto" w:hAnsi="Roboto"/>
+        </w:rPr>
+        <w:t>Each activity has entry and exit criteria (clear when it starts and stops)</w:t>
+      </w:r>
+    </w:p>
+    <w:p>
+      <w:pPr>
+        <w:pStyle w:val="ListParagraph"/>
+        <w:numPr>
+          <w:ilvl w:val="1"/>
+          <w:numId w:val="13"/>
+        </w:numPr>
+        <w:rPr>
+          <w:rFonts w:ascii="Roboto" w:hAnsi="Roboto"/>
+        </w:rPr>
+      </w:pPr>
+      <w:r>
+        <w:rPr>
+          <w:rFonts w:ascii="Roboto" w:hAnsi="Roboto"/>
+        </w:rPr>
+        <w:t>Sequential (know which activity is next)</w:t>
+      </w:r>
+    </w:p>
+    <w:p>
+      <w:pPr>
+        <w:pStyle w:val="ListParagraph"/>
+        <w:numPr>
+          <w:ilvl w:val="1"/>
+          <w:numId w:val="13"/>
+        </w:numPr>
+        <w:rPr>
+          <w:rFonts w:ascii="Roboto" w:hAnsi="Roboto"/>
+        </w:rPr>
+      </w:pPr>
+      <w:r>
+        <w:rPr>
+          <w:rFonts w:ascii="Roboto" w:hAnsi="Roboto"/>
+        </w:rPr>
+        <w:t>Each activity has goals</w:t>
+      </w:r>
+    </w:p>
+    <w:p>
+      <w:pPr>
+        <w:pStyle w:val="ListParagraph"/>
+        <w:numPr>
+          <w:ilvl w:val="1"/>
+          <w:numId w:val="13"/>
+        </w:numPr>
+        <w:rPr>
+          <w:rFonts w:ascii="Roboto" w:hAnsi="Roboto"/>
+        </w:rPr>
+      </w:pPr>
+      <w:r>
+        <w:rPr>
+          <w:rFonts w:ascii="Roboto" w:hAnsi="Roboto"/>
+          <w:b/>
+        </w:rPr>
+        <w:t>Constraints</w:t>
+      </w:r>
+      <w:r>
+        <w:rPr>
+          <w:rFonts w:ascii="Roboto" w:hAnsi="Roboto"/>
+        </w:rPr>
+        <w:t xml:space="preserve"> can apply to one or more </w:t>
+      </w:r>
+      <w:r>
+        <w:rPr>
+          <w:rFonts w:ascii="Roboto" w:hAnsi="Roboto"/>
+          <w:b/>
+        </w:rPr>
+        <w:t>activities</w:t>
+      </w:r>
+      <w:r>
+        <w:rPr>
+          <w:rFonts w:ascii="Roboto" w:hAnsi="Roboto"/>
+        </w:rPr>
+        <w:t xml:space="preserve">, </w:t>
+      </w:r>
+      <w:r>
+        <w:rPr>
+          <w:rFonts w:ascii="Roboto" w:hAnsi="Roboto"/>
+          <w:b/>
+        </w:rPr>
+        <w:t>resources</w:t>
+      </w:r>
+      <w:r>
+        <w:rPr>
+          <w:rFonts w:ascii="Roboto" w:hAnsi="Roboto"/>
+        </w:rPr>
+        <w:t xml:space="preserve">, </w:t>
+      </w:r>
+      <w:r>
+        <w:rPr>
+          <w:rFonts w:ascii="Roboto" w:hAnsi="Roboto"/>
+          <w:b/>
+        </w:rPr>
+        <w:t>products</w:t>
+      </w:r>
+    </w:p>
+    <w:p>
+      <w:pPr>
+        <w:rPr>
+          <w:rFonts w:ascii="Roboto" w:hAnsi="Roboto"/>
+        </w:rPr>
+      </w:pPr>
+    </w:p>
+    <w:p>
+      <w:pPr>
+        <w:pStyle w:val="ListParagraph"/>
+        <w:numPr>
+          <w:ilvl w:val="0"/>
+          <w:numId w:val="13"/>
+        </w:numPr>
+        <w:rPr>
+          <w:rFonts w:ascii="Roboto" w:hAnsi="Roboto"/>
+        </w:rPr>
+      </w:pPr>
+      <w:r>
+        <w:rPr>
+          <w:rFonts w:ascii="Roboto" w:hAnsi="Roboto"/>
+          <w:b/>
+        </w:rPr>
+        <w:t>Why is helpful to model a process?</w:t>
+      </w:r>
+    </w:p>
+    <w:p>
+      <w:pPr>
+        <w:rPr>
+          <w:rFonts w:ascii="Roboto" w:hAnsi="Roboto"/>
+        </w:rPr>
+      </w:pPr>
     </w:p>
     <w:p>
       <w:pPr>
@@ -3527,16 +4503,42 @@
       <w:r>
         <w:rPr>
           <w:rFonts w:ascii="Roboto" w:hAnsi="Roboto"/>
+        </w:rPr>
+        <w:t>It provides a roadmap for development and documenting creates common understanding. It can also help find bugs in the process, even before development starts.</w:t>
+      </w:r>
+    </w:p>
+    <w:p>
+      <w:pPr>
+        <w:rPr>
+          <w:rFonts w:ascii="Roboto" w:hAnsi="Roboto"/>
+        </w:rPr>
+      </w:pPr>
+    </w:p>
+    <w:p>
+      <w:pPr>
+        <w:pStyle w:val="ListParagraph"/>
+        <w:numPr>
+          <w:ilvl w:val="0"/>
+          <w:numId w:val="13"/>
+        </w:numPr>
+        <w:rPr>
+          <w:rFonts w:ascii="Roboto" w:hAnsi="Roboto"/>
+        </w:rPr>
+      </w:pPr>
+      <w:r>
+        <w:rPr>
+          <w:rFonts w:ascii="Roboto" w:hAnsi="Roboto"/>
           <w:b/>
         </w:rPr>
-        <w:t>Simplicity</w:t>
-      </w:r>
-      <w:r>
-        <w:rPr>
-          <w:rFonts w:ascii="Roboto" w:hAnsi="Roboto"/>
-        </w:rPr>
-        <w:t xml:space="preserve"> is designing only for immediate needs and not for the future.</w:t>
-      </w:r>
+        <w:t>What is one negative attribute of the V Model?</w:t>
+      </w:r>
+    </w:p>
+    <w:p>
+      <w:pPr>
+        <w:rPr>
+          <w:rFonts w:ascii="Roboto" w:hAnsi="Roboto"/>
+        </w:rPr>
+      </w:pPr>
     </w:p>
     <w:p>
       <w:pPr>
@@ -3548,16 +4550,42 @@
       <w:r>
         <w:rPr>
           <w:rFonts w:ascii="Roboto" w:hAnsi="Roboto"/>
+        </w:rPr>
+        <w:t>Requirement changes are not detected until just before delivery where changes are very expensive.</w:t>
+      </w:r>
+    </w:p>
+    <w:p>
+      <w:pPr>
+        <w:rPr>
+          <w:rFonts w:ascii="Roboto" w:hAnsi="Roboto"/>
+        </w:rPr>
+      </w:pPr>
+    </w:p>
+    <w:p>
+      <w:pPr>
+        <w:pStyle w:val="ListParagraph"/>
+        <w:numPr>
+          <w:ilvl w:val="0"/>
+          <w:numId w:val="13"/>
+        </w:numPr>
+        <w:rPr>
+          <w:rFonts w:ascii="Roboto" w:hAnsi="Roboto"/>
+        </w:rPr>
+      </w:pPr>
+      <w:r>
+        <w:rPr>
+          <w:rFonts w:ascii="Roboto" w:hAnsi="Roboto"/>
           <w:b/>
         </w:rPr>
-        <w:t>Feedback</w:t>
-      </w:r>
-      <w:r>
-        <w:rPr>
-          <w:rFonts w:ascii="Roboto" w:hAnsi="Roboto"/>
-        </w:rPr>
-        <w:t xml:space="preserve"> is the consideration of results from the stakeholders.</w:t>
-      </w:r>
+        <w:t>When is modeling functional requirements useful?</w:t>
+      </w:r>
+    </w:p>
+    <w:p>
+      <w:pPr>
+        <w:rPr>
+          <w:rFonts w:ascii="Roboto" w:hAnsi="Roboto"/>
+        </w:rPr>
+      </w:pPr>
     </w:p>
     <w:p>
       <w:pPr>
@@ -3569,225 +4597,17 @@
       <w:r>
         <w:rPr>
           <w:rFonts w:ascii="Roboto" w:hAnsi="Roboto"/>
-          <w:b/>
-        </w:rPr>
-        <w:t>Courage</w:t>
-      </w:r>
-      <w:r>
-        <w:rPr>
-          <w:rFonts w:ascii="Roboto" w:hAnsi="Roboto"/>
-        </w:rPr>
-        <w:t xml:space="preserve"> is staying committed to Extreme Programming</w:t>
-      </w:r>
-    </w:p>
-    <w:p>
-      <w:pPr>
-        <w:ind w:left="720"/>
-        <w:rPr>
-          <w:rFonts w:ascii="Roboto" w:hAnsi="Roboto"/>
-        </w:rPr>
-      </w:pPr>
-      <w:r>
-        <w:rPr>
-          <w:rFonts w:ascii="Roboto" w:hAnsi="Roboto"/>
-          <w:b/>
-        </w:rPr>
-        <w:t>Respect</w:t>
-      </w:r>
-      <w:r>
-        <w:rPr>
-          <w:rFonts w:ascii="Roboto" w:hAnsi="Roboto"/>
-        </w:rPr>
-        <w:t xml:space="preserve"> is the acknowledgement that every team member is valuable</w:t>
-      </w:r>
-    </w:p>
-    <w:p>
-      <w:pPr>
-        <w:rPr>
-          <w:rFonts w:ascii="Roboto" w:hAnsi="Roboto"/>
-        </w:rPr>
-      </w:pPr>
-    </w:p>
-    <w:p>
-      <w:pPr>
-        <w:pStyle w:val="ListParagraph"/>
-        <w:numPr>
-          <w:ilvl w:val="0"/>
-          <w:numId w:val="13"/>
-        </w:numPr>
-        <w:rPr>
-          <w:rFonts w:ascii="Roboto" w:hAnsi="Roboto"/>
-          <w:b/>
-        </w:rPr>
-      </w:pPr>
-      <w:r>
-        <w:rPr>
-          <w:rFonts w:ascii="Roboto" w:hAnsi="Roboto"/>
-          <w:b/>
-        </w:rPr>
-        <w:t>What is a stakeholder?</w:t>
-      </w:r>
-    </w:p>
-    <w:p>
-      <w:pPr>
-        <w:rPr>
-          <w:rFonts w:ascii="Roboto" w:hAnsi="Roboto"/>
-        </w:rPr>
-      </w:pPr>
-    </w:p>
-    <w:p>
-      <w:pPr>
-        <w:ind w:left="720"/>
-        <w:rPr>
-          <w:rFonts w:ascii="Roboto" w:hAnsi="Roboto"/>
-        </w:rPr>
-      </w:pPr>
-      <w:r>
-        <w:rPr>
-          <w:rFonts w:ascii="Roboto" w:hAnsi="Roboto"/>
-        </w:rPr>
-        <w:t xml:space="preserve">A stakeholder is anyone who is affected by the software engineering process. A stakeholder can be </w:t>
-      </w:r>
-      <w:proofErr w:type="gramStart"/>
-      <w:r>
-        <w:rPr>
-          <w:rFonts w:ascii="Roboto" w:hAnsi="Roboto"/>
-        </w:rPr>
-        <w:t>a</w:t>
-      </w:r>
-      <w:proofErr w:type="gramEnd"/>
-      <w:r>
-        <w:rPr>
-          <w:rFonts w:ascii="Roboto" w:hAnsi="Roboto"/>
-        </w:rPr>
-        <w:t xml:space="preserve"> end-user, developer, investor, etc.</w:t>
-      </w:r>
-    </w:p>
-    <w:p>
-      <w:pPr>
-        <w:rPr>
-          <w:rFonts w:ascii="Roboto" w:hAnsi="Roboto"/>
-        </w:rPr>
-      </w:pPr>
-    </w:p>
-    <w:p>
-      <w:pPr>
-        <w:pStyle w:val="ListParagraph"/>
-        <w:numPr>
-          <w:ilvl w:val="0"/>
-          <w:numId w:val="13"/>
-        </w:numPr>
-        <w:rPr>
-          <w:rFonts w:ascii="Roboto" w:hAnsi="Roboto"/>
-          <w:b/>
-        </w:rPr>
-      </w:pPr>
-      <w:r>
-        <w:rPr>
-          <w:rFonts w:ascii="Roboto" w:hAnsi="Roboto"/>
-          <w:b/>
-        </w:rPr>
-        <w:t>What normally takes place during a scrum sprint?</w:t>
-      </w:r>
-    </w:p>
-    <w:p>
-      <w:pPr>
-        <w:rPr>
-          <w:rFonts w:ascii="Roboto" w:hAnsi="Roboto"/>
-        </w:rPr>
-      </w:pPr>
-    </w:p>
-    <w:p>
-      <w:pPr>
-        <w:ind w:left="720"/>
-        <w:rPr>
-          <w:rFonts w:ascii="Roboto" w:hAnsi="Roboto"/>
-        </w:rPr>
-      </w:pPr>
-      <w:r>
-        <w:rPr>
-          <w:rFonts w:ascii="Roboto" w:hAnsi="Roboto"/>
-        </w:rPr>
-        <w:t xml:space="preserve">Select set of items for sprint with the highest business value items first. </w:t>
-      </w:r>
-      <w:proofErr w:type="gramStart"/>
-      <w:r>
-        <w:rPr>
-          <w:rFonts w:ascii="Roboto" w:hAnsi="Roboto"/>
-        </w:rPr>
-        <w:t>(Sprint Backlog).</w:t>
-      </w:r>
-      <w:proofErr w:type="gramEnd"/>
-      <w:r>
-        <w:rPr>
-          <w:rFonts w:ascii="Roboto" w:hAnsi="Roboto"/>
-        </w:rPr>
-        <w:t xml:space="preserve"> Team members pick tasks to work on. Items not finished in the sprint backlog return to the product backlog.</w:t>
-      </w:r>
-    </w:p>
-    <w:p>
-      <w:pPr>
-        <w:rPr>
-          <w:rFonts w:ascii="Roboto" w:hAnsi="Roboto"/>
-        </w:rPr>
-      </w:pPr>
-    </w:p>
-    <w:p>
-      <w:pPr>
-        <w:pStyle w:val="ListParagraph"/>
-        <w:numPr>
-          <w:ilvl w:val="0"/>
-          <w:numId w:val="13"/>
-        </w:numPr>
-        <w:rPr>
-          <w:rFonts w:ascii="Roboto" w:hAnsi="Roboto"/>
-          <w:b/>
-        </w:rPr>
-      </w:pPr>
-      <w:r>
-        <w:rPr>
-          <w:rFonts w:ascii="Roboto" w:hAnsi="Roboto"/>
-          <w:b/>
-        </w:rPr>
-        <w:t>What is scrum?</w:t>
-      </w:r>
-    </w:p>
-    <w:p>
-      <w:pPr>
-        <w:rPr>
-          <w:rFonts w:ascii="Roboto" w:hAnsi="Roboto"/>
-        </w:rPr>
-      </w:pPr>
-    </w:p>
-    <w:p>
-      <w:pPr>
-        <w:ind w:left="720"/>
-        <w:rPr>
-          <w:rFonts w:ascii="Roboto" w:hAnsi="Roboto"/>
-        </w:rPr>
-      </w:pPr>
-      <w:proofErr w:type="gramStart"/>
-      <w:r>
-        <w:rPr>
-          <w:rFonts w:ascii="Roboto" w:hAnsi="Roboto"/>
-        </w:rPr>
-        <w:t>An agile method delivering highest business value first.</w:t>
-      </w:r>
-      <w:proofErr w:type="gramEnd"/>
-      <w:r>
-        <w:rPr>
-          <w:rFonts w:ascii="Roboto" w:hAnsi="Roboto"/>
-        </w:rPr>
-        <w:t xml:space="preserve"> Stakeholders assign value to requireme</w:t>
+        </w:rPr>
+        <w:t>When the system has a lot of services/functional requirements and/or a lot of actors involved in the functions</w:t>
+      </w:r>
+      <w:r>
+        <w:rPr>
+          <w:rFonts w:ascii="Roboto" w:hAnsi="Roboto"/>
+        </w:rPr>
+        <w:t>.</w:t>
       </w:r>
       <w:bookmarkStart w:id="0" w:name="_GoBack"/>
       <w:bookmarkEnd w:id="0"/>
-      <w:r>
-        <w:rPr>
-          <w:rFonts w:ascii="Roboto" w:hAnsi="Roboto"/>
-        </w:rPr>
-        <w:t>nts and scrum team selects subset of work tasks for next iteration (sprint).</w:t>
-      </w:r>
     </w:p>
     <w:p>
       <w:pPr>
@@ -3805,826 +4625,8 @@
         </w:numPr>
         <w:rPr>
           <w:rFonts w:ascii="Roboto" w:hAnsi="Roboto"/>
-          <w:b/>
-        </w:rPr>
-      </w:pPr>
-      <w:r>
-        <w:rPr>
-          <w:rFonts w:ascii="Roboto" w:hAnsi="Roboto"/>
-          <w:b/>
-        </w:rPr>
-        <w:t>What are the capture steps in requirements analysis?</w:t>
-      </w:r>
-    </w:p>
-    <w:p>
-      <w:pPr>
-        <w:pStyle w:val="ListParagraph"/>
-        <w:numPr>
-          <w:ilvl w:val="1"/>
-          <w:numId w:val="13"/>
-        </w:numPr>
-        <w:rPr>
-          <w:rFonts w:ascii="Roboto" w:hAnsi="Roboto"/>
-        </w:rPr>
-      </w:pPr>
-      <w:r>
-        <w:rPr>
-          <w:rFonts w:ascii="Roboto" w:hAnsi="Roboto"/>
-        </w:rPr>
-        <w:t>Elicitation – Gather requirements from the stakeholders</w:t>
-      </w:r>
-    </w:p>
-    <w:p>
-      <w:pPr>
-        <w:pStyle w:val="ListParagraph"/>
-        <w:numPr>
-          <w:ilvl w:val="1"/>
-          <w:numId w:val="13"/>
-        </w:numPr>
-        <w:rPr>
-          <w:rFonts w:ascii="Roboto" w:hAnsi="Roboto"/>
-        </w:rPr>
-      </w:pPr>
-      <w:r>
-        <w:rPr>
-          <w:rFonts w:ascii="Roboto" w:hAnsi="Roboto"/>
-        </w:rPr>
-        <w:t>Analysis – Understanding and modeling the desired behavior</w:t>
-      </w:r>
-    </w:p>
-    <w:p>
-      <w:pPr>
-        <w:pStyle w:val="ListParagraph"/>
-        <w:numPr>
-          <w:ilvl w:val="1"/>
-          <w:numId w:val="13"/>
-        </w:numPr>
-        <w:rPr>
-          <w:rFonts w:ascii="Roboto" w:hAnsi="Roboto"/>
-        </w:rPr>
-      </w:pPr>
-      <w:r>
-        <w:rPr>
-          <w:rFonts w:ascii="Roboto" w:hAnsi="Roboto"/>
-        </w:rPr>
-        <w:t>Specification – Documenting the behavior or proposed system</w:t>
-      </w:r>
-    </w:p>
-    <w:p>
-      <w:pPr>
-        <w:pStyle w:val="ListParagraph"/>
-        <w:numPr>
-          <w:ilvl w:val="1"/>
-          <w:numId w:val="13"/>
-        </w:numPr>
-        <w:rPr>
-          <w:rFonts w:ascii="Roboto" w:hAnsi="Roboto"/>
-        </w:rPr>
-      </w:pPr>
-      <w:r>
-        <w:rPr>
-          <w:rFonts w:ascii="Roboto" w:hAnsi="Roboto"/>
-        </w:rPr>
-        <w:t>Validation – Checking that specification matches requirements</w:t>
-      </w:r>
-    </w:p>
-    <w:p>
-      <w:pPr>
-        <w:rPr>
-          <w:rFonts w:ascii="Roboto" w:hAnsi="Roboto"/>
-        </w:rPr>
-      </w:pPr>
-    </w:p>
-    <w:p>
-      <w:pPr>
-        <w:ind w:left="1080"/>
-        <w:rPr>
-          <w:rFonts w:ascii="Roboto" w:hAnsi="Roboto"/>
-        </w:rPr>
-      </w:pPr>
-      <w:r>
-        <w:rPr>
-          <w:rFonts w:ascii="Roboto" w:hAnsi="Roboto"/>
-        </w:rPr>
-        <w:t>Produces the software requirements specification (SRS)</w:t>
-      </w:r>
-    </w:p>
-    <w:p>
-      <w:pPr>
-        <w:rPr>
-          <w:rFonts w:ascii="Roboto" w:hAnsi="Roboto"/>
-        </w:rPr>
-      </w:pPr>
-    </w:p>
-    <w:p>
-      <w:pPr>
-        <w:pStyle w:val="ListParagraph"/>
-        <w:numPr>
-          <w:ilvl w:val="0"/>
-          <w:numId w:val="13"/>
-        </w:numPr>
-        <w:rPr>
-          <w:rFonts w:ascii="Roboto" w:hAnsi="Roboto"/>
-          <w:b/>
-        </w:rPr>
-      </w:pPr>
-      <w:r>
-        <w:rPr>
-          <w:rFonts w:ascii="Roboto" w:hAnsi="Roboto"/>
-          <w:b/>
-        </w:rPr>
-        <w:t>What are the fundamental principles behind agile?</w:t>
-      </w:r>
-    </w:p>
-    <w:p>
-      <w:pPr>
-        <w:rPr>
-          <w:rFonts w:ascii="Roboto" w:hAnsi="Roboto"/>
-        </w:rPr>
-      </w:pPr>
-    </w:p>
-    <w:p>
-      <w:pPr>
-        <w:pStyle w:val="ListParagraph"/>
-        <w:numPr>
-          <w:ilvl w:val="1"/>
-          <w:numId w:val="13"/>
-        </w:numPr>
-        <w:rPr>
-          <w:rFonts w:ascii="Roboto" w:hAnsi="Roboto"/>
-        </w:rPr>
-      </w:pPr>
-      <w:r>
-        <w:rPr>
-          <w:rFonts w:ascii="Roboto" w:hAnsi="Roboto"/>
-          <w:b/>
-        </w:rPr>
-        <w:t>Working software</w:t>
-      </w:r>
-      <w:r>
-        <w:rPr>
-          <w:rFonts w:ascii="Roboto" w:hAnsi="Roboto"/>
-        </w:rPr>
-        <w:t xml:space="preserve"> is delivered frequently</w:t>
-      </w:r>
-    </w:p>
-    <w:p>
-      <w:pPr>
-        <w:pStyle w:val="ListParagraph"/>
-        <w:numPr>
-          <w:ilvl w:val="1"/>
-          <w:numId w:val="13"/>
-        </w:numPr>
-        <w:rPr>
-          <w:rFonts w:ascii="Roboto" w:hAnsi="Roboto"/>
-        </w:rPr>
-      </w:pPr>
-      <w:r>
-        <w:rPr>
-          <w:rFonts w:ascii="Roboto" w:hAnsi="Roboto"/>
-        </w:rPr>
-        <w:t xml:space="preserve">Even late </w:t>
-      </w:r>
-      <w:r>
-        <w:rPr>
-          <w:rFonts w:ascii="Roboto" w:hAnsi="Roboto"/>
-          <w:b/>
-        </w:rPr>
-        <w:t>changes</w:t>
-      </w:r>
-      <w:r>
-        <w:rPr>
-          <w:rFonts w:ascii="Roboto" w:hAnsi="Roboto"/>
-        </w:rPr>
-        <w:t xml:space="preserve"> in requirements are welcomed</w:t>
-      </w:r>
-    </w:p>
-    <w:p>
-      <w:pPr>
-        <w:pStyle w:val="ListParagraph"/>
-        <w:numPr>
-          <w:ilvl w:val="1"/>
-          <w:numId w:val="13"/>
-        </w:numPr>
-        <w:rPr>
-          <w:rFonts w:ascii="Roboto" w:hAnsi="Roboto"/>
-        </w:rPr>
-      </w:pPr>
-      <w:r>
-        <w:rPr>
-          <w:rFonts w:ascii="Roboto" w:hAnsi="Roboto"/>
-        </w:rPr>
-        <w:t xml:space="preserve">Face-to-face conversation is the best form of </w:t>
-      </w:r>
-      <w:r>
-        <w:rPr>
-          <w:rFonts w:ascii="Roboto" w:hAnsi="Roboto"/>
-          <w:b/>
-        </w:rPr>
-        <w:t>communication</w:t>
-      </w:r>
-    </w:p>
-    <w:p>
-      <w:pPr>
-        <w:pStyle w:val="ListParagraph"/>
-        <w:numPr>
-          <w:ilvl w:val="1"/>
-          <w:numId w:val="13"/>
-        </w:numPr>
-        <w:rPr>
-          <w:rFonts w:ascii="Roboto" w:hAnsi="Roboto"/>
-        </w:rPr>
-      </w:pPr>
-      <w:r>
-        <w:rPr>
-          <w:rFonts w:ascii="Roboto" w:hAnsi="Roboto"/>
-        </w:rPr>
-        <w:t xml:space="preserve">Projects are built around motivated individuals, who should be </w:t>
-      </w:r>
-      <w:r>
-        <w:rPr>
-          <w:rFonts w:ascii="Roboto" w:hAnsi="Roboto"/>
-          <w:b/>
-        </w:rPr>
-        <w:t>trusted</w:t>
-      </w:r>
-      <w:r>
-        <w:rPr>
-          <w:rFonts w:ascii="Roboto" w:hAnsi="Roboto"/>
-        </w:rPr>
-        <w:t>.</w:t>
-      </w:r>
-    </w:p>
-    <w:p>
-      <w:pPr>
-        <w:pStyle w:val="ListParagraph"/>
-        <w:numPr>
-          <w:ilvl w:val="1"/>
-          <w:numId w:val="13"/>
-        </w:numPr>
-        <w:rPr>
-          <w:rFonts w:ascii="Roboto" w:hAnsi="Roboto"/>
-          <w:b/>
-        </w:rPr>
-      </w:pPr>
-      <w:r>
-        <w:rPr>
-          <w:rFonts w:ascii="Roboto" w:hAnsi="Roboto"/>
-          <w:b/>
-        </w:rPr>
-        <w:t>Simplicity</w:t>
-      </w:r>
-    </w:p>
-    <w:p>
-      <w:pPr>
-        <w:pStyle w:val="ListParagraph"/>
-        <w:numPr>
-          <w:ilvl w:val="1"/>
-          <w:numId w:val="13"/>
-        </w:numPr>
-        <w:rPr>
-          <w:rFonts w:ascii="Roboto" w:hAnsi="Roboto"/>
-        </w:rPr>
-      </w:pPr>
-      <w:r>
-        <w:rPr>
-          <w:rFonts w:ascii="Roboto" w:hAnsi="Roboto"/>
-          <w:b/>
-        </w:rPr>
-        <w:t>Self-organizing teams</w:t>
-      </w:r>
-      <w:r>
-        <w:rPr>
-          <w:rFonts w:ascii="Roboto" w:hAnsi="Roboto"/>
-        </w:rPr>
-        <w:t xml:space="preserve"> (team itself, the process, and sprint schedule)</w:t>
-      </w:r>
-    </w:p>
-    <w:p>
-      <w:pPr>
-        <w:pStyle w:val="ListParagraph"/>
-        <w:numPr>
-          <w:ilvl w:val="1"/>
-          <w:numId w:val="13"/>
-        </w:numPr>
-        <w:rPr>
-          <w:rFonts w:ascii="Roboto" w:hAnsi="Roboto"/>
-        </w:rPr>
-      </w:pPr>
-      <w:r>
-        <w:rPr>
-          <w:rFonts w:ascii="Roboto" w:hAnsi="Roboto"/>
-        </w:rPr>
-        <w:t xml:space="preserve">Regular </w:t>
-      </w:r>
-      <w:r>
-        <w:rPr>
-          <w:rFonts w:ascii="Roboto" w:hAnsi="Roboto"/>
-          <w:b/>
-        </w:rPr>
-        <w:t>adaptation</w:t>
-      </w:r>
-      <w:r>
-        <w:rPr>
-          <w:rFonts w:ascii="Roboto" w:hAnsi="Roboto"/>
-        </w:rPr>
-        <w:t xml:space="preserve"> to changing circumstances</w:t>
-      </w:r>
-    </w:p>
-    <w:p>
-      <w:pPr>
-        <w:ind w:left="720"/>
-        <w:rPr>
-          <w:rFonts w:ascii="Roboto" w:hAnsi="Roboto"/>
-        </w:rPr>
-      </w:pPr>
-    </w:p>
-    <w:p>
-      <w:pPr>
-        <w:rPr>
-          <w:rFonts w:ascii="Roboto" w:hAnsi="Roboto"/>
-        </w:rPr>
-      </w:pPr>
-    </w:p>
-    <w:p>
-      <w:pPr>
-        <w:pStyle w:val="ListParagraph"/>
-        <w:numPr>
-          <w:ilvl w:val="0"/>
-          <w:numId w:val="13"/>
-        </w:numPr>
-        <w:rPr>
-          <w:rFonts w:ascii="Roboto" w:hAnsi="Roboto"/>
-          <w:b/>
-        </w:rPr>
-      </w:pPr>
-      <w:r>
-        <w:rPr>
-          <w:rFonts w:ascii="Roboto" w:hAnsi="Roboto"/>
-          <w:b/>
-        </w:rPr>
-        <w:t xml:space="preserve">What are the </w:t>
-      </w:r>
-      <w:r>
-        <w:rPr>
-          <w:rFonts w:ascii="Roboto" w:hAnsi="Roboto"/>
-          <w:b/>
-        </w:rPr>
-        <w:t>stages of the</w:t>
-      </w:r>
-      <w:r>
-        <w:rPr>
-          <w:rFonts w:ascii="Roboto" w:hAnsi="Roboto"/>
-          <w:b/>
-        </w:rPr>
-        <w:t xml:space="preserve"> software engineering process?</w:t>
-      </w:r>
-    </w:p>
-    <w:p>
-      <w:pPr>
-        <w:rPr>
-          <w:rFonts w:ascii="Roboto" w:hAnsi="Roboto"/>
-        </w:rPr>
-      </w:pPr>
-    </w:p>
-    <w:p>
-      <w:pPr>
-        <w:pStyle w:val="ListParagraph"/>
-        <w:numPr>
-          <w:ilvl w:val="1"/>
-          <w:numId w:val="13"/>
-        </w:numPr>
-        <w:rPr>
-          <w:rFonts w:ascii="Roboto" w:hAnsi="Roboto"/>
-        </w:rPr>
-      </w:pPr>
-      <w:r>
-        <w:rPr>
-          <w:rFonts w:ascii="Roboto" w:hAnsi="Roboto"/>
-        </w:rPr>
-        <w:t>Requirements analysis and definition</w:t>
-      </w:r>
-    </w:p>
-    <w:p>
-      <w:pPr>
-        <w:pStyle w:val="ListParagraph"/>
-        <w:numPr>
-          <w:ilvl w:val="1"/>
-          <w:numId w:val="13"/>
-        </w:numPr>
-        <w:rPr>
-          <w:rFonts w:ascii="Roboto" w:hAnsi="Roboto"/>
-        </w:rPr>
-      </w:pPr>
-      <w:r>
-        <w:rPr>
-          <w:rFonts w:ascii="Roboto" w:hAnsi="Roboto"/>
-        </w:rPr>
-        <w:t>System Design</w:t>
-      </w:r>
-    </w:p>
-    <w:p>
-      <w:pPr>
-        <w:pStyle w:val="ListParagraph"/>
-        <w:numPr>
-          <w:ilvl w:val="1"/>
-          <w:numId w:val="13"/>
-        </w:numPr>
-        <w:rPr>
-          <w:rFonts w:ascii="Roboto" w:hAnsi="Roboto"/>
-        </w:rPr>
-      </w:pPr>
-      <w:r>
-        <w:rPr>
-          <w:rFonts w:ascii="Roboto" w:hAnsi="Roboto"/>
-        </w:rPr>
-        <w:t>Program Design</w:t>
-      </w:r>
-    </w:p>
-    <w:p>
-      <w:pPr>
-        <w:pStyle w:val="ListParagraph"/>
-        <w:numPr>
-          <w:ilvl w:val="1"/>
-          <w:numId w:val="13"/>
-        </w:numPr>
-        <w:rPr>
-          <w:rFonts w:ascii="Roboto" w:hAnsi="Roboto"/>
-        </w:rPr>
-      </w:pPr>
-      <w:r>
-        <w:rPr>
-          <w:rFonts w:ascii="Roboto" w:hAnsi="Roboto"/>
-        </w:rPr>
-        <w:t>Programming</w:t>
-      </w:r>
-    </w:p>
-    <w:p>
-      <w:pPr>
-        <w:pStyle w:val="ListParagraph"/>
-        <w:numPr>
-          <w:ilvl w:val="1"/>
-          <w:numId w:val="13"/>
-        </w:numPr>
-        <w:rPr>
-          <w:rFonts w:ascii="Roboto" w:hAnsi="Roboto"/>
-        </w:rPr>
-      </w:pPr>
-      <w:r>
-        <w:rPr>
-          <w:rFonts w:ascii="Roboto" w:hAnsi="Roboto"/>
-        </w:rPr>
-        <w:t>Unit/Integration/System Testing</w:t>
-      </w:r>
-    </w:p>
-    <w:p>
-      <w:pPr>
-        <w:pStyle w:val="ListParagraph"/>
-        <w:numPr>
-          <w:ilvl w:val="1"/>
-          <w:numId w:val="13"/>
-        </w:numPr>
-        <w:rPr>
-          <w:rFonts w:ascii="Roboto" w:hAnsi="Roboto"/>
-        </w:rPr>
-      </w:pPr>
-      <w:r>
-        <w:rPr>
-          <w:rFonts w:ascii="Roboto" w:hAnsi="Roboto"/>
-        </w:rPr>
-        <w:t>Delivery</w:t>
-      </w:r>
-    </w:p>
-    <w:p>
-      <w:pPr>
-        <w:pStyle w:val="ListParagraph"/>
-        <w:numPr>
-          <w:ilvl w:val="1"/>
-          <w:numId w:val="13"/>
-        </w:numPr>
-        <w:rPr>
-          <w:rFonts w:ascii="Roboto" w:hAnsi="Roboto"/>
-        </w:rPr>
-      </w:pPr>
-      <w:r>
-        <w:rPr>
-          <w:rFonts w:ascii="Roboto" w:hAnsi="Roboto"/>
-        </w:rPr>
-        <w:t>Maintenance</w:t>
-      </w:r>
-    </w:p>
-    <w:p>
-      <w:pPr>
-        <w:rPr>
-          <w:rFonts w:ascii="Roboto" w:hAnsi="Roboto"/>
-        </w:rPr>
-      </w:pPr>
-    </w:p>
-    <w:p>
-      <w:pPr>
-        <w:pStyle w:val="ListParagraph"/>
-        <w:numPr>
-          <w:ilvl w:val="0"/>
-          <w:numId w:val="13"/>
-        </w:numPr>
-        <w:rPr>
-          <w:rFonts w:ascii="Roboto" w:hAnsi="Roboto"/>
-          <w:b/>
-        </w:rPr>
-      </w:pPr>
-      <w:r>
-        <w:rPr>
-          <w:rFonts w:ascii="Roboto" w:hAnsi="Roboto"/>
-          <w:b/>
-        </w:rPr>
-        <w:t>What are the characteristics of the software process?</w:t>
-      </w:r>
-    </w:p>
-    <w:p>
-      <w:pPr>
-        <w:pStyle w:val="ListParagraph"/>
-        <w:numPr>
-          <w:ilvl w:val="1"/>
-          <w:numId w:val="13"/>
-        </w:numPr>
-        <w:rPr>
-          <w:rFonts w:ascii="Roboto" w:hAnsi="Roboto"/>
-        </w:rPr>
-      </w:pPr>
-      <w:r>
-        <w:rPr>
-          <w:rFonts w:ascii="Roboto" w:hAnsi="Roboto"/>
-        </w:rPr>
-        <w:t>Prescribes the major activities and when each occurs</w:t>
-      </w:r>
-    </w:p>
-    <w:p>
-      <w:pPr>
-        <w:pStyle w:val="ListParagraph"/>
-        <w:numPr>
-          <w:ilvl w:val="1"/>
-          <w:numId w:val="13"/>
-        </w:numPr>
-        <w:rPr>
-          <w:rFonts w:ascii="Roboto" w:hAnsi="Roboto"/>
-        </w:rPr>
-      </w:pPr>
-      <w:r>
-        <w:rPr>
-          <w:rFonts w:ascii="Roboto" w:hAnsi="Roboto"/>
-        </w:rPr>
-        <w:t>Can produce intermediate product and final product</w:t>
-      </w:r>
-    </w:p>
-    <w:p>
-      <w:pPr>
-        <w:pStyle w:val="ListParagraph"/>
-        <w:numPr>
-          <w:ilvl w:val="1"/>
-          <w:numId w:val="13"/>
-        </w:numPr>
-        <w:rPr>
-          <w:rFonts w:ascii="Roboto" w:hAnsi="Roboto"/>
-        </w:rPr>
-      </w:pPr>
-      <w:r>
-        <w:rPr>
-          <w:rFonts w:ascii="Roboto" w:hAnsi="Roboto"/>
-        </w:rPr>
-        <w:t>Can be composition of mini-processes</w:t>
-      </w:r>
-    </w:p>
-    <w:p>
-      <w:pPr>
-        <w:pStyle w:val="ListParagraph"/>
-        <w:numPr>
-          <w:ilvl w:val="1"/>
-          <w:numId w:val="13"/>
-        </w:numPr>
-        <w:rPr>
-          <w:rFonts w:ascii="Roboto" w:hAnsi="Roboto"/>
-        </w:rPr>
-      </w:pPr>
-      <w:r>
-        <w:rPr>
-          <w:rFonts w:ascii="Roboto" w:hAnsi="Roboto"/>
-        </w:rPr>
-        <w:t>Each activity has entry and exit criteria (clear when it starts and stops)</w:t>
-      </w:r>
-    </w:p>
-    <w:p>
-      <w:pPr>
-        <w:pStyle w:val="ListParagraph"/>
-        <w:numPr>
-          <w:ilvl w:val="1"/>
-          <w:numId w:val="13"/>
-        </w:numPr>
-        <w:rPr>
-          <w:rFonts w:ascii="Roboto" w:hAnsi="Roboto"/>
-        </w:rPr>
-      </w:pPr>
-      <w:r>
-        <w:rPr>
-          <w:rFonts w:ascii="Roboto" w:hAnsi="Roboto"/>
-        </w:rPr>
-        <w:t>Sequential (know which activity is next)</w:t>
-      </w:r>
-    </w:p>
-    <w:p>
-      <w:pPr>
-        <w:pStyle w:val="ListParagraph"/>
-        <w:numPr>
-          <w:ilvl w:val="1"/>
-          <w:numId w:val="13"/>
-        </w:numPr>
-        <w:rPr>
-          <w:rFonts w:ascii="Roboto" w:hAnsi="Roboto"/>
-        </w:rPr>
-      </w:pPr>
-      <w:r>
-        <w:rPr>
-          <w:rFonts w:ascii="Roboto" w:hAnsi="Roboto"/>
-        </w:rPr>
-        <w:t>Each activity has goals</w:t>
-      </w:r>
-    </w:p>
-    <w:p>
-      <w:pPr>
-        <w:pStyle w:val="ListParagraph"/>
-        <w:numPr>
-          <w:ilvl w:val="1"/>
-          <w:numId w:val="13"/>
-        </w:numPr>
-        <w:rPr>
-          <w:rFonts w:ascii="Roboto" w:hAnsi="Roboto"/>
-        </w:rPr>
-      </w:pPr>
-      <w:r>
-        <w:rPr>
-          <w:rFonts w:ascii="Roboto" w:hAnsi="Roboto"/>
-          <w:b/>
-        </w:rPr>
-        <w:t>Constraints</w:t>
-      </w:r>
-      <w:r>
-        <w:rPr>
-          <w:rFonts w:ascii="Roboto" w:hAnsi="Roboto"/>
-        </w:rPr>
-        <w:t xml:space="preserve"> can apply to one or more </w:t>
-      </w:r>
-      <w:r>
-        <w:rPr>
-          <w:rFonts w:ascii="Roboto" w:hAnsi="Roboto"/>
-          <w:b/>
-        </w:rPr>
-        <w:t>activities</w:t>
-      </w:r>
-      <w:r>
-        <w:rPr>
-          <w:rFonts w:ascii="Roboto" w:hAnsi="Roboto"/>
-        </w:rPr>
-        <w:t xml:space="preserve">, </w:t>
-      </w:r>
-      <w:r>
-        <w:rPr>
-          <w:rFonts w:ascii="Roboto" w:hAnsi="Roboto"/>
-          <w:b/>
-        </w:rPr>
-        <w:t>resources</w:t>
-      </w:r>
-      <w:r>
-        <w:rPr>
-          <w:rFonts w:ascii="Roboto" w:hAnsi="Roboto"/>
-        </w:rPr>
-        <w:t xml:space="preserve">, </w:t>
-      </w:r>
-      <w:r>
-        <w:rPr>
-          <w:rFonts w:ascii="Roboto" w:hAnsi="Roboto"/>
-          <w:b/>
-        </w:rPr>
-        <w:t>products</w:t>
-      </w:r>
-    </w:p>
-    <w:p>
-      <w:pPr>
-        <w:rPr>
-          <w:rFonts w:ascii="Roboto" w:hAnsi="Roboto"/>
-        </w:rPr>
-      </w:pPr>
-    </w:p>
-    <w:p>
-      <w:pPr>
-        <w:pStyle w:val="ListParagraph"/>
-        <w:numPr>
-          <w:ilvl w:val="0"/>
-          <w:numId w:val="13"/>
-        </w:numPr>
-        <w:rPr>
-          <w:rFonts w:ascii="Roboto" w:hAnsi="Roboto"/>
-        </w:rPr>
-      </w:pPr>
-      <w:r>
-        <w:rPr>
-          <w:rFonts w:ascii="Roboto" w:hAnsi="Roboto"/>
-          <w:b/>
-        </w:rPr>
-        <w:t>Why is helpful to model a process?</w:t>
-      </w:r>
-    </w:p>
-    <w:p>
-      <w:pPr>
-        <w:rPr>
-          <w:rFonts w:ascii="Roboto" w:hAnsi="Roboto"/>
-        </w:rPr>
-      </w:pPr>
-    </w:p>
-    <w:p>
-      <w:pPr>
-        <w:ind w:left="720"/>
-        <w:rPr>
-          <w:rFonts w:ascii="Roboto" w:hAnsi="Roboto"/>
-        </w:rPr>
-      </w:pPr>
-      <w:r>
-        <w:rPr>
-          <w:rFonts w:ascii="Roboto" w:hAnsi="Roboto"/>
-        </w:rPr>
-        <w:t>It provides a roadmap for development and documenting creates common understanding. It can also help find bugs in the process, even before development starts.</w:t>
-      </w:r>
-    </w:p>
-    <w:p>
-      <w:pPr>
-        <w:rPr>
-          <w:rFonts w:ascii="Roboto" w:hAnsi="Roboto"/>
-        </w:rPr>
-      </w:pPr>
-    </w:p>
-    <w:p>
-      <w:pPr>
-        <w:pStyle w:val="ListParagraph"/>
-        <w:numPr>
-          <w:ilvl w:val="0"/>
-          <w:numId w:val="13"/>
-        </w:numPr>
-        <w:rPr>
-          <w:rFonts w:ascii="Roboto" w:hAnsi="Roboto"/>
-        </w:rPr>
-      </w:pPr>
-      <w:r>
-        <w:rPr>
-          <w:rFonts w:ascii="Roboto" w:hAnsi="Roboto"/>
-          <w:b/>
-        </w:rPr>
-        <w:t>What is one negative attribute of the V Model?</w:t>
-      </w:r>
-    </w:p>
-    <w:p>
-      <w:pPr>
-        <w:rPr>
-          <w:rFonts w:ascii="Roboto" w:hAnsi="Roboto"/>
-        </w:rPr>
-      </w:pPr>
-    </w:p>
-    <w:p>
-      <w:pPr>
-        <w:ind w:left="720"/>
-        <w:rPr>
-          <w:rFonts w:ascii="Roboto" w:hAnsi="Roboto"/>
-        </w:rPr>
-      </w:pPr>
-      <w:r>
-        <w:rPr>
-          <w:rFonts w:ascii="Roboto" w:hAnsi="Roboto"/>
-        </w:rPr>
-        <w:t>Requirement changes are not detected until just before delivery where changes are very expensive.</w:t>
-      </w:r>
-    </w:p>
-    <w:p>
-      <w:pPr>
-        <w:rPr>
-          <w:rFonts w:ascii="Roboto" w:hAnsi="Roboto"/>
-        </w:rPr>
-      </w:pPr>
-    </w:p>
-    <w:p>
-      <w:pPr>
-        <w:pStyle w:val="ListParagraph"/>
-        <w:numPr>
-          <w:ilvl w:val="0"/>
-          <w:numId w:val="13"/>
-        </w:numPr>
-        <w:rPr>
-          <w:rFonts w:ascii="Roboto" w:hAnsi="Roboto"/>
-        </w:rPr>
-      </w:pPr>
-      <w:r>
-        <w:rPr>
-          <w:rFonts w:ascii="Roboto" w:hAnsi="Roboto"/>
-          <w:b/>
-        </w:rPr>
-        <w:t>Placeholder</w:t>
-      </w:r>
+        </w:rPr>
+      </w:pPr>
     </w:p>
     <w:p>
       <w:pPr>

</xml_diff>